<commit_message>
feat: Max part 1 answered
</commit_message>
<xml_diff>
--- a/马克思主义基本原理模拟题1.docx
+++ b/马克思主义基本原理模拟题1.docx
@@ -1,11 +1,10 @@
 
 <file path=word/document.xml><?xml version="1.0" encoding="utf-8"?>
-<w:document xmlns:ve="http://schemas.openxmlformats.org/markup-compatibility/2006" xmlns:o="urn:schemas-microsoft-com:office:office" xmlns:r="http://schemas.openxmlformats.org/officeDocument/2006/relationships" xmlns:m="http://schemas.openxmlformats.org/officeDocument/2006/math" xmlns:v="urn:schemas-microsoft-com:vml" xmlns:wp="http://schemas.openxmlformats.org/drawingml/2006/wordprocessingDrawing" xmlns:w10="urn:schemas-microsoft-com:office:word" xmlns:w="http://schemas.openxmlformats.org/wordprocessingml/2006/main" xmlns:wne="http://schemas.microsoft.com/office/word/2006/wordml">
+<w:document xmlns:wpc="http://schemas.microsoft.com/office/word/2010/wordprocessingCanvas" xmlns:cx="http://schemas.microsoft.com/office/drawing/2014/chartex" xmlns:mc="http://schemas.openxmlformats.org/markup-compatibility/2006" xmlns:o="urn:schemas-microsoft-com:office:office" xmlns:r="http://schemas.openxmlformats.org/officeDocument/2006/relationships" xmlns:m="http://schemas.openxmlformats.org/officeDocument/2006/math" xmlns:v="urn:schemas-microsoft-com:vml" xmlns:wp14="http://schemas.microsoft.com/office/word/2010/wordprocessingDrawing" xmlns:wp="http://schemas.openxmlformats.org/drawingml/2006/wordprocessingDrawing" xmlns:w10="urn:schemas-microsoft-com:office:word" xmlns:w="http://schemas.openxmlformats.org/wordprocessingml/2006/main" xmlns:w14="http://schemas.microsoft.com/office/word/2010/wordml" xmlns:w15="http://schemas.microsoft.com/office/word/2012/wordml" xmlns:w16se="http://schemas.microsoft.com/office/word/2015/wordml/symex" xmlns:wpg="http://schemas.microsoft.com/office/word/2010/wordprocessingGroup" xmlns:wpi="http://schemas.microsoft.com/office/word/2010/wordprocessingInk" xmlns:wne="http://schemas.microsoft.com/office/word/2006/wordml" xmlns:wps="http://schemas.microsoft.com/office/word/2010/wordprocessingShape" mc:Ignorable="w14 w15 w16se wp14">
   <w:body>
     <w:p>
       <w:pPr>
         <w:rPr>
-          <w:rFonts w:hint="eastAsia"/>
           <w:b/>
           <w:sz w:val="32"/>
           <w:szCs w:val="32"/>
@@ -618,33 +617,49 @@
         <w:spacing w:line="360" w:lineRule="auto"/>
         <w:rPr>
           <w:rFonts w:asciiTheme="minorEastAsia" w:hAnsiTheme="minorEastAsia"/>
-          <w:sz w:val="24"/>
-          <w:szCs w:val="24"/>
-        </w:rPr>
-      </w:pPr>
-      <w:r>
-        <w:rPr>
-          <w:rFonts w:asciiTheme="minorEastAsia" w:hAnsiTheme="minorEastAsia" w:hint="eastAsia"/>
-          <w:sz w:val="24"/>
-          <w:szCs w:val="24"/>
+          <w:color w:val="FF0000"/>
+          <w:sz w:val="24"/>
+          <w:szCs w:val="24"/>
+        </w:rPr>
+      </w:pPr>
+      <w:r>
+        <w:rPr>
+          <w:rFonts w:asciiTheme="minorEastAsia" w:hAnsiTheme="minorEastAsia" w:hint="eastAsia"/>
+          <w:color w:val="FF0000"/>
+          <w:sz w:val="24"/>
+          <w:szCs w:val="24"/>
+          <w:highlight w:val="yellow"/>
         </w:rPr>
         <w:t>A</w:t>
       </w:r>
       <w:r>
         <w:rPr>
           <w:rFonts w:asciiTheme="minorEastAsia" w:hAnsiTheme="minorEastAsia" w:hint="eastAsia"/>
-          <w:sz w:val="24"/>
-          <w:szCs w:val="24"/>
+          <w:color w:val="FF0000"/>
+          <w:sz w:val="24"/>
+          <w:szCs w:val="24"/>
+          <w:highlight w:val="yellow"/>
         </w:rPr>
         <w:t>．</w:t>
       </w:r>
       <w:r>
         <w:rPr>
           <w:rFonts w:asciiTheme="minorEastAsia" w:hAnsiTheme="minorEastAsia" w:hint="eastAsia"/>
-          <w:sz w:val="24"/>
-          <w:szCs w:val="24"/>
-        </w:rPr>
-        <w:t xml:space="preserve">不仅指马克思恩格斯创立的基本理论、基本观点和学说的体系，也包括继承者对它的发展。  </w:t>
+          <w:color w:val="FF0000"/>
+          <w:sz w:val="24"/>
+          <w:szCs w:val="24"/>
+          <w:highlight w:val="yellow"/>
+        </w:rPr>
+        <w:t>不仅指马克思恩格斯创立的基本理论、基本观点和学说的体系，也包括继承者对它的发展。</w:t>
+      </w:r>
+      <w:r>
+        <w:rPr>
+          <w:rFonts w:asciiTheme="minorEastAsia" w:hAnsiTheme="minorEastAsia" w:hint="eastAsia"/>
+          <w:color w:val="FF0000"/>
+          <w:sz w:val="24"/>
+          <w:szCs w:val="24"/>
+        </w:rPr>
+        <w:t xml:space="preserve">  </w:t>
       </w:r>
     </w:p>
     <w:p>
@@ -866,33 +881,49 @@
         <w:spacing w:line="360" w:lineRule="auto"/>
         <w:rPr>
           <w:rFonts w:asciiTheme="minorEastAsia" w:hAnsiTheme="minorEastAsia"/>
-          <w:sz w:val="24"/>
-          <w:szCs w:val="24"/>
-        </w:rPr>
-      </w:pPr>
-      <w:r>
-        <w:rPr>
-          <w:rFonts w:asciiTheme="minorEastAsia" w:hAnsiTheme="minorEastAsia" w:hint="eastAsia"/>
-          <w:sz w:val="24"/>
-          <w:szCs w:val="24"/>
+          <w:color w:val="FF0000"/>
+          <w:sz w:val="24"/>
+          <w:szCs w:val="24"/>
+        </w:rPr>
+      </w:pPr>
+      <w:r>
+        <w:rPr>
+          <w:rFonts w:asciiTheme="minorEastAsia" w:hAnsiTheme="minorEastAsia" w:hint="eastAsia"/>
+          <w:color w:val="FF0000"/>
+          <w:sz w:val="24"/>
+          <w:szCs w:val="24"/>
+          <w:highlight w:val="yellow"/>
         </w:rPr>
         <w:t>C</w:t>
       </w:r>
       <w:r>
         <w:rPr>
           <w:rFonts w:asciiTheme="minorEastAsia" w:hAnsiTheme="minorEastAsia" w:hint="eastAsia"/>
-          <w:sz w:val="24"/>
-          <w:szCs w:val="24"/>
+          <w:color w:val="FF0000"/>
+          <w:sz w:val="24"/>
+          <w:szCs w:val="24"/>
+          <w:highlight w:val="yellow"/>
         </w:rPr>
         <w:t>．</w:t>
       </w:r>
       <w:r>
         <w:rPr>
           <w:rFonts w:asciiTheme="minorEastAsia" w:hAnsiTheme="minorEastAsia" w:hint="eastAsia"/>
-          <w:sz w:val="24"/>
-          <w:szCs w:val="24"/>
-        </w:rPr>
-        <w:t xml:space="preserve">资本主义社会生产力和生产关系的矛盾运动  </w:t>
+          <w:color w:val="FF0000"/>
+          <w:sz w:val="24"/>
+          <w:szCs w:val="24"/>
+          <w:highlight w:val="yellow"/>
+        </w:rPr>
+        <w:t>资本主义社会生产力和生产关系的矛盾运动</w:t>
+      </w:r>
+      <w:r>
+        <w:rPr>
+          <w:rFonts w:asciiTheme="minorEastAsia" w:hAnsiTheme="minorEastAsia" w:hint="eastAsia"/>
+          <w:color w:val="FF0000"/>
+          <w:sz w:val="24"/>
+          <w:szCs w:val="24"/>
+        </w:rPr>
+        <w:t xml:space="preserve">  </w:t>
       </w:r>
     </w:p>
     <w:p>
@@ -970,33 +1001,49 @@
         <w:spacing w:line="360" w:lineRule="auto"/>
         <w:rPr>
           <w:rFonts w:asciiTheme="minorEastAsia" w:hAnsiTheme="minorEastAsia"/>
-          <w:sz w:val="24"/>
-          <w:szCs w:val="24"/>
-        </w:rPr>
-      </w:pPr>
-      <w:r>
-        <w:rPr>
-          <w:rFonts w:asciiTheme="minorEastAsia" w:hAnsiTheme="minorEastAsia" w:hint="eastAsia"/>
-          <w:sz w:val="24"/>
-          <w:szCs w:val="24"/>
+          <w:color w:val="FF0000"/>
+          <w:sz w:val="24"/>
+          <w:szCs w:val="24"/>
+        </w:rPr>
+      </w:pPr>
+      <w:r>
+        <w:rPr>
+          <w:rFonts w:asciiTheme="minorEastAsia" w:hAnsiTheme="minorEastAsia" w:hint="eastAsia"/>
+          <w:color w:val="FF0000"/>
+          <w:sz w:val="24"/>
+          <w:szCs w:val="24"/>
+          <w:highlight w:val="yellow"/>
         </w:rPr>
         <w:t>A</w:t>
       </w:r>
       <w:r>
         <w:rPr>
           <w:rFonts w:asciiTheme="minorEastAsia" w:hAnsiTheme="minorEastAsia" w:hint="eastAsia"/>
-          <w:sz w:val="24"/>
-          <w:szCs w:val="24"/>
+          <w:color w:val="FF0000"/>
+          <w:sz w:val="24"/>
+          <w:szCs w:val="24"/>
+          <w:highlight w:val="yellow"/>
         </w:rPr>
         <w:t>．</w:t>
       </w:r>
       <w:r>
         <w:rPr>
           <w:rFonts w:asciiTheme="minorEastAsia" w:hAnsiTheme="minorEastAsia" w:hint="eastAsia"/>
-          <w:sz w:val="24"/>
-          <w:szCs w:val="24"/>
-        </w:rPr>
-        <w:t xml:space="preserve">马克思主义是无产阶级的世界观和方法论 </w:t>
+          <w:color w:val="FF0000"/>
+          <w:sz w:val="24"/>
+          <w:szCs w:val="24"/>
+          <w:highlight w:val="yellow"/>
+        </w:rPr>
+        <w:t>马克思主义是无产阶级的世界观和方法论</w:t>
+      </w:r>
+      <w:r>
+        <w:rPr>
+          <w:rFonts w:asciiTheme="minorEastAsia" w:hAnsiTheme="minorEastAsia" w:hint="eastAsia"/>
+          <w:color w:val="FF0000"/>
+          <w:sz w:val="24"/>
+          <w:szCs w:val="24"/>
+        </w:rPr>
+        <w:t xml:space="preserve"> </w:t>
       </w:r>
     </w:p>
     <w:p>
@@ -1143,33 +1190,49 @@
         <w:spacing w:line="360" w:lineRule="auto"/>
         <w:rPr>
           <w:rFonts w:asciiTheme="minorEastAsia" w:hAnsiTheme="minorEastAsia"/>
-          <w:sz w:val="24"/>
-          <w:szCs w:val="24"/>
-        </w:rPr>
-      </w:pPr>
-      <w:r>
-        <w:rPr>
-          <w:rFonts w:asciiTheme="minorEastAsia" w:hAnsiTheme="minorEastAsia" w:hint="eastAsia"/>
-          <w:sz w:val="24"/>
-          <w:szCs w:val="24"/>
+          <w:color w:val="FF0000"/>
+          <w:sz w:val="24"/>
+          <w:szCs w:val="24"/>
+        </w:rPr>
+      </w:pPr>
+      <w:r>
+        <w:rPr>
+          <w:rFonts w:asciiTheme="minorEastAsia" w:hAnsiTheme="minorEastAsia" w:hint="eastAsia"/>
+          <w:color w:val="FF0000"/>
+          <w:sz w:val="24"/>
+          <w:szCs w:val="24"/>
+          <w:highlight w:val="yellow"/>
         </w:rPr>
         <w:t>A</w:t>
       </w:r>
       <w:r>
         <w:rPr>
           <w:rFonts w:asciiTheme="minorEastAsia" w:hAnsiTheme="minorEastAsia" w:hint="eastAsia"/>
-          <w:sz w:val="24"/>
-          <w:szCs w:val="24"/>
+          <w:color w:val="FF0000"/>
+          <w:sz w:val="24"/>
+          <w:szCs w:val="24"/>
+          <w:highlight w:val="yellow"/>
         </w:rPr>
         <w:t>．</w:t>
       </w:r>
       <w:r>
         <w:rPr>
           <w:rFonts w:asciiTheme="minorEastAsia" w:hAnsiTheme="minorEastAsia" w:hint="eastAsia"/>
-          <w:sz w:val="24"/>
-          <w:szCs w:val="24"/>
-        </w:rPr>
-        <w:t xml:space="preserve">以实践为基础的科学性与革命性的统一  </w:t>
+          <w:color w:val="FF0000"/>
+          <w:sz w:val="24"/>
+          <w:szCs w:val="24"/>
+          <w:highlight w:val="yellow"/>
+        </w:rPr>
+        <w:t>以实践为基础的科学性与革命性的统一</w:t>
+      </w:r>
+      <w:r>
+        <w:rPr>
+          <w:rFonts w:asciiTheme="minorEastAsia" w:hAnsiTheme="minorEastAsia" w:hint="eastAsia"/>
+          <w:color w:val="FF0000"/>
+          <w:sz w:val="24"/>
+          <w:szCs w:val="24"/>
+        </w:rPr>
+        <w:t xml:space="preserve">  </w:t>
       </w:r>
     </w:p>
     <w:p>
@@ -1418,31 +1481,38 @@
         <w:spacing w:line="360" w:lineRule="auto"/>
         <w:rPr>
           <w:rFonts w:asciiTheme="minorEastAsia" w:hAnsiTheme="minorEastAsia"/>
-          <w:sz w:val="24"/>
-          <w:szCs w:val="24"/>
-        </w:rPr>
-      </w:pPr>
-      <w:r>
-        <w:rPr>
-          <w:rFonts w:asciiTheme="minorEastAsia" w:hAnsiTheme="minorEastAsia" w:hint="eastAsia"/>
-          <w:sz w:val="24"/>
-          <w:szCs w:val="24"/>
+          <w:color w:val="FF0000"/>
+          <w:sz w:val="24"/>
+          <w:szCs w:val="24"/>
+        </w:rPr>
+      </w:pPr>
+      <w:r>
+        <w:rPr>
+          <w:rFonts w:asciiTheme="minorEastAsia" w:hAnsiTheme="minorEastAsia" w:hint="eastAsia"/>
+          <w:color w:val="FF0000"/>
+          <w:sz w:val="24"/>
+          <w:szCs w:val="24"/>
+          <w:highlight w:val="yellow"/>
         </w:rPr>
         <w:t>D</w:t>
       </w:r>
       <w:r>
         <w:rPr>
           <w:rFonts w:asciiTheme="minorEastAsia" w:hAnsiTheme="minorEastAsia" w:hint="eastAsia"/>
-          <w:sz w:val="24"/>
-          <w:szCs w:val="24"/>
+          <w:color w:val="FF0000"/>
+          <w:sz w:val="24"/>
+          <w:szCs w:val="24"/>
+          <w:highlight w:val="yellow"/>
         </w:rPr>
         <w:t>．</w:t>
       </w:r>
       <w:r>
         <w:rPr>
           <w:rFonts w:asciiTheme="minorEastAsia" w:hAnsiTheme="minorEastAsia" w:hint="eastAsia"/>
-          <w:sz w:val="24"/>
-          <w:szCs w:val="24"/>
+          <w:color w:val="FF0000"/>
+          <w:sz w:val="24"/>
+          <w:szCs w:val="24"/>
+          <w:highlight w:val="yellow"/>
         </w:rPr>
         <w:t>与时俱进</w:t>
       </w:r>
@@ -1509,6 +1579,7 @@
         <w:spacing w:line="360" w:lineRule="auto"/>
         <w:rPr>
           <w:rFonts w:asciiTheme="minorEastAsia" w:hAnsiTheme="minorEastAsia"/>
+          <w:color w:val="FF0000"/>
           <w:kern w:val="0"/>
           <w:sz w:val="24"/>
           <w:szCs w:val="24"/>
@@ -1517,30 +1588,42 @@
       <w:r>
         <w:rPr>
           <w:rFonts w:asciiTheme="minorEastAsia" w:hAnsiTheme="minorEastAsia" w:hint="eastAsia"/>
+          <w:color w:val="FF0000"/>
           <w:kern w:val="0"/>
           <w:sz w:val="24"/>
           <w:szCs w:val="24"/>
-        </w:rPr>
-        <w:t xml:space="preserve">B．它正确反映了社会发展规律并具有与时俱进的理论品质 </w:t>
-      </w:r>
-    </w:p>
-    <w:p>
-      <w:pPr>
-        <w:spacing w:line="360" w:lineRule="auto"/>
-        <w:rPr>
-          <w:rFonts w:asciiTheme="minorEastAsia" w:hAnsiTheme="minorEastAsia"/>
+          <w:highlight w:val="yellow"/>
+        </w:rPr>
+        <w:t>B．它正确反映了社会发展规律并具有与时俱进的理论品质</w:t>
+      </w:r>
+      <w:r>
+        <w:rPr>
+          <w:rFonts w:asciiTheme="minorEastAsia" w:hAnsiTheme="minorEastAsia" w:hint="eastAsia"/>
+          <w:color w:val="FF0000"/>
           <w:kern w:val="0"/>
           <w:sz w:val="24"/>
           <w:szCs w:val="24"/>
         </w:rPr>
-      </w:pPr>
-      <w:r>
-        <w:rPr>
-          <w:rFonts w:asciiTheme="minorEastAsia" w:hAnsiTheme="minorEastAsia" w:hint="eastAsia"/>
+        <w:t xml:space="preserve"> </w:t>
+      </w:r>
+    </w:p>
+    <w:p>
+      <w:pPr>
+        <w:spacing w:line="360" w:lineRule="auto"/>
+        <w:rPr>
+          <w:rFonts w:asciiTheme="minorEastAsia" w:hAnsiTheme="minorEastAsia"/>
           <w:kern w:val="0"/>
           <w:sz w:val="24"/>
           <w:szCs w:val="24"/>
         </w:rPr>
+      </w:pPr>
+      <w:r>
+        <w:rPr>
+          <w:rFonts w:asciiTheme="minorEastAsia" w:hAnsiTheme="minorEastAsia" w:hint="eastAsia"/>
+          <w:kern w:val="0"/>
+          <w:sz w:val="24"/>
+          <w:szCs w:val="24"/>
+        </w:rPr>
         <w:t xml:space="preserve">C．它是检验人们各种认识是否正确的标准   </w:t>
       </w:r>
     </w:p>
@@ -1657,6 +1740,7 @@
         <w:spacing w:line="360" w:lineRule="auto"/>
         <w:rPr>
           <w:rFonts w:asciiTheme="minorEastAsia" w:hAnsiTheme="minorEastAsia"/>
+          <w:color w:val="FF0000"/>
           <w:kern w:val="0"/>
           <w:sz w:val="24"/>
           <w:szCs w:val="24"/>
@@ -1665,30 +1749,42 @@
       <w:r>
         <w:rPr>
           <w:rFonts w:asciiTheme="minorEastAsia" w:hAnsiTheme="minorEastAsia" w:hint="eastAsia"/>
+          <w:color w:val="FF0000"/>
           <w:kern w:val="0"/>
           <w:sz w:val="24"/>
           <w:szCs w:val="24"/>
-        </w:rPr>
-        <w:t>C．物质和意识哪个是第一性的问题 </w:t>
-      </w:r>
-    </w:p>
-    <w:p>
-      <w:pPr>
-        <w:spacing w:line="360" w:lineRule="auto"/>
-        <w:rPr>
-          <w:rFonts w:asciiTheme="minorEastAsia" w:hAnsiTheme="minorEastAsia"/>
+          <w:highlight w:val="yellow"/>
+        </w:rPr>
+        <w:t>C．物质和意识哪个是第一性的问题</w:t>
+      </w:r>
+      <w:r>
+        <w:rPr>
+          <w:rFonts w:asciiTheme="minorEastAsia" w:hAnsiTheme="minorEastAsia" w:hint="eastAsia"/>
+          <w:color w:val="FF0000"/>
           <w:kern w:val="0"/>
           <w:sz w:val="24"/>
           <w:szCs w:val="24"/>
         </w:rPr>
-      </w:pPr>
-      <w:r>
-        <w:rPr>
-          <w:rFonts w:asciiTheme="minorEastAsia" w:hAnsiTheme="minorEastAsia" w:hint="eastAsia"/>
+        <w:t> </w:t>
+      </w:r>
+    </w:p>
+    <w:p>
+      <w:pPr>
+        <w:spacing w:line="360" w:lineRule="auto"/>
+        <w:rPr>
+          <w:rFonts w:asciiTheme="minorEastAsia" w:hAnsiTheme="minorEastAsia"/>
           <w:kern w:val="0"/>
           <w:sz w:val="24"/>
           <w:szCs w:val="24"/>
         </w:rPr>
+      </w:pPr>
+      <w:r>
+        <w:rPr>
+          <w:rFonts w:asciiTheme="minorEastAsia" w:hAnsiTheme="minorEastAsia" w:hint="eastAsia"/>
+          <w:kern w:val="0"/>
+          <w:sz w:val="24"/>
+          <w:szCs w:val="24"/>
+        </w:rPr>
         <w:t>D．物质世界是否永恒发展的问题 </w:t>
       </w:r>
     </w:p>
@@ -1773,11 +1869,22 @@
       <w:r>
         <w:rPr>
           <w:rFonts w:asciiTheme="minorEastAsia" w:hAnsiTheme="minorEastAsia" w:hint="eastAsia"/>
+          <w:color w:val="FF0000"/>
           <w:kern w:val="0"/>
           <w:sz w:val="24"/>
           <w:szCs w:val="24"/>
-        </w:rPr>
-        <w:t xml:space="preserve">B.唯心主义非决定论 </w:t>
+          <w:highlight w:val="yellow"/>
+        </w:rPr>
+        <w:t>B.唯心主义非决定论</w:t>
+      </w:r>
+      <w:r>
+        <w:rPr>
+          <w:rFonts w:asciiTheme="minorEastAsia" w:hAnsiTheme="minorEastAsia" w:hint="eastAsia"/>
+          <w:kern w:val="0"/>
+          <w:sz w:val="24"/>
+          <w:szCs w:val="24"/>
+        </w:rPr>
+        <w:t xml:space="preserve"> </w:t>
       </w:r>
     </w:p>
     <w:p>
@@ -1933,6 +2040,7 @@
         <w:spacing w:line="360" w:lineRule="auto"/>
         <w:rPr>
           <w:rFonts w:asciiTheme="minorEastAsia" w:hAnsiTheme="minorEastAsia"/>
+          <w:color w:val="FF0000"/>
           <w:kern w:val="0"/>
           <w:sz w:val="24"/>
           <w:szCs w:val="24"/>
@@ -1941,9 +2049,11 @@
       <w:r>
         <w:rPr>
           <w:rFonts w:asciiTheme="minorEastAsia" w:hAnsiTheme="minorEastAsia" w:hint="eastAsia"/>
+          <w:color w:val="FF0000"/>
           <w:kern w:val="0"/>
           <w:sz w:val="24"/>
           <w:szCs w:val="24"/>
+          <w:highlight w:val="yellow"/>
         </w:rPr>
         <w:t>D．新事物具有旧事物所没有的新内容</w:t>
       </w:r>
@@ -2053,6 +2163,7 @@
         <w:spacing w:line="360" w:lineRule="auto"/>
         <w:rPr>
           <w:rFonts w:asciiTheme="minorEastAsia" w:hAnsiTheme="minorEastAsia"/>
+          <w:color w:val="FF0000"/>
           <w:kern w:val="0"/>
           <w:sz w:val="24"/>
           <w:szCs w:val="24"/>
@@ -2061,9 +2172,11 @@
       <w:r>
         <w:rPr>
           <w:rFonts w:asciiTheme="minorEastAsia" w:hAnsiTheme="minorEastAsia" w:hint="eastAsia"/>
+          <w:color w:val="FF0000"/>
           <w:kern w:val="0"/>
           <w:sz w:val="24"/>
           <w:szCs w:val="24"/>
+          <w:highlight w:val="yellow"/>
         </w:rPr>
         <w:t>D．矛盾的普遍性和特殊性辩证关系的原理</w:t>
       </w:r>
@@ -2182,7 +2295,7 @@
         <w:spacing w:line="360" w:lineRule="auto"/>
         <w:rPr>
           <w:rFonts w:ascii="宋体" w:hAnsi="宋体"/>
-          <w:color w:val="000000"/>
+          <w:color w:val="FF0000"/>
           <w:kern w:val="0"/>
           <w:sz w:val="24"/>
           <w:szCs w:val="24"/>
@@ -2191,10 +2304,11 @@
       <w:r>
         <w:rPr>
           <w:rFonts w:ascii="宋体" w:hAnsi="宋体" w:hint="eastAsia"/>
-          <w:color w:val="000000"/>
+          <w:color w:val="FF0000"/>
           <w:kern w:val="0"/>
           <w:sz w:val="24"/>
           <w:szCs w:val="24"/>
+          <w:highlight w:val="yellow"/>
         </w:rPr>
         <w:t>D．个别劳动时间低于必要劳动时间</w:t>
       </w:r>
@@ -2270,9 +2384,10 @@
       <w:r>
         <w:rPr>
           <w:rFonts w:ascii="宋体" w:hAnsi="宋体" w:hint="eastAsia"/>
-          <w:color w:val="000000"/>
-          <w:sz w:val="24"/>
-          <w:szCs w:val="24"/>
+          <w:color w:val="FF0000"/>
+          <w:sz w:val="24"/>
+          <w:szCs w:val="24"/>
+          <w:highlight w:val="yellow"/>
         </w:rPr>
         <w:t>B．会不断扩大</w:t>
       </w:r>
@@ -2373,7 +2488,17 @@
           <w:sz w:val="24"/>
           <w:szCs w:val="24"/>
         </w:rPr>
-        <w:t>A．固定资本和流动资本的比例    B．不变资本和可变资本的比例</w:t>
+        <w:t xml:space="preserve">A．固定资本和流动资本的比例    </w:t>
+      </w:r>
+      <w:r>
+        <w:rPr>
+          <w:rFonts w:ascii="宋体" w:hAnsi="宋体" w:hint="eastAsia"/>
+          <w:color w:val="FF0000"/>
+          <w:sz w:val="24"/>
+          <w:szCs w:val="24"/>
+          <w:highlight w:val="yellow"/>
+        </w:rPr>
+        <w:t>B．不变资本和可变资本的比例</w:t>
       </w:r>
     </w:p>
     <w:p>
@@ -2462,7 +2587,26 @@
           <w:sz w:val="24"/>
           <w:szCs w:val="24"/>
         </w:rPr>
-        <w:t xml:space="preserve"> A．君主立宪制    B．议会制    C．民主共和制    D．普选制</w:t>
+        <w:t xml:space="preserve"> A．君主立宪制    </w:t>
+      </w:r>
+      <w:r>
+        <w:rPr>
+          <w:rFonts w:ascii="宋体" w:hAnsi="宋体" w:hint="eastAsia"/>
+          <w:color w:val="FF0000"/>
+          <w:sz w:val="24"/>
+          <w:szCs w:val="24"/>
+          <w:highlight w:val="yellow"/>
+        </w:rPr>
+        <w:t>B．议会制</w:t>
+      </w:r>
+      <w:r>
+        <w:rPr>
+          <w:rFonts w:ascii="宋体" w:hAnsi="宋体" w:hint="eastAsia"/>
+          <w:color w:val="000000"/>
+          <w:sz w:val="24"/>
+          <w:szCs w:val="24"/>
+        </w:rPr>
+        <w:t xml:space="preserve">    C．民主共和制    D．普选制</w:t>
       </w:r>
     </w:p>
     <w:p>
@@ -2519,7 +2663,7 @@
         <w:spacing w:line="360" w:lineRule="auto"/>
         <w:rPr>
           <w:rFonts w:ascii="宋体" w:hAnsi="宋体"/>
-          <w:color w:val="000000"/>
+          <w:color w:val="FF0000"/>
           <w:sz w:val="24"/>
           <w:szCs w:val="24"/>
         </w:rPr>
@@ -2531,7 +2675,17 @@
           <w:sz w:val="24"/>
           <w:szCs w:val="24"/>
         </w:rPr>
-        <w:t xml:space="preserve">    A．个别生产价格低于社会生产价格的差额</w:t>
+        <w:t xml:space="preserve">    </w:t>
+      </w:r>
+      <w:r>
+        <w:rPr>
+          <w:rFonts w:ascii="宋体" w:hAnsi="宋体" w:hint="eastAsia"/>
+          <w:color w:val="FF0000"/>
+          <w:sz w:val="24"/>
+          <w:szCs w:val="24"/>
+          <w:highlight w:val="yellow"/>
+        </w:rPr>
+        <w:t>A．个别生产价格低于社会生产价格的差额</w:t>
       </w:r>
     </w:p>
     <w:p>
@@ -2650,7 +2804,7 @@
         <w:spacing w:line="360" w:lineRule="auto"/>
         <w:rPr>
           <w:rFonts w:ascii="宋体" w:hAnsi="宋体"/>
-          <w:color w:val="000000"/>
+          <w:color w:val="FF0000"/>
           <w:sz w:val="24"/>
           <w:szCs w:val="24"/>
         </w:rPr>
@@ -2662,7 +2816,17 @@
           <w:sz w:val="24"/>
           <w:szCs w:val="24"/>
         </w:rPr>
-        <w:t xml:space="preserve">    A．店员剩余劳动实现的剩余价值</w:t>
+        <w:t xml:space="preserve">    </w:t>
+      </w:r>
+      <w:r>
+        <w:rPr>
+          <w:rFonts w:ascii="宋体" w:hAnsi="宋体" w:hint="eastAsia"/>
+          <w:color w:val="FF0000"/>
+          <w:sz w:val="24"/>
+          <w:szCs w:val="24"/>
+          <w:highlight w:val="yellow"/>
+        </w:rPr>
+        <w:t>A．店员剩余劳动实现的剩余价值</w:t>
       </w:r>
     </w:p>
     <w:p>
@@ -2839,7 +3003,35 @@
           <w:sz w:val="24"/>
           <w:szCs w:val="24"/>
         </w:rPr>
-        <w:t xml:space="preserve">C．使用借贷资本支付的报酬        D．剩余价值的特殊转化形式  </w:t>
+        <w:t xml:space="preserve">C．使用借贷资本支付的报酬       </w:t>
+      </w:r>
+      <w:r>
+        <w:rPr>
+          <w:rFonts w:ascii="宋体" w:hAnsi="宋体" w:hint="eastAsia"/>
+          <w:color w:val="FF0000"/>
+          <w:sz w:val="24"/>
+          <w:szCs w:val="24"/>
+        </w:rPr>
+        <w:t xml:space="preserve"> </w:t>
+      </w:r>
+      <w:r>
+        <w:rPr>
+          <w:rFonts w:ascii="宋体" w:hAnsi="宋体" w:hint="eastAsia"/>
+          <w:color w:val="FF0000"/>
+          <w:sz w:val="24"/>
+          <w:szCs w:val="24"/>
+          <w:highlight w:val="yellow"/>
+        </w:rPr>
+        <w:t>D．剩余价值的特殊转化形式</w:t>
+      </w:r>
+      <w:r>
+        <w:rPr>
+          <w:rFonts w:ascii="宋体" w:hAnsi="宋体" w:hint="eastAsia"/>
+          <w:color w:val="000000"/>
+          <w:sz w:val="24"/>
+          <w:szCs w:val="24"/>
+        </w:rPr>
+        <w:t xml:space="preserve">  </w:t>
       </w:r>
     </w:p>
     <w:p>
@@ -2981,13 +3173,15 @@
         <w:spacing w:line="360" w:lineRule="auto"/>
         <w:rPr>
           <w:rFonts w:asciiTheme="minorEastAsia" w:hAnsiTheme="minorEastAsia"/>
-          <w:sz w:val="24"/>
-          <w:szCs w:val="24"/>
-        </w:rPr>
-      </w:pPr>
-      <w:r>
-        <w:rPr>
-          <w:rFonts w:asciiTheme="minorEastAsia" w:hAnsiTheme="minorEastAsia" w:hint="eastAsia"/>
+          <w:color w:val="FF0000"/>
+          <w:sz w:val="24"/>
+          <w:szCs w:val="24"/>
+        </w:rPr>
+      </w:pPr>
+      <w:r>
+        <w:rPr>
+          <w:rFonts w:asciiTheme="minorEastAsia" w:hAnsiTheme="minorEastAsia" w:hint="eastAsia"/>
+          <w:color w:val="FF0000"/>
           <w:sz w:val="24"/>
           <w:szCs w:val="24"/>
         </w:rPr>
@@ -2996,8 +3190,10 @@
       <w:r>
         <w:rPr>
           <w:rFonts w:asciiTheme="minorEastAsia" w:hAnsiTheme="minorEastAsia" w:hint="eastAsia"/>
-          <w:sz w:val="24"/>
-          <w:szCs w:val="24"/>
+          <w:color w:val="FF0000"/>
+          <w:sz w:val="24"/>
+          <w:szCs w:val="24"/>
+          <w:highlight w:val="yellow"/>
         </w:rPr>
         <w:t>D．商品是使用价值和价值的对立统一</w:t>
       </w:r>
@@ -3140,6 +3336,7 @@
         <w:spacing w:line="360" w:lineRule="auto"/>
         <w:rPr>
           <w:rFonts w:asciiTheme="minorEastAsia" w:hAnsiTheme="minorEastAsia"/>
+          <w:color w:val="FF0000"/>
           <w:sz w:val="24"/>
           <w:szCs w:val="24"/>
         </w:rPr>
@@ -3155,8 +3352,10 @@
       <w:r>
         <w:rPr>
           <w:rFonts w:asciiTheme="minorEastAsia" w:hAnsiTheme="minorEastAsia" w:hint="eastAsia"/>
-          <w:sz w:val="24"/>
-          <w:szCs w:val="24"/>
+          <w:color w:val="FF0000"/>
+          <w:sz w:val="24"/>
+          <w:szCs w:val="24"/>
+          <w:highlight w:val="yellow"/>
         </w:rPr>
         <w:t>D．劳动必须和自然物相结合才能创造出物质财富</w:t>
       </w:r>
@@ -3244,10 +3443,29 @@
       <w:r>
         <w:rPr>
           <w:rFonts w:asciiTheme="minorEastAsia" w:hAnsiTheme="minorEastAsia" w:hint="eastAsia"/>
-          <w:sz w:val="24"/>
-          <w:szCs w:val="24"/>
-        </w:rPr>
-        <w:t xml:space="preserve">B．超额利润转化来的  </w:t>
+          <w:color w:val="FF0000"/>
+          <w:sz w:val="24"/>
+          <w:szCs w:val="24"/>
+          <w:highlight w:val="yellow"/>
+        </w:rPr>
+        <w:t>B．超额利润转化来的</w:t>
+      </w:r>
+      <w:r>
+        <w:rPr>
+          <w:rFonts w:asciiTheme="minorEastAsia" w:hAnsiTheme="minorEastAsia" w:hint="eastAsia"/>
+          <w:color w:val="FF0000"/>
+          <w:sz w:val="24"/>
+          <w:szCs w:val="24"/>
+        </w:rPr>
+        <w:t xml:space="preserve"> </w:t>
+      </w:r>
+      <w:r>
+        <w:rPr>
+          <w:rFonts w:asciiTheme="minorEastAsia" w:hAnsiTheme="minorEastAsia" w:hint="eastAsia"/>
+          <w:sz w:val="24"/>
+          <w:szCs w:val="24"/>
+        </w:rPr>
+        <w:t xml:space="preserve"> </w:t>
       </w:r>
     </w:p>
     <w:p>
@@ -3415,17 +3633,29 @@
         <w:spacing w:line="360" w:lineRule="auto"/>
         <w:rPr>
           <w:rFonts w:asciiTheme="minorEastAsia" w:hAnsiTheme="minorEastAsia"/>
-          <w:sz w:val="24"/>
-          <w:szCs w:val="24"/>
-        </w:rPr>
-      </w:pPr>
-      <w:r>
-        <w:rPr>
-          <w:rFonts w:asciiTheme="minorEastAsia" w:hAnsiTheme="minorEastAsia" w:hint="eastAsia"/>
-          <w:sz w:val="24"/>
-          <w:szCs w:val="24"/>
-        </w:rPr>
-        <w:t xml:space="preserve">A．是两种根本对立的观点  </w:t>
+          <w:color w:val="FF0000"/>
+          <w:sz w:val="24"/>
+          <w:szCs w:val="24"/>
+        </w:rPr>
+      </w:pPr>
+      <w:r>
+        <w:rPr>
+          <w:rFonts w:asciiTheme="minorEastAsia" w:hAnsiTheme="minorEastAsia" w:hint="eastAsia"/>
+          <w:color w:val="FF0000"/>
+          <w:sz w:val="24"/>
+          <w:szCs w:val="24"/>
+          <w:highlight w:val="yellow"/>
+        </w:rPr>
+        <w:t>A．是两种根本对立的观点</w:t>
+      </w:r>
+      <w:r>
+        <w:rPr>
+          <w:rFonts w:asciiTheme="minorEastAsia" w:hAnsiTheme="minorEastAsia" w:hint="eastAsia"/>
+          <w:color w:val="FF0000"/>
+          <w:sz w:val="24"/>
+          <w:szCs w:val="24"/>
+        </w:rPr>
+        <w:t xml:space="preserve">  </w:t>
       </w:r>
     </w:p>
     <w:p>
@@ -3451,17 +3681,29 @@
         <w:spacing w:line="360" w:lineRule="auto"/>
         <w:rPr>
           <w:rFonts w:asciiTheme="minorEastAsia" w:hAnsiTheme="minorEastAsia"/>
-          <w:sz w:val="24"/>
-          <w:szCs w:val="24"/>
-        </w:rPr>
-      </w:pPr>
-      <w:r>
-        <w:rPr>
-          <w:rFonts w:asciiTheme="minorEastAsia" w:hAnsiTheme="minorEastAsia" w:hint="eastAsia"/>
-          <w:sz w:val="24"/>
-          <w:szCs w:val="24"/>
-        </w:rPr>
-        <w:t xml:space="preserve">C．前者是历史唯物主义，后者是历史唯心主义  </w:t>
+          <w:color w:val="FF0000"/>
+          <w:sz w:val="24"/>
+          <w:szCs w:val="24"/>
+        </w:rPr>
+      </w:pPr>
+      <w:r>
+        <w:rPr>
+          <w:rFonts w:asciiTheme="minorEastAsia" w:hAnsiTheme="minorEastAsia" w:hint="eastAsia"/>
+          <w:color w:val="FF0000"/>
+          <w:sz w:val="24"/>
+          <w:szCs w:val="24"/>
+          <w:highlight w:val="yellow"/>
+        </w:rPr>
+        <w:t>C．前者是历史唯物主义，后者是历史唯心主义</w:t>
+      </w:r>
+      <w:r>
+        <w:rPr>
+          <w:rFonts w:asciiTheme="minorEastAsia" w:hAnsiTheme="minorEastAsia" w:hint="eastAsia"/>
+          <w:color w:val="FF0000"/>
+          <w:sz w:val="24"/>
+          <w:szCs w:val="24"/>
+        </w:rPr>
+        <w:t xml:space="preserve">  </w:t>
       </w:r>
     </w:p>
     <w:p>
@@ -3523,15 +3765,19 @@
         <w:spacing w:line="360" w:lineRule="auto"/>
         <w:rPr>
           <w:rFonts w:asciiTheme="minorEastAsia" w:hAnsiTheme="minorEastAsia"/>
-          <w:sz w:val="24"/>
-          <w:szCs w:val="24"/>
-        </w:rPr>
-      </w:pPr>
-      <w:r>
-        <w:rPr>
-          <w:rFonts w:asciiTheme="minorEastAsia" w:hAnsiTheme="minorEastAsia" w:hint="eastAsia"/>
-          <w:sz w:val="24"/>
-          <w:szCs w:val="24"/>
+          <w:color w:val="FF0000"/>
+          <w:sz w:val="24"/>
+          <w:szCs w:val="24"/>
+          <w:highlight w:val="yellow"/>
+        </w:rPr>
+      </w:pPr>
+      <w:r>
+        <w:rPr>
+          <w:rFonts w:asciiTheme="minorEastAsia" w:hAnsiTheme="minorEastAsia" w:hint="eastAsia"/>
+          <w:color w:val="FF0000"/>
+          <w:sz w:val="24"/>
+          <w:szCs w:val="24"/>
+          <w:highlight w:val="yellow"/>
         </w:rPr>
         <w:t xml:space="preserve">A．生产力的发展是促使社会形态更替的最终原因  </w:t>
       </w:r>
@@ -3541,15 +3787,19 @@
         <w:spacing w:line="360" w:lineRule="auto"/>
         <w:rPr>
           <w:rFonts w:asciiTheme="minorEastAsia" w:hAnsiTheme="minorEastAsia"/>
-          <w:sz w:val="24"/>
-          <w:szCs w:val="24"/>
-        </w:rPr>
-      </w:pPr>
-      <w:r>
-        <w:rPr>
-          <w:rFonts w:asciiTheme="minorEastAsia" w:hAnsiTheme="minorEastAsia" w:hint="eastAsia"/>
-          <w:sz w:val="24"/>
-          <w:szCs w:val="24"/>
+          <w:color w:val="FF0000"/>
+          <w:sz w:val="24"/>
+          <w:szCs w:val="24"/>
+          <w:highlight w:val="yellow"/>
+        </w:rPr>
+      </w:pPr>
+      <w:r>
+        <w:rPr>
+          <w:rFonts w:asciiTheme="minorEastAsia" w:hAnsiTheme="minorEastAsia" w:hint="eastAsia"/>
+          <w:color w:val="FF0000"/>
+          <w:sz w:val="24"/>
+          <w:szCs w:val="24"/>
+          <w:highlight w:val="yellow"/>
         </w:rPr>
         <w:t xml:space="preserve">B．一种新的生产关系的产生需要客观的物质条件的成熟  </w:t>
       </w:r>
@@ -3559,15 +3809,19 @@
         <w:spacing w:line="360" w:lineRule="auto"/>
         <w:rPr>
           <w:rFonts w:asciiTheme="minorEastAsia" w:hAnsiTheme="minorEastAsia"/>
-          <w:sz w:val="24"/>
-          <w:szCs w:val="24"/>
-        </w:rPr>
-      </w:pPr>
-      <w:r>
-        <w:rPr>
-          <w:rFonts w:asciiTheme="minorEastAsia" w:hAnsiTheme="minorEastAsia" w:hint="eastAsia"/>
-          <w:sz w:val="24"/>
-          <w:szCs w:val="24"/>
+          <w:color w:val="FF0000"/>
+          <w:sz w:val="24"/>
+          <w:szCs w:val="24"/>
+          <w:highlight w:val="yellow"/>
+        </w:rPr>
+      </w:pPr>
+      <w:r>
+        <w:rPr>
+          <w:rFonts w:asciiTheme="minorEastAsia" w:hAnsiTheme="minorEastAsia" w:hint="eastAsia"/>
+          <w:color w:val="FF0000"/>
+          <w:sz w:val="24"/>
+          <w:szCs w:val="24"/>
+          <w:highlight w:val="yellow"/>
         </w:rPr>
         <w:t xml:space="preserve">C．无论哪一种社会形态，当它还能够促进生产力发展时，是不会灭亡的  </w:t>
       </w:r>
@@ -3584,10 +3838,20 @@
       <w:r>
         <w:rPr>
           <w:rFonts w:asciiTheme="minorEastAsia" w:hAnsiTheme="minorEastAsia" w:hint="eastAsia"/>
-          <w:sz w:val="24"/>
-          <w:szCs w:val="24"/>
-        </w:rPr>
-        <w:t xml:space="preserve">D．社会形态总是具体的、历史的  </w:t>
+          <w:color w:val="FF0000"/>
+          <w:sz w:val="24"/>
+          <w:szCs w:val="24"/>
+          <w:highlight w:val="yellow"/>
+        </w:rPr>
+        <w:t>D．社会形态总是具体的、历史的</w:t>
+      </w:r>
+      <w:r>
+        <w:rPr>
+          <w:rFonts w:asciiTheme="minorEastAsia" w:hAnsiTheme="minorEastAsia" w:hint="eastAsia"/>
+          <w:sz w:val="24"/>
+          <w:szCs w:val="24"/>
+        </w:rPr>
+        <w:t xml:space="preserve">  </w:t>
       </w:r>
     </w:p>
     <w:p>
@@ -3632,15 +3896,19 @@
         <w:spacing w:line="360" w:lineRule="auto"/>
         <w:rPr>
           <w:rFonts w:asciiTheme="minorEastAsia" w:hAnsiTheme="minorEastAsia"/>
-          <w:sz w:val="24"/>
-          <w:szCs w:val="24"/>
-        </w:rPr>
-      </w:pPr>
-      <w:r>
-        <w:rPr>
-          <w:rFonts w:asciiTheme="minorEastAsia" w:hAnsiTheme="minorEastAsia" w:hint="eastAsia"/>
-          <w:sz w:val="24"/>
-          <w:szCs w:val="24"/>
+          <w:color w:val="FF0000"/>
+          <w:sz w:val="24"/>
+          <w:szCs w:val="24"/>
+          <w:highlight w:val="yellow"/>
+        </w:rPr>
+      </w:pPr>
+      <w:r>
+        <w:rPr>
+          <w:rFonts w:asciiTheme="minorEastAsia" w:hAnsiTheme="minorEastAsia" w:hint="eastAsia"/>
+          <w:color w:val="FF0000"/>
+          <w:sz w:val="24"/>
+          <w:szCs w:val="24"/>
+          <w:highlight w:val="yellow"/>
         </w:rPr>
         <w:lastRenderedPageBreak/>
         <w:t xml:space="preserve">A．使用价值是交换价值和价值的物质承担者  </w:t>
@@ -3651,15 +3919,19 @@
         <w:spacing w:line="360" w:lineRule="auto"/>
         <w:rPr>
           <w:rFonts w:asciiTheme="minorEastAsia" w:hAnsiTheme="minorEastAsia"/>
-          <w:sz w:val="24"/>
-          <w:szCs w:val="24"/>
-        </w:rPr>
-      </w:pPr>
-      <w:r>
-        <w:rPr>
-          <w:rFonts w:asciiTheme="minorEastAsia" w:hAnsiTheme="minorEastAsia" w:hint="eastAsia"/>
-          <w:sz w:val="24"/>
-          <w:szCs w:val="24"/>
+          <w:color w:val="FF0000"/>
+          <w:sz w:val="24"/>
+          <w:szCs w:val="24"/>
+          <w:highlight w:val="yellow"/>
+        </w:rPr>
+      </w:pPr>
+      <w:r>
+        <w:rPr>
+          <w:rFonts w:asciiTheme="minorEastAsia" w:hAnsiTheme="minorEastAsia" w:hint="eastAsia"/>
+          <w:color w:val="FF0000"/>
+          <w:sz w:val="24"/>
+          <w:szCs w:val="24"/>
+          <w:highlight w:val="yellow"/>
         </w:rPr>
         <w:t xml:space="preserve">B．交换价值和价值寓于使用价值之中  </w:t>
       </w:r>
@@ -3669,15 +3941,19 @@
         <w:spacing w:line="360" w:lineRule="auto"/>
         <w:rPr>
           <w:rFonts w:asciiTheme="minorEastAsia" w:hAnsiTheme="minorEastAsia"/>
-          <w:sz w:val="24"/>
-          <w:szCs w:val="24"/>
-        </w:rPr>
-      </w:pPr>
-      <w:r>
-        <w:rPr>
-          <w:rFonts w:asciiTheme="minorEastAsia" w:hAnsiTheme="minorEastAsia" w:hint="eastAsia"/>
-          <w:sz w:val="24"/>
-          <w:szCs w:val="24"/>
+          <w:color w:val="FF0000"/>
+          <w:sz w:val="24"/>
+          <w:szCs w:val="24"/>
+          <w:highlight w:val="yellow"/>
+        </w:rPr>
+      </w:pPr>
+      <w:r>
+        <w:rPr>
+          <w:rFonts w:asciiTheme="minorEastAsia" w:hAnsiTheme="minorEastAsia" w:hint="eastAsia"/>
+          <w:color w:val="FF0000"/>
+          <w:sz w:val="24"/>
+          <w:szCs w:val="24"/>
+          <w:highlight w:val="yellow"/>
         </w:rPr>
         <w:t xml:space="preserve">C．价值是交换价值的基础和内容  </w:t>
       </w:r>
@@ -3687,15 +3963,18 @@
         <w:spacing w:line="360" w:lineRule="auto"/>
         <w:rPr>
           <w:rFonts w:asciiTheme="minorEastAsia" w:hAnsiTheme="minorEastAsia"/>
-          <w:sz w:val="24"/>
-          <w:szCs w:val="24"/>
-        </w:rPr>
-      </w:pPr>
-      <w:r>
-        <w:rPr>
-          <w:rFonts w:asciiTheme="minorEastAsia" w:hAnsiTheme="minorEastAsia" w:hint="eastAsia"/>
-          <w:sz w:val="24"/>
-          <w:szCs w:val="24"/>
+          <w:color w:val="FF0000"/>
+          <w:sz w:val="24"/>
+          <w:szCs w:val="24"/>
+        </w:rPr>
+      </w:pPr>
+      <w:r>
+        <w:rPr>
+          <w:rFonts w:asciiTheme="minorEastAsia" w:hAnsiTheme="minorEastAsia" w:hint="eastAsia"/>
+          <w:color w:val="FF0000"/>
+          <w:sz w:val="24"/>
+          <w:szCs w:val="24"/>
+          <w:highlight w:val="yellow"/>
         </w:rPr>
         <w:t>D．交换价值是价值的表现形式</w:t>
       </w:r>
@@ -3742,67 +4021,41 @@
         <w:spacing w:line="360" w:lineRule="auto"/>
         <w:rPr>
           <w:rFonts w:asciiTheme="minorEastAsia" w:hAnsiTheme="minorEastAsia"/>
-          <w:sz w:val="24"/>
-          <w:szCs w:val="24"/>
-        </w:rPr>
-      </w:pPr>
-      <w:r>
-        <w:rPr>
-          <w:rFonts w:asciiTheme="minorEastAsia" w:hAnsiTheme="minorEastAsia" w:hint="eastAsia"/>
-          <w:sz w:val="24"/>
-          <w:szCs w:val="24"/>
-        </w:rPr>
-        <w:t>A．一种资本商品</w:t>
-      </w:r>
-      <w:r>
-        <w:rPr>
-          <w:rFonts w:asciiTheme="minorEastAsia" w:hAnsiTheme="minorEastAsia" w:hint="eastAsia"/>
-          <w:sz w:val="24"/>
-          <w:szCs w:val="24"/>
-        </w:rPr>
-        <w:t xml:space="preserve">                  </w:t>
-      </w:r>
-      <w:r>
-        <w:rPr>
-          <w:rFonts w:asciiTheme="minorEastAsia" w:hAnsiTheme="minorEastAsia" w:hint="eastAsia"/>
-          <w:sz w:val="24"/>
-          <w:szCs w:val="24"/>
-        </w:rPr>
-        <w:t xml:space="preserve">B．一种商品资本   </w:t>
-      </w:r>
-    </w:p>
-    <w:p>
-      <w:pPr>
-        <w:spacing w:line="360" w:lineRule="auto"/>
-        <w:rPr>
-          <w:rFonts w:asciiTheme="minorEastAsia" w:hAnsiTheme="minorEastAsia"/>
-          <w:sz w:val="24"/>
-          <w:szCs w:val="24"/>
-        </w:rPr>
-      </w:pPr>
-      <w:r>
-        <w:rPr>
-          <w:rFonts w:asciiTheme="minorEastAsia" w:hAnsiTheme="minorEastAsia" w:hint="eastAsia"/>
-          <w:sz w:val="24"/>
-          <w:szCs w:val="24"/>
-        </w:rPr>
-        <w:t>C．一种所有权资本</w:t>
-      </w:r>
-      <w:r>
-        <w:rPr>
-          <w:rFonts w:asciiTheme="minorEastAsia" w:hAnsiTheme="minorEastAsia" w:hint="eastAsia"/>
-          <w:sz w:val="24"/>
-          <w:szCs w:val="24"/>
-        </w:rPr>
-        <w:t xml:space="preserve">                </w:t>
-      </w:r>
-      <w:r>
-        <w:rPr>
-          <w:rFonts w:asciiTheme="minorEastAsia" w:hAnsiTheme="minorEastAsia" w:hint="eastAsia"/>
-          <w:sz w:val="24"/>
-          <w:szCs w:val="24"/>
-        </w:rPr>
-        <w:t>D．具有特殊的运动形式G-G′</w:t>
+          <w:color w:val="FF0000"/>
+          <w:sz w:val="24"/>
+          <w:szCs w:val="24"/>
+          <w:highlight w:val="yellow"/>
+        </w:rPr>
+      </w:pPr>
+      <w:r>
+        <w:rPr>
+          <w:rFonts w:asciiTheme="minorEastAsia" w:hAnsiTheme="minorEastAsia" w:hint="eastAsia"/>
+          <w:color w:val="FF0000"/>
+          <w:sz w:val="24"/>
+          <w:szCs w:val="24"/>
+          <w:highlight w:val="yellow"/>
+        </w:rPr>
+        <w:t xml:space="preserve">A．一种资本商品                  B．一种商品资本   </w:t>
+      </w:r>
+    </w:p>
+    <w:p>
+      <w:pPr>
+        <w:spacing w:line="360" w:lineRule="auto"/>
+        <w:rPr>
+          <w:rFonts w:asciiTheme="minorEastAsia" w:hAnsiTheme="minorEastAsia"/>
+          <w:sz w:val="24"/>
+          <w:szCs w:val="24"/>
+        </w:rPr>
+      </w:pPr>
+      <w:r>
+        <w:rPr>
+          <w:rFonts w:asciiTheme="minorEastAsia" w:hAnsiTheme="minorEastAsia" w:hint="eastAsia"/>
+          <w:color w:val="FF0000"/>
+          <w:sz w:val="24"/>
+          <w:szCs w:val="24"/>
+          <w:highlight w:val="yellow"/>
+        </w:rPr>
+        <w:t>C．一种所有权资本                D．具有特殊的运动形式G-G′</w:t>
       </w:r>
     </w:p>
     <w:p>
@@ -3847,51 +4100,41 @@
         <w:spacing w:line="360" w:lineRule="auto"/>
         <w:rPr>
           <w:rFonts w:asciiTheme="minorEastAsia" w:hAnsiTheme="minorEastAsia"/>
-          <w:sz w:val="24"/>
-          <w:szCs w:val="24"/>
-        </w:rPr>
-      </w:pPr>
-      <w:r>
-        <w:rPr>
-          <w:rFonts w:asciiTheme="minorEastAsia" w:hAnsiTheme="minorEastAsia" w:hint="eastAsia"/>
-          <w:sz w:val="24"/>
-          <w:szCs w:val="24"/>
-        </w:rPr>
-        <w:t>A．工资被</w:t>
-      </w:r>
-      <w:proofErr w:type="gramStart"/>
-      <w:r>
-        <w:rPr>
-          <w:rFonts w:asciiTheme="minorEastAsia" w:hAnsiTheme="minorEastAsia" w:hint="eastAsia"/>
-          <w:sz w:val="24"/>
-          <w:szCs w:val="24"/>
-        </w:rPr>
-        <w:t>看做</w:t>
-      </w:r>
-      <w:proofErr w:type="gramEnd"/>
-      <w:r>
-        <w:rPr>
-          <w:rFonts w:asciiTheme="minorEastAsia" w:hAnsiTheme="minorEastAsia" w:hint="eastAsia"/>
-          <w:sz w:val="24"/>
-          <w:szCs w:val="24"/>
-        </w:rPr>
-        <w:t xml:space="preserve">是全部劳动的报酬   </w:t>
-      </w:r>
-    </w:p>
-    <w:p>
-      <w:pPr>
-        <w:spacing w:line="360" w:lineRule="auto"/>
-        <w:rPr>
-          <w:rFonts w:asciiTheme="minorEastAsia" w:hAnsiTheme="minorEastAsia"/>
-          <w:sz w:val="24"/>
-          <w:szCs w:val="24"/>
-        </w:rPr>
-      </w:pPr>
-      <w:r>
-        <w:rPr>
-          <w:rFonts w:asciiTheme="minorEastAsia" w:hAnsiTheme="minorEastAsia" w:hint="eastAsia"/>
-          <w:sz w:val="24"/>
-          <w:szCs w:val="24"/>
+          <w:color w:val="FF0000"/>
+          <w:sz w:val="24"/>
+          <w:szCs w:val="24"/>
+          <w:highlight w:val="yellow"/>
+        </w:rPr>
+      </w:pPr>
+      <w:r>
+        <w:rPr>
+          <w:rFonts w:asciiTheme="minorEastAsia" w:hAnsiTheme="minorEastAsia" w:hint="eastAsia"/>
+          <w:color w:val="FF0000"/>
+          <w:sz w:val="24"/>
+          <w:szCs w:val="24"/>
+          <w:highlight w:val="yellow"/>
+        </w:rPr>
+        <w:t xml:space="preserve">A．工资被看做是全部劳动的报酬   </w:t>
+      </w:r>
+    </w:p>
+    <w:p>
+      <w:pPr>
+        <w:spacing w:line="360" w:lineRule="auto"/>
+        <w:rPr>
+          <w:rFonts w:asciiTheme="minorEastAsia" w:hAnsiTheme="minorEastAsia"/>
+          <w:color w:val="FF0000"/>
+          <w:sz w:val="24"/>
+          <w:szCs w:val="24"/>
+          <w:highlight w:val="yellow"/>
+        </w:rPr>
+      </w:pPr>
+      <w:r>
+        <w:rPr>
+          <w:rFonts w:asciiTheme="minorEastAsia" w:hAnsiTheme="minorEastAsia" w:hint="eastAsia"/>
+          <w:color w:val="FF0000"/>
+          <w:sz w:val="24"/>
+          <w:szCs w:val="24"/>
+          <w:highlight w:val="yellow"/>
         </w:rPr>
         <w:t xml:space="preserve">B．工人一般在提供了劳动之后，资本家才付工资  </w:t>
       </w:r>
@@ -3901,71 +4144,42 @@
         <w:spacing w:line="360" w:lineRule="auto"/>
         <w:rPr>
           <w:rFonts w:asciiTheme="minorEastAsia" w:hAnsiTheme="minorEastAsia"/>
-          <w:sz w:val="24"/>
-          <w:szCs w:val="24"/>
-        </w:rPr>
-      </w:pPr>
-      <w:r>
-        <w:rPr>
-          <w:rFonts w:asciiTheme="minorEastAsia" w:hAnsiTheme="minorEastAsia" w:hint="eastAsia"/>
-          <w:sz w:val="24"/>
-          <w:szCs w:val="24"/>
-        </w:rPr>
-        <w:t>C．工资</w:t>
-      </w:r>
-      <w:proofErr w:type="gramStart"/>
-      <w:r>
-        <w:rPr>
-          <w:rFonts w:asciiTheme="minorEastAsia" w:hAnsiTheme="minorEastAsia" w:hint="eastAsia"/>
-          <w:sz w:val="24"/>
-          <w:szCs w:val="24"/>
-        </w:rPr>
-        <w:t>依劳动</w:t>
-      </w:r>
-      <w:proofErr w:type="gramEnd"/>
-      <w:r>
-        <w:rPr>
-          <w:rFonts w:asciiTheme="minorEastAsia" w:hAnsiTheme="minorEastAsia" w:hint="eastAsia"/>
-          <w:sz w:val="24"/>
-          <w:szCs w:val="24"/>
-        </w:rPr>
-        <w:t xml:space="preserve">时间长短而不同  </w:t>
-      </w:r>
-    </w:p>
-    <w:p>
-      <w:pPr>
-        <w:spacing w:line="360" w:lineRule="auto"/>
-        <w:rPr>
-          <w:rFonts w:asciiTheme="minorEastAsia" w:hAnsiTheme="minorEastAsia"/>
-          <w:sz w:val="24"/>
-          <w:szCs w:val="24"/>
-        </w:rPr>
-      </w:pPr>
-      <w:r>
-        <w:rPr>
-          <w:rFonts w:asciiTheme="minorEastAsia" w:hAnsiTheme="minorEastAsia" w:hint="eastAsia"/>
-          <w:sz w:val="24"/>
-          <w:szCs w:val="24"/>
-        </w:rPr>
-        <w:t>D．工资</w:t>
-      </w:r>
-      <w:proofErr w:type="gramStart"/>
-      <w:r>
-        <w:rPr>
-          <w:rFonts w:asciiTheme="minorEastAsia" w:hAnsiTheme="minorEastAsia" w:hint="eastAsia"/>
-          <w:sz w:val="24"/>
-          <w:szCs w:val="24"/>
-        </w:rPr>
-        <w:t>依劳动</w:t>
-      </w:r>
-      <w:proofErr w:type="gramEnd"/>
-      <w:r>
-        <w:rPr>
-          <w:rFonts w:asciiTheme="minorEastAsia" w:hAnsiTheme="minorEastAsia" w:hint="eastAsia"/>
-          <w:sz w:val="24"/>
-          <w:szCs w:val="24"/>
-        </w:rPr>
-        <w:t>效率高低而不同</w:t>
+          <w:color w:val="FF0000"/>
+          <w:sz w:val="24"/>
+          <w:szCs w:val="24"/>
+          <w:highlight w:val="yellow"/>
+        </w:rPr>
+      </w:pPr>
+      <w:r>
+        <w:rPr>
+          <w:rFonts w:asciiTheme="minorEastAsia" w:hAnsiTheme="minorEastAsia" w:hint="eastAsia"/>
+          <w:color w:val="FF0000"/>
+          <w:sz w:val="24"/>
+          <w:szCs w:val="24"/>
+          <w:highlight w:val="yellow"/>
+        </w:rPr>
+        <w:t xml:space="preserve">C．工资依劳动时间长短而不同  </w:t>
+      </w:r>
+    </w:p>
+    <w:p>
+      <w:pPr>
+        <w:spacing w:line="360" w:lineRule="auto"/>
+        <w:rPr>
+          <w:rFonts w:asciiTheme="minorEastAsia" w:hAnsiTheme="minorEastAsia"/>
+          <w:color w:val="FF0000"/>
+          <w:sz w:val="24"/>
+          <w:szCs w:val="24"/>
+        </w:rPr>
+      </w:pPr>
+      <w:r>
+        <w:rPr>
+          <w:rFonts w:asciiTheme="minorEastAsia" w:hAnsiTheme="minorEastAsia" w:hint="eastAsia"/>
+          <w:color w:val="FF0000"/>
+          <w:sz w:val="24"/>
+          <w:szCs w:val="24"/>
+          <w:highlight w:val="yellow"/>
+        </w:rPr>
+        <w:t>D．工资依劳动效率高低而不同</w:t>
       </w:r>
     </w:p>
     <w:p>
@@ -4017,10 +4231,30 @@
       <w:r>
         <w:rPr>
           <w:rFonts w:asciiTheme="minorEastAsia" w:hAnsiTheme="minorEastAsia" w:hint="eastAsia"/>
-          <w:sz w:val="24"/>
-          <w:szCs w:val="24"/>
-        </w:rPr>
-        <w:t>A.机械性      B.局部性    C.不彻底性    D.形而上学性</w:t>
+          <w:color w:val="FF0000"/>
+          <w:sz w:val="24"/>
+          <w:szCs w:val="24"/>
+          <w:highlight w:val="yellow"/>
+        </w:rPr>
+        <w:t>A.机械性</w:t>
+      </w:r>
+      <w:r>
+        <w:rPr>
+          <w:rFonts w:asciiTheme="minorEastAsia" w:hAnsiTheme="minorEastAsia" w:hint="eastAsia"/>
+          <w:sz w:val="24"/>
+          <w:szCs w:val="24"/>
+        </w:rPr>
+        <w:t xml:space="preserve">      B.局部性    </w:t>
+      </w:r>
+      <w:r>
+        <w:rPr>
+          <w:rFonts w:asciiTheme="minorEastAsia" w:hAnsiTheme="minorEastAsia" w:hint="eastAsia"/>
+          <w:color w:val="FF0000"/>
+          <w:sz w:val="24"/>
+          <w:szCs w:val="24"/>
+          <w:highlight w:val="yellow"/>
+        </w:rPr>
+        <w:t>C.不彻底性    D.形而上学性</w:t>
       </w:r>
     </w:p>
     <w:p>
@@ -4074,7 +4308,17 @@
           <w:sz w:val="24"/>
           <w:szCs w:val="24"/>
         </w:rPr>
-        <w:t>A.宿命论      B.唯心主义先验论    C.唯心主义非决定论    D.形而上学机械决定论</w:t>
+        <w:t xml:space="preserve">A.宿命论      B.唯心主义先验论    </w:t>
+      </w:r>
+      <w:r>
+        <w:rPr>
+          <w:rFonts w:asciiTheme="minorEastAsia" w:hAnsiTheme="minorEastAsia" w:hint="eastAsia"/>
+          <w:color w:val="FF0000"/>
+          <w:sz w:val="24"/>
+          <w:szCs w:val="24"/>
+          <w:highlight w:val="yellow"/>
+        </w:rPr>
+        <w:t>C.唯心主义非决定论    D.形而上学机械决定论</w:t>
       </w:r>
     </w:p>
     <w:p>
@@ -4125,10 +4369,30 @@
       <w:r>
         <w:rPr>
           <w:rFonts w:asciiTheme="minorEastAsia" w:hAnsiTheme="minorEastAsia" w:hint="eastAsia"/>
-          <w:sz w:val="24"/>
-          <w:szCs w:val="24"/>
-        </w:rPr>
-        <w:t>A.购买        B.分配           C.生产        D.销售</w:t>
+          <w:color w:val="FF0000"/>
+          <w:sz w:val="24"/>
+          <w:szCs w:val="24"/>
+          <w:highlight w:val="yellow"/>
+        </w:rPr>
+        <w:t>A.购买</w:t>
+      </w:r>
+      <w:r>
+        <w:rPr>
+          <w:rFonts w:asciiTheme="minorEastAsia" w:hAnsiTheme="minorEastAsia" w:hint="eastAsia"/>
+          <w:sz w:val="24"/>
+          <w:szCs w:val="24"/>
+        </w:rPr>
+        <w:t xml:space="preserve">        B.分配           </w:t>
+      </w:r>
+      <w:r>
+        <w:rPr>
+          <w:rFonts w:asciiTheme="minorEastAsia" w:hAnsiTheme="minorEastAsia" w:hint="eastAsia"/>
+          <w:color w:val="FF0000"/>
+          <w:sz w:val="24"/>
+          <w:szCs w:val="24"/>
+          <w:highlight w:val="yellow"/>
+        </w:rPr>
+        <w:t>C.生产        D.销售</w:t>
       </w:r>
     </w:p>
     <w:p>
@@ -4179,26 +4443,39 @@
       <w:r>
         <w:rPr>
           <w:rFonts w:asciiTheme="minorEastAsia" w:hAnsiTheme="minorEastAsia" w:hint="eastAsia"/>
-          <w:sz w:val="24"/>
-          <w:szCs w:val="24"/>
-        </w:rPr>
-        <w:t>A.资本主义国有企业                   B.大型混合联合企业</w:t>
-      </w:r>
-    </w:p>
-    <w:p>
-      <w:pPr>
-        <w:spacing w:line="360" w:lineRule="auto"/>
-        <w:rPr>
-          <w:rFonts w:asciiTheme="minorEastAsia" w:hAnsiTheme="minorEastAsia"/>
-          <w:sz w:val="24"/>
-          <w:szCs w:val="24"/>
-        </w:rPr>
-      </w:pPr>
-      <w:r>
-        <w:rPr>
-          <w:rFonts w:asciiTheme="minorEastAsia" w:hAnsiTheme="minorEastAsia" w:hint="eastAsia"/>
-          <w:sz w:val="24"/>
-          <w:szCs w:val="24"/>
+          <w:color w:val="FF0000"/>
+          <w:sz w:val="24"/>
+          <w:szCs w:val="24"/>
+          <w:highlight w:val="yellow"/>
+        </w:rPr>
+        <w:t>A.资本主义国有企业</w:t>
+      </w:r>
+      <w:r>
+        <w:rPr>
+          <w:rFonts w:asciiTheme="minorEastAsia" w:hAnsiTheme="minorEastAsia" w:hint="eastAsia"/>
+          <w:sz w:val="24"/>
+          <w:szCs w:val="24"/>
+        </w:rPr>
+        <w:t xml:space="preserve">                   B.大型混合联合企业</w:t>
+      </w:r>
+    </w:p>
+    <w:p>
+      <w:pPr>
+        <w:spacing w:line="360" w:lineRule="auto"/>
+        <w:rPr>
+          <w:rFonts w:asciiTheme="minorEastAsia" w:hAnsiTheme="minorEastAsia"/>
+          <w:color w:val="FF0000"/>
+          <w:sz w:val="24"/>
+          <w:szCs w:val="24"/>
+        </w:rPr>
+      </w:pPr>
+      <w:r>
+        <w:rPr>
+          <w:rFonts w:asciiTheme="minorEastAsia" w:hAnsiTheme="minorEastAsia" w:hint="eastAsia"/>
+          <w:color w:val="FF0000"/>
+          <w:sz w:val="24"/>
+          <w:szCs w:val="24"/>
+          <w:highlight w:val="yellow"/>
         </w:rPr>
         <w:t>C.国家和私人资本在企业内部结合       D.国家和私人资本在企业外部结合</w:t>
       </w:r>
@@ -4245,15 +4522,19 @@
         <w:spacing w:line="360" w:lineRule="auto"/>
         <w:rPr>
           <w:rFonts w:asciiTheme="minorEastAsia" w:hAnsiTheme="minorEastAsia"/>
-          <w:sz w:val="24"/>
-          <w:szCs w:val="24"/>
-        </w:rPr>
-      </w:pPr>
-      <w:r>
-        <w:rPr>
-          <w:rFonts w:asciiTheme="minorEastAsia" w:hAnsiTheme="minorEastAsia" w:hint="eastAsia"/>
-          <w:sz w:val="24"/>
-          <w:szCs w:val="24"/>
+          <w:color w:val="FF0000"/>
+          <w:sz w:val="24"/>
+          <w:szCs w:val="24"/>
+          <w:highlight w:val="yellow"/>
+        </w:rPr>
+      </w:pPr>
+      <w:r>
+        <w:rPr>
+          <w:rFonts w:asciiTheme="minorEastAsia" w:hAnsiTheme="minorEastAsia" w:hint="eastAsia"/>
+          <w:color w:val="FF0000"/>
+          <w:sz w:val="24"/>
+          <w:szCs w:val="24"/>
+          <w:highlight w:val="yellow"/>
         </w:rPr>
         <w:t>A.是人类社会最高类型的民主           B.本质上是人民当家作主</w:t>
       </w:r>
@@ -4270,10 +4551,20 @@
       <w:r>
         <w:rPr>
           <w:rFonts w:asciiTheme="minorEastAsia" w:hAnsiTheme="minorEastAsia" w:hint="eastAsia"/>
-          <w:sz w:val="24"/>
-          <w:szCs w:val="24"/>
-        </w:rPr>
-        <w:t>C.是绝大多数人的民主                 D.同其他社会的民主没有本质区别</w:t>
+          <w:color w:val="FF0000"/>
+          <w:sz w:val="24"/>
+          <w:szCs w:val="24"/>
+          <w:highlight w:val="yellow"/>
+        </w:rPr>
+        <w:t>C.是绝大多数人的民主</w:t>
+      </w:r>
+      <w:r>
+        <w:rPr>
+          <w:rFonts w:asciiTheme="minorEastAsia" w:hAnsiTheme="minorEastAsia" w:hint="eastAsia"/>
+          <w:sz w:val="24"/>
+          <w:szCs w:val="24"/>
+        </w:rPr>
+        <w:t xml:space="preserve">                 D.同其他社会的民主没有本质区别</w:t>
       </w:r>
     </w:p>
     <w:p>
@@ -4317,77 +4608,57 @@
         <w:spacing w:line="360" w:lineRule="auto"/>
         <w:rPr>
           <w:rFonts w:asciiTheme="minorEastAsia" w:hAnsiTheme="minorEastAsia"/>
-          <w:sz w:val="24"/>
-          <w:szCs w:val="24"/>
-        </w:rPr>
-      </w:pPr>
-      <w:r>
-        <w:rPr>
-          <w:rFonts w:asciiTheme="minorEastAsia" w:hAnsiTheme="minorEastAsia" w:hint="eastAsia"/>
-          <w:sz w:val="24"/>
-          <w:szCs w:val="24"/>
-        </w:rPr>
-        <w:t xml:space="preserve">A.毛泽东思想                B.邓小平理论    </w:t>
-      </w:r>
-    </w:p>
-    <w:p>
-      <w:pPr>
-        <w:spacing w:line="360" w:lineRule="auto"/>
-        <w:rPr>
-          <w:rFonts w:asciiTheme="minorEastAsia" w:hAnsiTheme="minorEastAsia"/>
-          <w:sz w:val="24"/>
-          <w:szCs w:val="24"/>
-        </w:rPr>
-      </w:pPr>
-      <w:r>
-        <w:rPr>
-          <w:rFonts w:asciiTheme="minorEastAsia" w:hAnsiTheme="minorEastAsia" w:hint="eastAsia"/>
-          <w:sz w:val="24"/>
-          <w:szCs w:val="24"/>
-        </w:rPr>
-        <w:t xml:space="preserve"> </w:t>
-      </w:r>
-      <w:proofErr w:type="gramStart"/>
-      <w:r>
-        <w:rPr>
-          <w:rFonts w:asciiTheme="minorEastAsia" w:hAnsiTheme="minorEastAsia" w:hint="eastAsia"/>
-          <w:sz w:val="24"/>
-          <w:szCs w:val="24"/>
-        </w:rPr>
-        <w:t>C.“</w:t>
-      </w:r>
-      <w:proofErr w:type="gramEnd"/>
-      <w:r>
-        <w:rPr>
-          <w:rFonts w:asciiTheme="minorEastAsia" w:hAnsiTheme="minorEastAsia" w:hint="eastAsia"/>
-          <w:sz w:val="24"/>
-          <w:szCs w:val="24"/>
-        </w:rPr>
-        <w:t>三个代表</w:t>
-      </w:r>
-      <w:proofErr w:type="gramStart"/>
-      <w:r>
-        <w:rPr>
-          <w:rFonts w:asciiTheme="minorEastAsia" w:hAnsiTheme="minorEastAsia" w:hint="eastAsia"/>
-          <w:sz w:val="24"/>
-          <w:szCs w:val="24"/>
-        </w:rPr>
-        <w:t>”</w:t>
-      </w:r>
-      <w:proofErr w:type="gramEnd"/>
-      <w:r>
-        <w:rPr>
-          <w:rFonts w:asciiTheme="minorEastAsia" w:hAnsiTheme="minorEastAsia" w:hint="eastAsia"/>
-          <w:sz w:val="24"/>
-          <w:szCs w:val="24"/>
-        </w:rPr>
-        <w:t>重要思想</w:t>
-      </w:r>
-      <w:r>
-        <w:rPr>
-          <w:rFonts w:asciiTheme="minorEastAsia" w:hAnsiTheme="minorEastAsia" w:hint="eastAsia"/>
-          <w:sz w:val="24"/>
-          <w:szCs w:val="24"/>
+          <w:color w:val="FF0000"/>
+          <w:sz w:val="24"/>
+          <w:szCs w:val="24"/>
+          <w:highlight w:val="yellow"/>
+        </w:rPr>
+      </w:pPr>
+      <w:r>
+        <w:rPr>
+          <w:rFonts w:asciiTheme="minorEastAsia" w:hAnsiTheme="minorEastAsia" w:hint="eastAsia"/>
+          <w:sz w:val="24"/>
+          <w:szCs w:val="24"/>
+        </w:rPr>
+        <w:t xml:space="preserve">A.毛泽东思想                </w:t>
+      </w:r>
+      <w:r>
+        <w:rPr>
+          <w:rFonts w:asciiTheme="minorEastAsia" w:hAnsiTheme="minorEastAsia" w:hint="eastAsia"/>
+          <w:color w:val="FF0000"/>
+          <w:sz w:val="24"/>
+          <w:szCs w:val="24"/>
+          <w:highlight w:val="yellow"/>
+        </w:rPr>
+        <w:t xml:space="preserve">B.邓小平理论    </w:t>
+      </w:r>
+    </w:p>
+    <w:p>
+      <w:pPr>
+        <w:spacing w:line="360" w:lineRule="auto"/>
+        <w:rPr>
+          <w:rFonts w:asciiTheme="minorEastAsia" w:hAnsiTheme="minorEastAsia"/>
+          <w:sz w:val="24"/>
+          <w:szCs w:val="24"/>
+        </w:rPr>
+      </w:pPr>
+      <w:r>
+        <w:rPr>
+          <w:rFonts w:asciiTheme="minorEastAsia" w:hAnsiTheme="minorEastAsia" w:hint="eastAsia"/>
+          <w:color w:val="FF0000"/>
+          <w:sz w:val="24"/>
+          <w:szCs w:val="24"/>
+          <w:highlight w:val="yellow"/>
+        </w:rPr>
+        <w:t xml:space="preserve"> C.“三个代表”重要思想</w:t>
+      </w:r>
+      <w:r>
+        <w:rPr>
+          <w:rFonts w:asciiTheme="minorEastAsia" w:hAnsiTheme="minorEastAsia" w:hint="eastAsia"/>
+          <w:color w:val="FF0000"/>
+          <w:sz w:val="24"/>
+          <w:szCs w:val="24"/>
+          <w:highlight w:val="yellow"/>
         </w:rPr>
         <w:tab/>
         <w:t xml:space="preserve">   D.科学发展观</w:t>
@@ -4442,17 +4713,29 @@
         <w:spacing w:line="360" w:lineRule="auto"/>
         <w:rPr>
           <w:rFonts w:asciiTheme="minorEastAsia" w:hAnsiTheme="minorEastAsia"/>
-          <w:sz w:val="24"/>
-          <w:szCs w:val="24"/>
-        </w:rPr>
-      </w:pPr>
-      <w:r>
-        <w:rPr>
-          <w:rFonts w:asciiTheme="minorEastAsia" w:hAnsiTheme="minorEastAsia" w:hint="eastAsia"/>
-          <w:sz w:val="24"/>
-          <w:szCs w:val="24"/>
-        </w:rPr>
-        <w:t xml:space="preserve">A.劳动实践是人类和人类社会产生的决定性环节    </w:t>
+          <w:color w:val="FF0000"/>
+          <w:sz w:val="24"/>
+          <w:szCs w:val="24"/>
+        </w:rPr>
+      </w:pPr>
+      <w:r>
+        <w:rPr>
+          <w:rFonts w:asciiTheme="minorEastAsia" w:hAnsiTheme="minorEastAsia" w:hint="eastAsia"/>
+          <w:color w:val="FF0000"/>
+          <w:sz w:val="24"/>
+          <w:szCs w:val="24"/>
+          <w:highlight w:val="yellow"/>
+        </w:rPr>
+        <w:t>A.劳动实践是人类和人类社会产生的决定性环节</w:t>
+      </w:r>
+      <w:r>
+        <w:rPr>
+          <w:rFonts w:asciiTheme="minorEastAsia" w:hAnsiTheme="minorEastAsia" w:hint="eastAsia"/>
+          <w:color w:val="FF0000"/>
+          <w:sz w:val="24"/>
+          <w:szCs w:val="24"/>
+        </w:rPr>
+        <w:t xml:space="preserve">    </w:t>
       </w:r>
     </w:p>
     <w:p>
@@ -4478,33 +4761,48 @@
         <w:spacing w:line="360" w:lineRule="auto"/>
         <w:rPr>
           <w:rFonts w:asciiTheme="minorEastAsia" w:hAnsiTheme="minorEastAsia"/>
-          <w:sz w:val="24"/>
-          <w:szCs w:val="24"/>
-        </w:rPr>
-      </w:pPr>
-      <w:r>
-        <w:rPr>
-          <w:rFonts w:asciiTheme="minorEastAsia" w:hAnsiTheme="minorEastAsia" w:hint="eastAsia"/>
-          <w:sz w:val="24"/>
-          <w:szCs w:val="24"/>
-        </w:rPr>
-        <w:t xml:space="preserve">C.物质生产实践是人类社会得以存在的基础        </w:t>
-      </w:r>
-    </w:p>
-    <w:p>
-      <w:pPr>
-        <w:spacing w:line="360" w:lineRule="auto"/>
-        <w:rPr>
-          <w:rFonts w:asciiTheme="minorEastAsia" w:hAnsiTheme="minorEastAsia"/>
-          <w:sz w:val="24"/>
-          <w:szCs w:val="24"/>
-        </w:rPr>
-      </w:pPr>
-      <w:r>
-        <w:rPr>
-          <w:rFonts w:asciiTheme="minorEastAsia" w:hAnsiTheme="minorEastAsia" w:hint="eastAsia"/>
-          <w:sz w:val="24"/>
-          <w:szCs w:val="24"/>
+          <w:color w:val="FF0000"/>
+          <w:sz w:val="24"/>
+          <w:szCs w:val="24"/>
+        </w:rPr>
+      </w:pPr>
+      <w:r>
+        <w:rPr>
+          <w:rFonts w:asciiTheme="minorEastAsia" w:hAnsiTheme="minorEastAsia" w:hint="eastAsia"/>
+          <w:color w:val="FF0000"/>
+          <w:sz w:val="24"/>
+          <w:szCs w:val="24"/>
+          <w:highlight w:val="yellow"/>
+        </w:rPr>
+        <w:t>C.物质生产实践是人类社会得以存在的基础</w:t>
+      </w:r>
+      <w:r>
+        <w:rPr>
+          <w:rFonts w:asciiTheme="minorEastAsia" w:hAnsiTheme="minorEastAsia" w:hint="eastAsia"/>
+          <w:color w:val="FF0000"/>
+          <w:sz w:val="24"/>
+          <w:szCs w:val="24"/>
+        </w:rPr>
+        <w:t xml:space="preserve">        </w:t>
+      </w:r>
+    </w:p>
+    <w:p>
+      <w:pPr>
+        <w:spacing w:line="360" w:lineRule="auto"/>
+        <w:rPr>
+          <w:rFonts w:asciiTheme="minorEastAsia" w:hAnsiTheme="minorEastAsia"/>
+          <w:color w:val="FF0000"/>
+          <w:sz w:val="24"/>
+          <w:szCs w:val="24"/>
+        </w:rPr>
+      </w:pPr>
+      <w:r>
+        <w:rPr>
+          <w:rFonts w:asciiTheme="minorEastAsia" w:hAnsiTheme="minorEastAsia" w:hint="eastAsia"/>
+          <w:color w:val="FF0000"/>
+          <w:sz w:val="24"/>
+          <w:szCs w:val="24"/>
+          <w:highlight w:val="yellow"/>
         </w:rPr>
         <w:t>D.实践活动是推动社会发展的动力</w:t>
       </w:r>
@@ -4557,10 +4855,48 @@
       <w:r>
         <w:rPr>
           <w:rFonts w:asciiTheme="minorEastAsia" w:hAnsiTheme="minorEastAsia" w:hint="eastAsia"/>
-          <w:sz w:val="24"/>
-          <w:szCs w:val="24"/>
-        </w:rPr>
-        <w:t>A.生产时间          B.流通时间      C.生产资本构成</w:t>
+          <w:color w:val="FF0000"/>
+          <w:sz w:val="24"/>
+          <w:szCs w:val="24"/>
+          <w:highlight w:val="yellow"/>
+        </w:rPr>
+        <w:t>A.生产时间</w:t>
+      </w:r>
+      <w:r>
+        <w:rPr>
+          <w:rFonts w:asciiTheme="minorEastAsia" w:hAnsiTheme="minorEastAsia" w:hint="eastAsia"/>
+          <w:sz w:val="24"/>
+          <w:szCs w:val="24"/>
+        </w:rPr>
+        <w:t xml:space="preserve">          </w:t>
+      </w:r>
+      <w:r>
+        <w:rPr>
+          <w:rFonts w:asciiTheme="minorEastAsia" w:hAnsiTheme="minorEastAsia" w:hint="eastAsia"/>
+          <w:color w:val="FF0000"/>
+          <w:sz w:val="24"/>
+          <w:szCs w:val="24"/>
+          <w:highlight w:val="yellow"/>
+        </w:rPr>
+        <w:t>B.流通时间</w:t>
+      </w:r>
+      <w:r>
+        <w:rPr>
+          <w:rFonts w:asciiTheme="minorEastAsia" w:hAnsiTheme="minorEastAsia" w:hint="eastAsia"/>
+          <w:sz w:val="24"/>
+          <w:szCs w:val="24"/>
+        </w:rPr>
+        <w:t xml:space="preserve">      </w:t>
+      </w:r>
+      <w:r>
+        <w:rPr>
+          <w:rFonts w:asciiTheme="minorEastAsia" w:hAnsiTheme="minorEastAsia" w:hint="eastAsia"/>
+          <w:color w:val="FF0000"/>
+          <w:sz w:val="24"/>
+          <w:szCs w:val="24"/>
+          <w:highlight w:val="yellow"/>
+        </w:rPr>
+        <w:t>C.生产资本构成</w:t>
       </w:r>
       <w:r>
         <w:rPr>
@@ -4569,7 +4905,17 @@
           <w:szCs w:val="24"/>
         </w:rPr>
         <w:tab/>
-        <w:t xml:space="preserve">    D.预付资本量</w:t>
+        <w:t xml:space="preserve">    D.预付</w:t>
+      </w:r>
+      <w:bookmarkStart w:id="0" w:name="_GoBack"/>
+      <w:bookmarkEnd w:id="0"/>
+      <w:r>
+        <w:rPr>
+          <w:rFonts w:asciiTheme="minorEastAsia" w:hAnsiTheme="minorEastAsia" w:hint="eastAsia"/>
+          <w:sz w:val="24"/>
+          <w:szCs w:val="24"/>
+        </w:rPr>
+        <w:t>资本量</w:t>
       </w:r>
     </w:p>
     <w:p>
@@ -4613,15 +4959,19 @@
         <w:spacing w:line="360" w:lineRule="auto"/>
         <w:rPr>
           <w:rFonts w:asciiTheme="minorEastAsia" w:hAnsiTheme="minorEastAsia"/>
-          <w:sz w:val="24"/>
-          <w:szCs w:val="24"/>
-        </w:rPr>
-      </w:pPr>
-      <w:r>
-        <w:rPr>
-          <w:rFonts w:asciiTheme="minorEastAsia" w:hAnsiTheme="minorEastAsia" w:hint="eastAsia"/>
-          <w:sz w:val="24"/>
-          <w:szCs w:val="24"/>
+          <w:color w:val="FF0000"/>
+          <w:sz w:val="24"/>
+          <w:szCs w:val="24"/>
+          <w:highlight w:val="yellow"/>
+        </w:rPr>
+      </w:pPr>
+      <w:r>
+        <w:rPr>
+          <w:rFonts w:asciiTheme="minorEastAsia" w:hAnsiTheme="minorEastAsia" w:hint="eastAsia"/>
+          <w:color w:val="FF0000"/>
+          <w:sz w:val="24"/>
+          <w:szCs w:val="24"/>
+          <w:highlight w:val="yellow"/>
         </w:rPr>
         <w:t>A.保持经济的稳定与适度增长</w:t>
       </w:r>
@@ -4631,15 +4981,19 @@
         <w:spacing w:line="360" w:lineRule="auto"/>
         <w:rPr>
           <w:rFonts w:asciiTheme="minorEastAsia" w:hAnsiTheme="minorEastAsia"/>
-          <w:sz w:val="24"/>
-          <w:szCs w:val="24"/>
-        </w:rPr>
-      </w:pPr>
-      <w:r>
-        <w:rPr>
-          <w:rFonts w:asciiTheme="minorEastAsia" w:hAnsiTheme="minorEastAsia" w:hint="eastAsia"/>
-          <w:sz w:val="24"/>
-          <w:szCs w:val="24"/>
+          <w:color w:val="FF0000"/>
+          <w:sz w:val="24"/>
+          <w:szCs w:val="24"/>
+          <w:highlight w:val="yellow"/>
+        </w:rPr>
+      </w:pPr>
+      <w:r>
+        <w:rPr>
+          <w:rFonts w:asciiTheme="minorEastAsia" w:hAnsiTheme="minorEastAsia" w:hint="eastAsia"/>
+          <w:color w:val="FF0000"/>
+          <w:sz w:val="24"/>
+          <w:szCs w:val="24"/>
+          <w:highlight w:val="yellow"/>
         </w:rPr>
         <w:t>B.保持币值与物价的稳定</w:t>
       </w:r>
@@ -4649,15 +5003,19 @@
         <w:spacing w:line="360" w:lineRule="auto"/>
         <w:rPr>
           <w:rFonts w:asciiTheme="minorEastAsia" w:hAnsiTheme="minorEastAsia"/>
-          <w:sz w:val="24"/>
-          <w:szCs w:val="24"/>
-        </w:rPr>
-      </w:pPr>
-      <w:r>
-        <w:rPr>
-          <w:rFonts w:asciiTheme="minorEastAsia" w:hAnsiTheme="minorEastAsia" w:hint="eastAsia"/>
-          <w:sz w:val="24"/>
-          <w:szCs w:val="24"/>
+          <w:color w:val="FF0000"/>
+          <w:sz w:val="24"/>
+          <w:szCs w:val="24"/>
+          <w:highlight w:val="yellow"/>
+        </w:rPr>
+      </w:pPr>
+      <w:r>
+        <w:rPr>
+          <w:rFonts w:asciiTheme="minorEastAsia" w:hAnsiTheme="minorEastAsia" w:hint="eastAsia"/>
+          <w:color w:val="FF0000"/>
+          <w:sz w:val="24"/>
+          <w:szCs w:val="24"/>
+          <w:highlight w:val="yellow"/>
         </w:rPr>
         <w:t>C.实现充分就业</w:t>
       </w:r>
@@ -4667,15 +5025,18 @@
         <w:spacing w:line="360" w:lineRule="auto"/>
         <w:rPr>
           <w:rFonts w:asciiTheme="minorEastAsia" w:hAnsiTheme="minorEastAsia"/>
-          <w:sz w:val="24"/>
-          <w:szCs w:val="24"/>
-        </w:rPr>
-      </w:pPr>
-      <w:r>
-        <w:rPr>
-          <w:rFonts w:asciiTheme="minorEastAsia" w:hAnsiTheme="minorEastAsia" w:hint="eastAsia"/>
-          <w:sz w:val="24"/>
-          <w:szCs w:val="24"/>
+          <w:color w:val="FF0000"/>
+          <w:sz w:val="24"/>
+          <w:szCs w:val="24"/>
+        </w:rPr>
+      </w:pPr>
+      <w:r>
+        <w:rPr>
+          <w:rFonts w:asciiTheme="minorEastAsia" w:hAnsiTheme="minorEastAsia" w:hint="eastAsia"/>
+          <w:color w:val="FF0000"/>
+          <w:sz w:val="24"/>
+          <w:szCs w:val="24"/>
+          <w:highlight w:val="yellow"/>
         </w:rPr>
         <w:t>D.保持国际国内收支的大体平衡</w:t>
       </w:r>
@@ -4747,15 +5108,18 @@
         <w:spacing w:line="360" w:lineRule="auto"/>
         <w:rPr>
           <w:rFonts w:asciiTheme="minorEastAsia" w:hAnsiTheme="minorEastAsia"/>
-          <w:sz w:val="24"/>
-          <w:szCs w:val="24"/>
-        </w:rPr>
-      </w:pPr>
-      <w:r>
-        <w:rPr>
-          <w:rFonts w:asciiTheme="minorEastAsia" w:hAnsiTheme="minorEastAsia" w:hint="eastAsia"/>
-          <w:sz w:val="24"/>
-          <w:szCs w:val="24"/>
+          <w:color w:val="FF0000"/>
+          <w:sz w:val="24"/>
+          <w:szCs w:val="24"/>
+        </w:rPr>
+      </w:pPr>
+      <w:r>
+        <w:rPr>
+          <w:rFonts w:asciiTheme="minorEastAsia" w:hAnsiTheme="minorEastAsia" w:hint="eastAsia"/>
+          <w:color w:val="FF0000"/>
+          <w:sz w:val="24"/>
+          <w:szCs w:val="24"/>
+          <w:highlight w:val="yellow"/>
         </w:rPr>
         <w:t>B与劳动生产率成反比</w:t>
       </w:r>
@@ -4765,15 +5129,18 @@
         <w:spacing w:line="360" w:lineRule="auto"/>
         <w:rPr>
           <w:rFonts w:asciiTheme="minorEastAsia" w:hAnsiTheme="minorEastAsia"/>
-          <w:sz w:val="24"/>
-          <w:szCs w:val="24"/>
-        </w:rPr>
-      </w:pPr>
-      <w:r>
-        <w:rPr>
-          <w:rFonts w:asciiTheme="minorEastAsia" w:hAnsiTheme="minorEastAsia" w:hint="eastAsia"/>
-          <w:sz w:val="24"/>
-          <w:szCs w:val="24"/>
+          <w:color w:val="FF0000"/>
+          <w:sz w:val="24"/>
+          <w:szCs w:val="24"/>
+        </w:rPr>
+      </w:pPr>
+      <w:r>
+        <w:rPr>
+          <w:rFonts w:asciiTheme="minorEastAsia" w:hAnsiTheme="minorEastAsia" w:hint="eastAsia"/>
+          <w:color w:val="FF0000"/>
+          <w:sz w:val="24"/>
+          <w:szCs w:val="24"/>
+          <w:highlight w:val="yellow"/>
         </w:rPr>
         <w:t>C与社会必要劳动时间成正比</w:t>
       </w:r>
@@ -4856,25 +5223,54 @@
           <w:sz w:val="24"/>
           <w:szCs w:val="24"/>
         </w:rPr>
-        <w:t xml:space="preserve"> A．自发地调节社会资源的配置      B．促进合理利用资源实现生态平衡</w:t>
-      </w:r>
-    </w:p>
-    <w:p>
-      <w:pPr>
-        <w:spacing w:line="360" w:lineRule="auto"/>
-        <w:rPr>
-          <w:rFonts w:asciiTheme="minorEastAsia" w:hAnsiTheme="minorEastAsia"/>
-          <w:sz w:val="24"/>
-          <w:szCs w:val="24"/>
-        </w:rPr>
-      </w:pPr>
-      <w:r>
-        <w:rPr>
-          <w:rFonts w:asciiTheme="minorEastAsia" w:hAnsiTheme="minorEastAsia" w:hint="eastAsia"/>
-          <w:sz w:val="24"/>
-          <w:szCs w:val="24"/>
-        </w:rPr>
-        <w:t xml:space="preserve"> C．自发地促进社会生产力的发展    D．引起和促进商品生产者的分化</w:t>
+        <w:t xml:space="preserve"> </w:t>
+      </w:r>
+      <w:r>
+        <w:rPr>
+          <w:rFonts w:asciiTheme="minorEastAsia" w:hAnsiTheme="minorEastAsia" w:hint="eastAsia"/>
+          <w:color w:val="FF0000"/>
+          <w:sz w:val="24"/>
+          <w:szCs w:val="24"/>
+          <w:highlight w:val="yellow"/>
+        </w:rPr>
+        <w:t>A．自发地调节社会资源的配置</w:t>
+      </w:r>
+      <w:r>
+        <w:rPr>
+          <w:rFonts w:asciiTheme="minorEastAsia" w:hAnsiTheme="minorEastAsia" w:hint="eastAsia"/>
+          <w:sz w:val="24"/>
+          <w:szCs w:val="24"/>
+        </w:rPr>
+        <w:t xml:space="preserve">      B．促进合理利用资源实现生态平衡</w:t>
+      </w:r>
+    </w:p>
+    <w:p>
+      <w:pPr>
+        <w:spacing w:line="360" w:lineRule="auto"/>
+        <w:rPr>
+          <w:rFonts w:asciiTheme="minorEastAsia" w:hAnsiTheme="minorEastAsia"/>
+          <w:color w:val="FF0000"/>
+          <w:sz w:val="24"/>
+          <w:szCs w:val="24"/>
+        </w:rPr>
+      </w:pPr>
+      <w:r>
+        <w:rPr>
+          <w:rFonts w:asciiTheme="minorEastAsia" w:hAnsiTheme="minorEastAsia" w:hint="eastAsia"/>
+          <w:sz w:val="24"/>
+          <w:szCs w:val="24"/>
+        </w:rPr>
+        <w:t xml:space="preserve"> </w:t>
+      </w:r>
+      <w:r>
+        <w:rPr>
+          <w:rFonts w:asciiTheme="minorEastAsia" w:hAnsiTheme="minorEastAsia" w:hint="eastAsia"/>
+          <w:color w:val="FF0000"/>
+          <w:sz w:val="24"/>
+          <w:szCs w:val="24"/>
+          <w:highlight w:val="yellow"/>
+        </w:rPr>
+        <w:t>C．自发地促进社会生产力的发展    D．引起和促进商品生产者的分化</w:t>
       </w:r>
     </w:p>
     <w:p>
@@ -4926,13 +5322,16 @@
         <w:spacing w:line="360" w:lineRule="auto"/>
         <w:rPr>
           <w:rFonts w:asciiTheme="minorEastAsia" w:hAnsiTheme="minorEastAsia"/>
-          <w:sz w:val="24"/>
-          <w:szCs w:val="24"/>
-        </w:rPr>
-      </w:pPr>
-      <w:r>
-        <w:rPr>
-          <w:rFonts w:asciiTheme="minorEastAsia" w:hAnsiTheme="minorEastAsia" w:hint="eastAsia"/>
+          <w:color w:val="FF0000"/>
+          <w:sz w:val="24"/>
+          <w:szCs w:val="24"/>
+          <w:highlight w:val="yellow"/>
+        </w:rPr>
+      </w:pPr>
+      <w:r>
+        <w:rPr>
+          <w:rFonts w:asciiTheme="minorEastAsia" w:hAnsiTheme="minorEastAsia" w:hint="eastAsia"/>
+          <w:color w:val="FF0000"/>
           <w:sz w:val="24"/>
           <w:szCs w:val="24"/>
         </w:rPr>
@@ -4941,8 +5340,10 @@
       <w:r>
         <w:rPr>
           <w:rFonts w:asciiTheme="minorEastAsia" w:hAnsiTheme="minorEastAsia" w:hint="eastAsia"/>
-          <w:sz w:val="24"/>
-          <w:szCs w:val="24"/>
+          <w:color w:val="FF0000"/>
+          <w:sz w:val="24"/>
+          <w:szCs w:val="24"/>
+          <w:highlight w:val="yellow"/>
         </w:rPr>
         <w:t>A．职能资本运动中暂时游离出来的货币资本</w:t>
       </w:r>
@@ -4952,77 +5353,64 @@
         <w:spacing w:line="360" w:lineRule="auto"/>
         <w:rPr>
           <w:rFonts w:asciiTheme="minorEastAsia" w:hAnsiTheme="minorEastAsia"/>
-          <w:sz w:val="24"/>
-          <w:szCs w:val="24"/>
-        </w:rPr>
-      </w:pPr>
-      <w:r>
-        <w:rPr>
-          <w:rFonts w:asciiTheme="minorEastAsia" w:hAnsiTheme="minorEastAsia" w:hint="eastAsia"/>
-          <w:sz w:val="24"/>
-          <w:szCs w:val="24"/>
-        </w:rPr>
-        <w:t xml:space="preserve"> </w:t>
-      </w:r>
-      <w:r>
-        <w:rPr>
-          <w:rFonts w:asciiTheme="minorEastAsia" w:hAnsiTheme="minorEastAsia" w:hint="eastAsia"/>
-          <w:sz w:val="24"/>
-          <w:szCs w:val="24"/>
-        </w:rPr>
-        <w:t>B．暂时闲置的用于资本积累的剩余价值</w:t>
-      </w:r>
-    </w:p>
-    <w:p>
-      <w:pPr>
-        <w:spacing w:line="360" w:lineRule="auto"/>
-        <w:rPr>
-          <w:rFonts w:asciiTheme="minorEastAsia" w:hAnsiTheme="minorEastAsia"/>
-          <w:sz w:val="24"/>
-          <w:szCs w:val="24"/>
-        </w:rPr>
-      </w:pPr>
-      <w:r>
-        <w:rPr>
-          <w:rFonts w:asciiTheme="minorEastAsia" w:hAnsiTheme="minorEastAsia" w:hint="eastAsia"/>
-          <w:sz w:val="24"/>
-          <w:szCs w:val="24"/>
-        </w:rPr>
-        <w:t xml:space="preserve"> </w:t>
-      </w:r>
-      <w:r>
-        <w:rPr>
-          <w:rFonts w:asciiTheme="minorEastAsia" w:hAnsiTheme="minorEastAsia" w:hint="eastAsia"/>
-          <w:sz w:val="24"/>
-          <w:szCs w:val="24"/>
-        </w:rPr>
-        <w:t>C．暂时闲置的固定资本折旧</w:t>
-      </w:r>
-    </w:p>
-    <w:p>
-      <w:pPr>
-        <w:spacing w:line="360" w:lineRule="auto"/>
-        <w:rPr>
-          <w:rFonts w:asciiTheme="minorEastAsia" w:hAnsiTheme="minorEastAsia"/>
-          <w:sz w:val="24"/>
-          <w:szCs w:val="24"/>
-        </w:rPr>
-      </w:pPr>
-      <w:r>
-        <w:rPr>
-          <w:rFonts w:asciiTheme="minorEastAsia" w:hAnsiTheme="minorEastAsia" w:hint="eastAsia"/>
-          <w:sz w:val="24"/>
-          <w:szCs w:val="24"/>
-        </w:rPr>
-        <w:t xml:space="preserve"> </w:t>
-      </w:r>
-      <w:r>
-        <w:rPr>
-          <w:rFonts w:asciiTheme="minorEastAsia" w:hAnsiTheme="minorEastAsia" w:hint="eastAsia"/>
-          <w:sz w:val="24"/>
-          <w:szCs w:val="24"/>
-        </w:rPr>
-        <w:t>D．暂时闲置的流动资本</w:t>
+          <w:color w:val="FF0000"/>
+          <w:sz w:val="24"/>
+          <w:szCs w:val="24"/>
+          <w:highlight w:val="yellow"/>
+        </w:rPr>
+      </w:pPr>
+      <w:r>
+        <w:rPr>
+          <w:rFonts w:asciiTheme="minorEastAsia" w:hAnsiTheme="minorEastAsia" w:hint="eastAsia"/>
+          <w:color w:val="FF0000"/>
+          <w:sz w:val="24"/>
+          <w:szCs w:val="24"/>
+          <w:highlight w:val="yellow"/>
+        </w:rPr>
+        <w:t xml:space="preserve"> B．暂时闲置的用于资本积累的剩余价值</w:t>
+      </w:r>
+    </w:p>
+    <w:p>
+      <w:pPr>
+        <w:spacing w:line="360" w:lineRule="auto"/>
+        <w:rPr>
+          <w:rFonts w:asciiTheme="minorEastAsia" w:hAnsiTheme="minorEastAsia"/>
+          <w:color w:val="FF0000"/>
+          <w:sz w:val="24"/>
+          <w:szCs w:val="24"/>
+          <w:highlight w:val="yellow"/>
+        </w:rPr>
+      </w:pPr>
+      <w:r>
+        <w:rPr>
+          <w:rFonts w:asciiTheme="minorEastAsia" w:hAnsiTheme="minorEastAsia" w:hint="eastAsia"/>
+          <w:color w:val="FF0000"/>
+          <w:sz w:val="24"/>
+          <w:szCs w:val="24"/>
+          <w:highlight w:val="yellow"/>
+        </w:rPr>
+        <w:t xml:space="preserve"> C．暂时闲置的固定资本折旧</w:t>
+      </w:r>
+    </w:p>
+    <w:p>
+      <w:pPr>
+        <w:spacing w:line="360" w:lineRule="auto"/>
+        <w:rPr>
+          <w:rFonts w:asciiTheme="minorEastAsia" w:hAnsiTheme="minorEastAsia"/>
+          <w:color w:val="FF0000"/>
+          <w:sz w:val="24"/>
+          <w:szCs w:val="24"/>
+        </w:rPr>
+      </w:pPr>
+      <w:r>
+        <w:rPr>
+          <w:rFonts w:asciiTheme="minorEastAsia" w:hAnsiTheme="minorEastAsia" w:hint="eastAsia"/>
+          <w:color w:val="FF0000"/>
+          <w:sz w:val="24"/>
+          <w:szCs w:val="24"/>
+          <w:highlight w:val="yellow"/>
+        </w:rPr>
+        <w:t xml:space="preserve"> D．暂时闲置的流动资本</w:t>
       </w:r>
     </w:p>
     <w:p>
@@ -5074,15 +5462,19 @@
         <w:spacing w:line="360" w:lineRule="auto"/>
         <w:rPr>
           <w:rFonts w:asciiTheme="minorEastAsia" w:hAnsiTheme="minorEastAsia"/>
-          <w:sz w:val="24"/>
-          <w:szCs w:val="24"/>
-        </w:rPr>
-      </w:pPr>
-      <w:r>
-        <w:rPr>
-          <w:rFonts w:asciiTheme="minorEastAsia" w:hAnsiTheme="minorEastAsia" w:hint="eastAsia"/>
-          <w:sz w:val="24"/>
-          <w:szCs w:val="24"/>
+          <w:color w:val="FF0000"/>
+          <w:sz w:val="24"/>
+          <w:szCs w:val="24"/>
+          <w:highlight w:val="yellow"/>
+        </w:rPr>
+      </w:pPr>
+      <w:r>
+        <w:rPr>
+          <w:rFonts w:asciiTheme="minorEastAsia" w:hAnsiTheme="minorEastAsia" w:hint="eastAsia"/>
+          <w:color w:val="FF0000"/>
+          <w:sz w:val="24"/>
+          <w:szCs w:val="24"/>
+          <w:highlight w:val="yellow"/>
         </w:rPr>
         <w:t>A．垄断企业工人创造的剩余价值      B．非垄断企业工人创造的剩余价值</w:t>
       </w:r>
@@ -5099,10 +5491,20 @@
       <w:r>
         <w:rPr>
           <w:rFonts w:asciiTheme="minorEastAsia" w:hAnsiTheme="minorEastAsia" w:hint="eastAsia"/>
-          <w:sz w:val="24"/>
-          <w:szCs w:val="24"/>
-        </w:rPr>
-        <w:t>C．其他国家劳动者创造的部分价值    D．垄断价格带来的利润</w:t>
+          <w:color w:val="FF0000"/>
+          <w:sz w:val="24"/>
+          <w:szCs w:val="24"/>
+          <w:highlight w:val="yellow"/>
+        </w:rPr>
+        <w:t>C．其他国家劳动者创造的部分价值</w:t>
+      </w:r>
+      <w:r>
+        <w:rPr>
+          <w:rFonts w:asciiTheme="minorEastAsia" w:hAnsiTheme="minorEastAsia" w:hint="eastAsia"/>
+          <w:sz w:val="24"/>
+          <w:szCs w:val="24"/>
+        </w:rPr>
+        <w:t xml:space="preserve">    D．垄断价格带来的利润</w:t>
       </w:r>
     </w:p>
     <w:p>
@@ -5170,15 +5572,19 @@
         <w:spacing w:line="360" w:lineRule="auto"/>
         <w:rPr>
           <w:rFonts w:asciiTheme="minorEastAsia" w:hAnsiTheme="minorEastAsia"/>
-          <w:sz w:val="24"/>
-          <w:szCs w:val="24"/>
-        </w:rPr>
-      </w:pPr>
-      <w:r>
-        <w:rPr>
-          <w:rFonts w:asciiTheme="minorEastAsia" w:hAnsiTheme="minorEastAsia" w:hint="eastAsia"/>
-          <w:sz w:val="24"/>
-          <w:szCs w:val="24"/>
+          <w:color w:val="FF0000"/>
+          <w:sz w:val="24"/>
+          <w:szCs w:val="24"/>
+          <w:highlight w:val="yellow"/>
+        </w:rPr>
+      </w:pPr>
+      <w:r>
+        <w:rPr>
+          <w:rFonts w:asciiTheme="minorEastAsia" w:hAnsiTheme="minorEastAsia" w:hint="eastAsia"/>
+          <w:color w:val="FF0000"/>
+          <w:sz w:val="24"/>
+          <w:szCs w:val="24"/>
+          <w:highlight w:val="yellow"/>
         </w:rPr>
         <w:t>A．没有正确认识社会发展的客观规律</w:t>
       </w:r>
@@ -5188,15 +5594,19 @@
         <w:spacing w:line="360" w:lineRule="auto"/>
         <w:rPr>
           <w:rFonts w:asciiTheme="minorEastAsia" w:hAnsiTheme="minorEastAsia"/>
-          <w:sz w:val="24"/>
-          <w:szCs w:val="24"/>
-        </w:rPr>
-      </w:pPr>
-      <w:r>
-        <w:rPr>
-          <w:rFonts w:asciiTheme="minorEastAsia" w:hAnsiTheme="minorEastAsia" w:hint="eastAsia"/>
-          <w:sz w:val="24"/>
-          <w:szCs w:val="24"/>
+          <w:color w:val="FF0000"/>
+          <w:sz w:val="24"/>
+          <w:szCs w:val="24"/>
+          <w:highlight w:val="yellow"/>
+        </w:rPr>
+      </w:pPr>
+      <w:r>
+        <w:rPr>
+          <w:rFonts w:asciiTheme="minorEastAsia" w:hAnsiTheme="minorEastAsia" w:hint="eastAsia"/>
+          <w:color w:val="FF0000"/>
+          <w:sz w:val="24"/>
+          <w:szCs w:val="24"/>
+          <w:highlight w:val="yellow"/>
         </w:rPr>
         <w:t>B．不能揭示资本主义必然灭亡的经济根源</w:t>
       </w:r>
@@ -5206,31 +5616,39 @@
         <w:spacing w:line="360" w:lineRule="auto"/>
         <w:rPr>
           <w:rFonts w:asciiTheme="minorEastAsia" w:hAnsiTheme="minorEastAsia"/>
-          <w:sz w:val="24"/>
-          <w:szCs w:val="24"/>
-        </w:rPr>
-      </w:pPr>
-      <w:r>
-        <w:rPr>
-          <w:rFonts w:asciiTheme="minorEastAsia" w:hAnsiTheme="minorEastAsia" w:hint="eastAsia"/>
-          <w:sz w:val="24"/>
-          <w:szCs w:val="24"/>
+          <w:color w:val="FF0000"/>
+          <w:sz w:val="24"/>
+          <w:szCs w:val="24"/>
+          <w:highlight w:val="yellow"/>
+        </w:rPr>
+      </w:pPr>
+      <w:r>
+        <w:rPr>
+          <w:rFonts w:asciiTheme="minorEastAsia" w:hAnsiTheme="minorEastAsia" w:hint="eastAsia"/>
+          <w:color w:val="FF0000"/>
+          <w:sz w:val="24"/>
+          <w:szCs w:val="24"/>
+          <w:highlight w:val="yellow"/>
         </w:rPr>
         <w:t>C．没有找到</w:t>
       </w:r>
       <w:r>
         <w:rPr>
           <w:rFonts w:asciiTheme="minorEastAsia" w:hAnsiTheme="minorEastAsia" w:hint="eastAsia"/>
-          <w:sz w:val="24"/>
-          <w:szCs w:val="24"/>
+          <w:color w:val="FF0000"/>
+          <w:sz w:val="24"/>
+          <w:szCs w:val="24"/>
+          <w:highlight w:val="yellow"/>
         </w:rPr>
         <w:t>消灭</w:t>
       </w:r>
       <w:r>
         <w:rPr>
           <w:rFonts w:asciiTheme="minorEastAsia" w:hAnsiTheme="minorEastAsia" w:hint="eastAsia"/>
-          <w:sz w:val="24"/>
-          <w:szCs w:val="24"/>
+          <w:color w:val="FF0000"/>
+          <w:sz w:val="24"/>
+          <w:szCs w:val="24"/>
+          <w:highlight w:val="yellow"/>
         </w:rPr>
         <w:t>资本主义的社会力量</w:t>
       </w:r>
@@ -5247,8 +5665,10 @@
       <w:r>
         <w:rPr>
           <w:rFonts w:asciiTheme="minorEastAsia" w:hAnsiTheme="minorEastAsia" w:hint="eastAsia"/>
-          <w:sz w:val="24"/>
-          <w:szCs w:val="24"/>
+          <w:color w:val="FF0000"/>
+          <w:sz w:val="24"/>
+          <w:szCs w:val="24"/>
+          <w:highlight w:val="yellow"/>
         </w:rPr>
         <w:t>D．找不到通往理想社会的现实道路</w:t>
       </w:r>
@@ -5312,15 +5732,19 @@
         <w:spacing w:line="360" w:lineRule="auto"/>
         <w:rPr>
           <w:rFonts w:asciiTheme="minorEastAsia" w:hAnsiTheme="minorEastAsia"/>
-          <w:sz w:val="24"/>
-          <w:szCs w:val="24"/>
-        </w:rPr>
-      </w:pPr>
-      <w:r>
-        <w:rPr>
-          <w:rFonts w:asciiTheme="minorEastAsia" w:hAnsiTheme="minorEastAsia" w:hint="eastAsia"/>
-          <w:sz w:val="24"/>
-          <w:szCs w:val="24"/>
+          <w:color w:val="FF0000"/>
+          <w:sz w:val="24"/>
+          <w:szCs w:val="24"/>
+          <w:highlight w:val="yellow"/>
+        </w:rPr>
+      </w:pPr>
+      <w:r>
+        <w:rPr>
+          <w:rFonts w:asciiTheme="minorEastAsia" w:hAnsiTheme="minorEastAsia" w:hint="eastAsia"/>
+          <w:color w:val="FF0000"/>
+          <w:sz w:val="24"/>
+          <w:szCs w:val="24"/>
+          <w:highlight w:val="yellow"/>
         </w:rPr>
         <w:t>B．自由竞争资本主义社会和垄断资本主义社会</w:t>
       </w:r>
@@ -5337,8 +5761,10 @@
       <w:r>
         <w:rPr>
           <w:rFonts w:asciiTheme="minorEastAsia" w:hAnsiTheme="minorEastAsia" w:hint="eastAsia"/>
-          <w:sz w:val="24"/>
-          <w:szCs w:val="24"/>
+          <w:color w:val="FF0000"/>
+          <w:sz w:val="24"/>
+          <w:szCs w:val="24"/>
+          <w:highlight w:val="yellow"/>
         </w:rPr>
         <w:t>C．社会主义社会和共产主义社会</w:t>
       </w:r>
@@ -5513,25 +5939,7 @@
           <w:szCs w:val="24"/>
         </w:rPr>
         <w:lastRenderedPageBreak/>
-        <w:t>［材料l］恩格斯指出：就一切可能看来，我们还差不多处在人类历史的开端，而将来纠正我们错误的后代，大概比我们可能经常以极为轻视的态度纠正其认识错误的前代要多得多。他进一步指出：科学史就是把这种谬误逐渐消除或者</w:t>
-      </w:r>
-      <w:proofErr w:type="gramStart"/>
-      <w:r>
-        <w:rPr>
-          <w:rFonts w:asciiTheme="minorEastAsia" w:hAnsiTheme="minorEastAsia" w:hint="eastAsia"/>
-          <w:sz w:val="24"/>
-          <w:szCs w:val="24"/>
-        </w:rPr>
-        <w:t>更为新</w:t>
-      </w:r>
-      <w:proofErr w:type="gramEnd"/>
-      <w:r>
-        <w:rPr>
-          <w:rFonts w:asciiTheme="minorEastAsia" w:hAnsiTheme="minorEastAsia" w:hint="eastAsia"/>
-          <w:sz w:val="24"/>
-          <w:szCs w:val="24"/>
-        </w:rPr>
-        <w:t>的、但终归是比较不荒诞谬误的历史。  </w:t>
+        <w:t>［材料l］恩格斯指出：就一切可能看来，我们还差不多处在人类历史的开端，而将来纠正我们错误的后代，大概比我们可能经常以极为轻视的态度纠正其认识错误的前代要多得多。他进一步指出：科学史就是把这种谬误逐渐消除或者更为新的、但终归是比较不荒诞谬误的历史。  </w:t>
       </w:r>
     </w:p>
     <w:p>
@@ -5619,17 +6027,59 @@
         <w:spacing w:line="360" w:lineRule="auto"/>
         <w:rPr>
           <w:rFonts w:asciiTheme="minorEastAsia" w:hAnsiTheme="minorEastAsia"/>
-          <w:sz w:val="24"/>
-          <w:szCs w:val="24"/>
-        </w:rPr>
-      </w:pPr>
-      <w:r>
-        <w:rPr>
-          <w:rFonts w:asciiTheme="minorEastAsia" w:hAnsiTheme="minorEastAsia" w:hint="eastAsia"/>
-          <w:sz w:val="24"/>
-          <w:szCs w:val="24"/>
-        </w:rPr>
-        <w:t>A.</w:t>
+          <w:color w:val="FF0000"/>
+          <w:sz w:val="24"/>
+          <w:szCs w:val="24"/>
+        </w:rPr>
+      </w:pPr>
+      <w:r>
+        <w:rPr>
+          <w:rFonts w:asciiTheme="minorEastAsia" w:hAnsiTheme="minorEastAsia" w:hint="eastAsia"/>
+          <w:color w:val="FF0000"/>
+          <w:sz w:val="24"/>
+          <w:szCs w:val="24"/>
+          <w:highlight w:val="yellow"/>
+        </w:rPr>
+        <w:t>A. 恩格斯、波普尔和爱因斯坦分别从不同角度解释了科学发展过程中真理与谬误的矛盾</w:t>
+      </w:r>
+    </w:p>
+    <w:p>
+      <w:pPr>
+        <w:spacing w:line="360" w:lineRule="auto"/>
+        <w:rPr>
+          <w:rFonts w:asciiTheme="minorEastAsia" w:hAnsiTheme="minorEastAsia"/>
+          <w:color w:val="FF0000"/>
+          <w:sz w:val="24"/>
+          <w:szCs w:val="24"/>
+        </w:rPr>
+      </w:pPr>
+      <w:r>
+        <w:rPr>
+          <w:rFonts w:asciiTheme="minorEastAsia" w:hAnsiTheme="minorEastAsia" w:hint="eastAsia"/>
+          <w:color w:val="FF0000"/>
+          <w:sz w:val="24"/>
+          <w:szCs w:val="24"/>
+          <w:highlight w:val="yellow"/>
+        </w:rPr>
+        <w:t>B. 指出科学是一个不断发现真理、检验真理的过程。</w:t>
+      </w:r>
+    </w:p>
+    <w:p>
+      <w:pPr>
+        <w:spacing w:line="360" w:lineRule="auto"/>
+        <w:rPr>
+          <w:rFonts w:asciiTheme="minorEastAsia" w:hAnsiTheme="minorEastAsia"/>
+          <w:sz w:val="24"/>
+          <w:szCs w:val="24"/>
+        </w:rPr>
+      </w:pPr>
+      <w:r>
+        <w:rPr>
+          <w:rFonts w:asciiTheme="minorEastAsia" w:hAnsiTheme="minorEastAsia" w:hint="eastAsia"/>
+          <w:sz w:val="24"/>
+          <w:szCs w:val="24"/>
+        </w:rPr>
+        <w:t>C.</w:t>
       </w:r>
       <w:r>
         <w:rPr>
@@ -5645,74 +6095,6 @@
           <w:sz w:val="24"/>
           <w:szCs w:val="24"/>
         </w:rPr>
-        <w:t>恩格斯、波普尔和爱因斯坦分别从不同角度解释了科学发展过程中真理与谬误的矛盾</w:t>
-      </w:r>
-    </w:p>
-    <w:p>
-      <w:pPr>
-        <w:spacing w:line="360" w:lineRule="auto"/>
-        <w:rPr>
-          <w:rFonts w:asciiTheme="minorEastAsia" w:hAnsiTheme="minorEastAsia"/>
-          <w:sz w:val="24"/>
-          <w:szCs w:val="24"/>
-        </w:rPr>
-      </w:pPr>
-      <w:r>
-        <w:rPr>
-          <w:rFonts w:asciiTheme="minorEastAsia" w:hAnsiTheme="minorEastAsia" w:hint="eastAsia"/>
-          <w:sz w:val="24"/>
-          <w:szCs w:val="24"/>
-        </w:rPr>
-        <w:t>B.</w:t>
-      </w:r>
-      <w:r>
-        <w:rPr>
-          <w:rFonts w:asciiTheme="minorEastAsia" w:hAnsiTheme="minorEastAsia" w:hint="eastAsia"/>
-          <w:sz w:val="24"/>
-          <w:szCs w:val="24"/>
-        </w:rPr>
-        <w:t xml:space="preserve"> </w:t>
-      </w:r>
-      <w:r>
-        <w:rPr>
-          <w:rFonts w:asciiTheme="minorEastAsia" w:hAnsiTheme="minorEastAsia" w:hint="eastAsia"/>
-          <w:sz w:val="24"/>
-          <w:szCs w:val="24"/>
-        </w:rPr>
-        <w:t>指出科学是一个不断发现真理、检验真理的过程。</w:t>
-      </w:r>
-    </w:p>
-    <w:p>
-      <w:pPr>
-        <w:spacing w:line="360" w:lineRule="auto"/>
-        <w:rPr>
-          <w:rFonts w:asciiTheme="minorEastAsia" w:hAnsiTheme="minorEastAsia"/>
-          <w:sz w:val="24"/>
-          <w:szCs w:val="24"/>
-        </w:rPr>
-      </w:pPr>
-      <w:r>
-        <w:rPr>
-          <w:rFonts w:asciiTheme="minorEastAsia" w:hAnsiTheme="minorEastAsia" w:hint="eastAsia"/>
-          <w:sz w:val="24"/>
-          <w:szCs w:val="24"/>
-        </w:rPr>
-        <w:t>C.</w:t>
-      </w:r>
-      <w:r>
-        <w:rPr>
-          <w:rFonts w:asciiTheme="minorEastAsia" w:hAnsiTheme="minorEastAsia" w:hint="eastAsia"/>
-          <w:sz w:val="24"/>
-          <w:szCs w:val="24"/>
-        </w:rPr>
-        <w:t xml:space="preserve"> </w:t>
-      </w:r>
-      <w:r>
-        <w:rPr>
-          <w:rFonts w:asciiTheme="minorEastAsia" w:hAnsiTheme="minorEastAsia" w:hint="eastAsia"/>
-          <w:sz w:val="24"/>
-          <w:szCs w:val="24"/>
-        </w:rPr>
         <w:t>指出科学</w:t>
       </w:r>
       <w:r>
@@ -5745,33 +6127,20 @@
         <w:spacing w:line="360" w:lineRule="auto"/>
         <w:rPr>
           <w:rFonts w:asciiTheme="minorEastAsia" w:hAnsiTheme="minorEastAsia"/>
-          <w:sz w:val="24"/>
-          <w:szCs w:val="24"/>
-        </w:rPr>
-      </w:pPr>
-      <w:r>
-        <w:rPr>
-          <w:rFonts w:asciiTheme="minorEastAsia" w:hAnsiTheme="minorEastAsia" w:hint="eastAsia"/>
-          <w:sz w:val="24"/>
-          <w:szCs w:val="24"/>
-        </w:rPr>
-        <w:t>D.</w:t>
-      </w:r>
-      <w:r>
-        <w:rPr>
-          <w:rFonts w:asciiTheme="minorEastAsia" w:hAnsiTheme="minorEastAsia" w:hint="eastAsia"/>
-          <w:sz w:val="24"/>
-          <w:szCs w:val="24"/>
-        </w:rPr>
-        <w:t xml:space="preserve"> </w:t>
-      </w:r>
-      <w:r>
-        <w:rPr>
-          <w:rFonts w:asciiTheme="minorEastAsia" w:hAnsiTheme="minorEastAsia" w:hint="eastAsia"/>
-          <w:sz w:val="24"/>
-          <w:szCs w:val="24"/>
-        </w:rPr>
-        <w:t>指出科学是一个不断修正错误、发展真理的过程。</w:t>
+          <w:color w:val="FF0000"/>
+          <w:sz w:val="24"/>
+          <w:szCs w:val="24"/>
+        </w:rPr>
+      </w:pPr>
+      <w:r>
+        <w:rPr>
+          <w:rFonts w:asciiTheme="minorEastAsia" w:hAnsiTheme="minorEastAsia" w:hint="eastAsia"/>
+          <w:color w:val="FF0000"/>
+          <w:sz w:val="24"/>
+          <w:szCs w:val="24"/>
+          <w:highlight w:val="yellow"/>
+        </w:rPr>
+        <w:t>D. 指出科学是一个不断修正错误、发展真理的过程。</w:t>
       </w:r>
     </w:p>
     <w:p>
@@ -5807,163 +6176,91 @@
         <w:spacing w:line="360" w:lineRule="auto"/>
         <w:rPr>
           <w:rFonts w:asciiTheme="minorEastAsia" w:hAnsiTheme="minorEastAsia"/>
-          <w:sz w:val="24"/>
-          <w:szCs w:val="24"/>
-        </w:rPr>
-      </w:pPr>
-      <w:r>
-        <w:rPr>
-          <w:rFonts w:asciiTheme="minorEastAsia" w:hAnsiTheme="minorEastAsia" w:hint="eastAsia"/>
-          <w:sz w:val="24"/>
-          <w:szCs w:val="24"/>
-        </w:rPr>
-        <w:t>A.</w:t>
-      </w:r>
-      <w:r>
-        <w:rPr>
-          <w:rFonts w:asciiTheme="minorEastAsia" w:hAnsiTheme="minorEastAsia" w:hint="eastAsia"/>
-          <w:sz w:val="24"/>
-          <w:szCs w:val="24"/>
-        </w:rPr>
-        <w:t>波普尔把科学可能错误、可以被否证作为科学的</w:t>
-      </w:r>
-      <w:proofErr w:type="gramStart"/>
-      <w:r>
-        <w:rPr>
-          <w:rFonts w:asciiTheme="minorEastAsia" w:hAnsiTheme="minorEastAsia" w:hint="eastAsia"/>
-          <w:sz w:val="24"/>
-          <w:szCs w:val="24"/>
-        </w:rPr>
-        <w:t>最</w:t>
-      </w:r>
-      <w:proofErr w:type="gramEnd"/>
-      <w:r>
-        <w:rPr>
-          <w:rFonts w:asciiTheme="minorEastAsia" w:hAnsiTheme="minorEastAsia" w:hint="eastAsia"/>
-          <w:sz w:val="24"/>
-          <w:szCs w:val="24"/>
-        </w:rPr>
-        <w:t>本质的特征</w:t>
-      </w:r>
-    </w:p>
-    <w:p>
-      <w:pPr>
-        <w:spacing w:line="360" w:lineRule="auto"/>
-        <w:rPr>
-          <w:rFonts w:asciiTheme="minorEastAsia" w:hAnsiTheme="minorEastAsia"/>
-          <w:sz w:val="24"/>
-          <w:szCs w:val="24"/>
-        </w:rPr>
-      </w:pPr>
-      <w:r>
-        <w:rPr>
-          <w:rFonts w:asciiTheme="minorEastAsia" w:hAnsiTheme="minorEastAsia" w:hint="eastAsia"/>
-          <w:sz w:val="24"/>
-          <w:szCs w:val="24"/>
-        </w:rPr>
-        <w:t>B.</w:t>
-      </w:r>
-      <w:r>
-        <w:rPr>
-          <w:rFonts w:asciiTheme="minorEastAsia" w:hAnsiTheme="minorEastAsia" w:hint="eastAsia"/>
-          <w:sz w:val="24"/>
-          <w:szCs w:val="24"/>
-        </w:rPr>
-        <w:t xml:space="preserve"> </w:t>
-      </w:r>
-      <w:r>
-        <w:rPr>
-          <w:rFonts w:asciiTheme="minorEastAsia" w:hAnsiTheme="minorEastAsia" w:hint="eastAsia"/>
-          <w:sz w:val="24"/>
-          <w:szCs w:val="24"/>
-        </w:rPr>
-        <w:t>恩格斯强调科学史是一个不断证实真理，克服谬误、发展真理的历程。  </w:t>
-      </w:r>
-    </w:p>
-    <w:p>
-      <w:pPr>
-        <w:spacing w:line="360" w:lineRule="auto"/>
-        <w:rPr>
-          <w:rFonts w:asciiTheme="minorEastAsia" w:hAnsiTheme="minorEastAsia"/>
-          <w:sz w:val="24"/>
-          <w:szCs w:val="24"/>
-        </w:rPr>
-      </w:pPr>
-      <w:r>
-        <w:rPr>
-          <w:rFonts w:asciiTheme="minorEastAsia" w:hAnsiTheme="minorEastAsia" w:hint="eastAsia"/>
-          <w:sz w:val="24"/>
-          <w:szCs w:val="24"/>
-        </w:rPr>
-        <w:t>C.</w:t>
-      </w:r>
-      <w:r>
-        <w:rPr>
-          <w:rFonts w:asciiTheme="minorEastAsia" w:hAnsiTheme="minorEastAsia" w:hint="eastAsia"/>
-          <w:sz w:val="24"/>
-          <w:szCs w:val="24"/>
-        </w:rPr>
-        <w:t xml:space="preserve"> </w:t>
-      </w:r>
-      <w:r>
-        <w:rPr>
-          <w:rFonts w:asciiTheme="minorEastAsia" w:hAnsiTheme="minorEastAsia" w:hint="eastAsia"/>
-          <w:sz w:val="24"/>
-          <w:szCs w:val="24"/>
-        </w:rPr>
-        <w:t>波普尔把科学史简单归结为一种理论推翻另一种理论的历史，没有重视被推翻理论其中可能包含的合理性因素</w:t>
-      </w:r>
-    </w:p>
-    <w:p>
-      <w:pPr>
-        <w:spacing w:line="360" w:lineRule="auto"/>
-        <w:rPr>
-          <w:rFonts w:asciiTheme="minorEastAsia" w:hAnsiTheme="minorEastAsia"/>
-          <w:sz w:val="24"/>
-          <w:szCs w:val="24"/>
-        </w:rPr>
-      </w:pPr>
-      <w:r>
-        <w:rPr>
-          <w:rFonts w:asciiTheme="minorEastAsia" w:hAnsiTheme="minorEastAsia" w:hint="eastAsia"/>
-          <w:sz w:val="24"/>
-          <w:szCs w:val="24"/>
-        </w:rPr>
-        <w:t>D.</w:t>
-      </w:r>
-      <w:r>
-        <w:rPr>
-          <w:rFonts w:asciiTheme="minorEastAsia" w:hAnsiTheme="minorEastAsia" w:hint="eastAsia"/>
-          <w:sz w:val="24"/>
-          <w:szCs w:val="24"/>
-        </w:rPr>
-        <w:t>恩格斯在承认</w:t>
-      </w:r>
-      <w:proofErr w:type="gramStart"/>
-      <w:r>
-        <w:rPr>
-          <w:rFonts w:asciiTheme="minorEastAsia" w:hAnsiTheme="minorEastAsia" w:hint="eastAsia"/>
-          <w:sz w:val="24"/>
-          <w:szCs w:val="24"/>
-        </w:rPr>
-        <w:t>任何今天</w:t>
-      </w:r>
-      <w:proofErr w:type="gramEnd"/>
-      <w:r>
-        <w:rPr>
-          <w:rFonts w:asciiTheme="minorEastAsia" w:hAnsiTheme="minorEastAsia" w:hint="eastAsia"/>
-          <w:sz w:val="24"/>
-          <w:szCs w:val="24"/>
-        </w:rPr>
-        <w:t>看来是正确的东西都包含着明天可能发现是错误的同时，强调科学史是一个在真理与谬误的斗争中</w:t>
-      </w:r>
-      <w:r>
-        <w:rPr>
-          <w:rFonts w:asciiTheme="minorEastAsia" w:hAnsiTheme="minorEastAsia" w:hint="eastAsia"/>
-          <w:sz w:val="24"/>
-          <w:szCs w:val="24"/>
-        </w:rPr>
-        <w:t>不断发展的历史。</w:t>
+          <w:color w:val="FF0000"/>
+          <w:sz w:val="24"/>
+          <w:szCs w:val="24"/>
+        </w:rPr>
+      </w:pPr>
+      <w:r>
+        <w:rPr>
+          <w:rFonts w:asciiTheme="minorEastAsia" w:hAnsiTheme="minorEastAsia" w:hint="eastAsia"/>
+          <w:color w:val="FF0000"/>
+          <w:sz w:val="24"/>
+          <w:szCs w:val="24"/>
+          <w:highlight w:val="yellow"/>
+        </w:rPr>
+        <w:t>A.波普尔把科学可能错误、可以被否证作为科学的最本质的特征</w:t>
+      </w:r>
+    </w:p>
+    <w:p>
+      <w:pPr>
+        <w:spacing w:line="360" w:lineRule="auto"/>
+        <w:rPr>
+          <w:rFonts w:asciiTheme="minorEastAsia" w:hAnsiTheme="minorEastAsia"/>
+          <w:color w:val="FF0000"/>
+          <w:sz w:val="24"/>
+          <w:szCs w:val="24"/>
+        </w:rPr>
+      </w:pPr>
+      <w:r>
+        <w:rPr>
+          <w:rFonts w:asciiTheme="minorEastAsia" w:hAnsiTheme="minorEastAsia" w:hint="eastAsia"/>
+          <w:color w:val="FF0000"/>
+          <w:sz w:val="24"/>
+          <w:szCs w:val="24"/>
+          <w:highlight w:val="yellow"/>
+        </w:rPr>
+        <w:t>B. 恩格斯强调科学史是一个不断证实真理，克服谬误、发展真理的历程。</w:t>
+      </w:r>
+      <w:r>
+        <w:rPr>
+          <w:rFonts w:asciiTheme="minorEastAsia" w:hAnsiTheme="minorEastAsia" w:hint="eastAsia"/>
+          <w:color w:val="FF0000"/>
+          <w:sz w:val="24"/>
+          <w:szCs w:val="24"/>
+        </w:rPr>
+        <w:t>  </w:t>
+      </w:r>
+    </w:p>
+    <w:p>
+      <w:pPr>
+        <w:spacing w:line="360" w:lineRule="auto"/>
+        <w:rPr>
+          <w:rFonts w:asciiTheme="minorEastAsia" w:hAnsiTheme="minorEastAsia"/>
+          <w:color w:val="FF0000"/>
+          <w:sz w:val="24"/>
+          <w:szCs w:val="24"/>
+        </w:rPr>
+      </w:pPr>
+      <w:r>
+        <w:rPr>
+          <w:rFonts w:asciiTheme="minorEastAsia" w:hAnsiTheme="minorEastAsia" w:hint="eastAsia"/>
+          <w:color w:val="FF0000"/>
+          <w:sz w:val="24"/>
+          <w:szCs w:val="24"/>
+          <w:highlight w:val="yellow"/>
+        </w:rPr>
+        <w:t>C. 波普尔把科学史简单归结为一种理论推翻另一种理论的历史，没有重视被推翻理论其中可能包含的合理性因素</w:t>
+      </w:r>
+    </w:p>
+    <w:p>
+      <w:pPr>
+        <w:spacing w:line="360" w:lineRule="auto"/>
+        <w:rPr>
+          <w:rFonts w:asciiTheme="minorEastAsia" w:hAnsiTheme="minorEastAsia"/>
+          <w:sz w:val="24"/>
+          <w:szCs w:val="24"/>
+        </w:rPr>
+      </w:pPr>
+      <w:r>
+        <w:rPr>
+          <w:rFonts w:asciiTheme="minorEastAsia" w:hAnsiTheme="minorEastAsia" w:hint="eastAsia"/>
+          <w:color w:val="FF0000"/>
+          <w:sz w:val="24"/>
+          <w:szCs w:val="24"/>
+          <w:highlight w:val="yellow"/>
+        </w:rPr>
+        <w:t>D.恩格斯在承认任何今天看来是正确的东西都包含着明天可能发现是错误的同时，强调科学史是一个在真理与谬误的斗争中不断发展的历史。</w:t>
       </w:r>
     </w:p>
     <w:p>
@@ -5988,7 +6285,7 @@
 </file>
 
 <file path=word/endnotes.xml><?xml version="1.0" encoding="utf-8"?>
-<w:endnotes xmlns:ve="http://schemas.openxmlformats.org/markup-compatibility/2006" xmlns:o="urn:schemas-microsoft-com:office:office" xmlns:r="http://schemas.openxmlformats.org/officeDocument/2006/relationships" xmlns:m="http://schemas.openxmlformats.org/officeDocument/2006/math" xmlns:v="urn:schemas-microsoft-com:vml" xmlns:wp="http://schemas.openxmlformats.org/drawingml/2006/wordprocessingDrawing" xmlns:w10="urn:schemas-microsoft-com:office:word" xmlns:w="http://schemas.openxmlformats.org/wordprocessingml/2006/main" xmlns:wne="http://schemas.microsoft.com/office/word/2006/wordml">
+<w:endnotes xmlns:wpc="http://schemas.microsoft.com/office/word/2010/wordprocessingCanvas" xmlns:cx="http://schemas.microsoft.com/office/drawing/2014/chartex" xmlns:mc="http://schemas.openxmlformats.org/markup-compatibility/2006" xmlns:o="urn:schemas-microsoft-com:office:office" xmlns:r="http://schemas.openxmlformats.org/officeDocument/2006/relationships" xmlns:m="http://schemas.openxmlformats.org/officeDocument/2006/math" xmlns:v="urn:schemas-microsoft-com:vml" xmlns:wp14="http://schemas.microsoft.com/office/word/2010/wordprocessingDrawing" xmlns:wp="http://schemas.openxmlformats.org/drawingml/2006/wordprocessingDrawing" xmlns:w10="urn:schemas-microsoft-com:office:word" xmlns:w="http://schemas.openxmlformats.org/wordprocessingml/2006/main" xmlns:w14="http://schemas.microsoft.com/office/word/2010/wordml" xmlns:w15="http://schemas.microsoft.com/office/word/2012/wordml" xmlns:w16se="http://schemas.microsoft.com/office/word/2015/wordml/symex" xmlns:wpg="http://schemas.microsoft.com/office/word/2010/wordprocessingGroup" xmlns:wpi="http://schemas.microsoft.com/office/word/2010/wordprocessingInk" xmlns:wne="http://schemas.microsoft.com/office/word/2006/wordml" xmlns:wps="http://schemas.microsoft.com/office/word/2010/wordprocessingShape" mc:Ignorable="w14 w15 w16se wp14">
   <w:endnote w:type="separator" w:id="-1">
     <w:p>
       <w:r>
@@ -6007,7 +6304,7 @@
 </file>
 
 <file path=word/footer1.xml><?xml version="1.0" encoding="utf-8"?>
-<w:ftr xmlns:ve="http://schemas.openxmlformats.org/markup-compatibility/2006" xmlns:o="urn:schemas-microsoft-com:office:office" xmlns:r="http://schemas.openxmlformats.org/officeDocument/2006/relationships" xmlns:m="http://schemas.openxmlformats.org/officeDocument/2006/math" xmlns:v="urn:schemas-microsoft-com:vml" xmlns:wp="http://schemas.openxmlformats.org/drawingml/2006/wordprocessingDrawing" xmlns:w10="urn:schemas-microsoft-com:office:word" xmlns:w="http://schemas.openxmlformats.org/wordprocessingml/2006/main" xmlns:wne="http://schemas.microsoft.com/office/word/2006/wordml">
+<w:ftr xmlns:wpc="http://schemas.microsoft.com/office/word/2010/wordprocessingCanvas" xmlns:cx="http://schemas.microsoft.com/office/drawing/2014/chartex" xmlns:mc="http://schemas.openxmlformats.org/markup-compatibility/2006" xmlns:o="urn:schemas-microsoft-com:office:office" xmlns:r="http://schemas.openxmlformats.org/officeDocument/2006/relationships" xmlns:m="http://schemas.openxmlformats.org/officeDocument/2006/math" xmlns:v="urn:schemas-microsoft-com:vml" xmlns:wp14="http://schemas.microsoft.com/office/word/2010/wordprocessingDrawing" xmlns:wp="http://schemas.openxmlformats.org/drawingml/2006/wordprocessingDrawing" xmlns:w10="urn:schemas-microsoft-com:office:word" xmlns:w="http://schemas.openxmlformats.org/wordprocessingml/2006/main" xmlns:w14="http://schemas.microsoft.com/office/word/2010/wordml" xmlns:w15="http://schemas.microsoft.com/office/word/2012/wordml" xmlns:w16se="http://schemas.microsoft.com/office/word/2015/wordml/symex" xmlns:wpg="http://schemas.microsoft.com/office/word/2010/wordprocessingGroup" xmlns:wpi="http://schemas.microsoft.com/office/word/2010/wordprocessingInk" xmlns:wne="http://schemas.microsoft.com/office/word/2006/wordml" xmlns:wps="http://schemas.microsoft.com/office/word/2010/wordprocessingShape" mc:Ignorable="w14 w15 w16se wp14">
   <w:sdt>
     <w:sdtPr>
       <w:id w:val="5012640"/>
@@ -6016,6 +6313,7 @@
         <w:docPartUnique/>
       </w:docPartObj>
     </w:sdtPr>
+    <w:sdtEndPr/>
     <w:sdtContent>
       <w:sdt>
         <w:sdtPr>
@@ -6025,10 +6323,11 @@
             <w:docPartUnique/>
           </w:docPartObj>
         </w:sdtPr>
+        <w:sdtEndPr/>
         <w:sdtContent>
           <w:p>
             <w:pPr>
-              <w:pStyle w:val="a4"/>
+              <w:pStyle w:val="a5"/>
               <w:jc w:val="center"/>
             </w:pPr>
             <w:r>
@@ -6064,7 +6363,7 @@
                 <w:b/>
                 <w:noProof/>
               </w:rPr>
-              <w:t>1</w:t>
+              <w:t>7</w:t>
             </w:r>
             <w:r>
               <w:rPr>
@@ -6124,14 +6423,14 @@
   </w:sdt>
   <w:p>
     <w:pPr>
-      <w:pStyle w:val="a4"/>
+      <w:pStyle w:val="a5"/>
     </w:pPr>
   </w:p>
 </w:ftr>
 </file>
 
 <file path=word/footnotes.xml><?xml version="1.0" encoding="utf-8"?>
-<w:footnotes xmlns:ve="http://schemas.openxmlformats.org/markup-compatibility/2006" xmlns:o="urn:schemas-microsoft-com:office:office" xmlns:r="http://schemas.openxmlformats.org/officeDocument/2006/relationships" xmlns:m="http://schemas.openxmlformats.org/officeDocument/2006/math" xmlns:v="urn:schemas-microsoft-com:vml" xmlns:wp="http://schemas.openxmlformats.org/drawingml/2006/wordprocessingDrawing" xmlns:w10="urn:schemas-microsoft-com:office:word" xmlns:w="http://schemas.openxmlformats.org/wordprocessingml/2006/main" xmlns:wne="http://schemas.microsoft.com/office/word/2006/wordml">
+<w:footnotes xmlns:wpc="http://schemas.microsoft.com/office/word/2010/wordprocessingCanvas" xmlns:cx="http://schemas.microsoft.com/office/drawing/2014/chartex" xmlns:mc="http://schemas.openxmlformats.org/markup-compatibility/2006" xmlns:o="urn:schemas-microsoft-com:office:office" xmlns:r="http://schemas.openxmlformats.org/officeDocument/2006/relationships" xmlns:m="http://schemas.openxmlformats.org/officeDocument/2006/math" xmlns:v="urn:schemas-microsoft-com:vml" xmlns:wp14="http://schemas.microsoft.com/office/word/2010/wordprocessingDrawing" xmlns:wp="http://schemas.openxmlformats.org/drawingml/2006/wordprocessingDrawing" xmlns:w10="urn:schemas-microsoft-com:office:word" xmlns:w="http://schemas.openxmlformats.org/wordprocessingml/2006/main" xmlns:w14="http://schemas.microsoft.com/office/word/2010/wordml" xmlns:w15="http://schemas.microsoft.com/office/word/2012/wordml" xmlns:w16se="http://schemas.microsoft.com/office/word/2015/wordml/symex" xmlns:wpg="http://schemas.microsoft.com/office/word/2010/wordprocessingGroup" xmlns:wpi="http://schemas.microsoft.com/office/word/2010/wordprocessingInk" xmlns:wne="http://schemas.microsoft.com/office/word/2006/wordml" xmlns:wps="http://schemas.microsoft.com/office/word/2010/wordprocessingShape" mc:Ignorable="w14 w15 w16se wp14">
   <w:footnote w:type="separator" w:id="-1">
     <w:p>
       <w:r>
@@ -6150,7 +6449,7 @@
 </file>
 
 <file path=word/styles.xml><?xml version="1.0" encoding="utf-8"?>
-<w:styles xmlns:r="http://schemas.openxmlformats.org/officeDocument/2006/relationships" xmlns:w="http://schemas.openxmlformats.org/wordprocessingml/2006/main">
+<w:styles xmlns:mc="http://schemas.openxmlformats.org/markup-compatibility/2006" xmlns:r="http://schemas.openxmlformats.org/officeDocument/2006/relationships" xmlns:w="http://schemas.openxmlformats.org/wordprocessingml/2006/main" xmlns:w14="http://schemas.microsoft.com/office/word/2010/wordml" xmlns:w15="http://schemas.microsoft.com/office/word/2012/wordml" xmlns:w16se="http://schemas.microsoft.com/office/word/2015/wordml/symex" mc:Ignorable="w14 w15 w16se">
   <w:docDefaults>
     <w:rPrDefault>
       <w:rPr>
@@ -6163,144 +6462,378 @@
     </w:rPrDefault>
     <w:pPrDefault/>
   </w:docDefaults>
-  <w:latentStyles w:defLockedState="0" w:defUIPriority="99" w:defSemiHidden="1" w:defUnhideWhenUsed="1" w:defQFormat="0" w:count="267">
-    <w:lsdException w:name="Normal" w:semiHidden="0" w:uiPriority="0" w:unhideWhenUsed="0" w:qFormat="1"/>
-    <w:lsdException w:name="heading 1" w:semiHidden="0" w:uiPriority="9" w:unhideWhenUsed="0" w:qFormat="1"/>
-    <w:lsdException w:name="heading 2" w:uiPriority="9" w:qFormat="1"/>
-    <w:lsdException w:name="heading 3" w:uiPriority="9" w:qFormat="1"/>
-    <w:lsdException w:name="heading 4" w:uiPriority="9" w:qFormat="1"/>
-    <w:lsdException w:name="heading 5" w:uiPriority="9" w:qFormat="1"/>
-    <w:lsdException w:name="heading 6" w:uiPriority="9" w:qFormat="1"/>
-    <w:lsdException w:name="heading 7" w:uiPriority="9" w:qFormat="1"/>
-    <w:lsdException w:name="heading 8" w:uiPriority="9" w:qFormat="1"/>
-    <w:lsdException w:name="heading 9" w:uiPriority="9" w:qFormat="1"/>
-    <w:lsdException w:name="toc 1" w:uiPriority="39"/>
-    <w:lsdException w:name="toc 2" w:uiPriority="39"/>
-    <w:lsdException w:name="toc 3" w:uiPriority="39"/>
-    <w:lsdException w:name="toc 4" w:uiPriority="39"/>
-    <w:lsdException w:name="toc 5" w:uiPriority="39"/>
-    <w:lsdException w:name="toc 6" w:uiPriority="39"/>
-    <w:lsdException w:name="toc 7" w:uiPriority="39"/>
-    <w:lsdException w:name="toc 8" w:uiPriority="39"/>
-    <w:lsdException w:name="toc 9" w:uiPriority="39"/>
-    <w:lsdException w:name="caption" w:uiPriority="35" w:qFormat="1"/>
-    <w:lsdException w:name="Title" w:semiHidden="0" w:uiPriority="10" w:unhideWhenUsed="0" w:qFormat="1"/>
-    <w:lsdException w:name="Default Paragraph Font" w:uiPriority="1"/>
-    <w:lsdException w:name="Subtitle" w:semiHidden="0" w:uiPriority="11" w:unhideWhenUsed="0" w:qFormat="1"/>
-    <w:lsdException w:name="Strong" w:semiHidden="0" w:uiPriority="22" w:unhideWhenUsed="0" w:qFormat="1"/>
-    <w:lsdException w:name="Emphasis" w:semiHidden="0" w:uiPriority="20" w:unhideWhenUsed="0" w:qFormat="1"/>
-    <w:lsdException w:name="Table Grid" w:semiHidden="0" w:uiPriority="59" w:unhideWhenUsed="0"/>
-    <w:lsdException w:name="Placeholder Text" w:unhideWhenUsed="0"/>
-    <w:lsdException w:name="No Spacing" w:semiHidden="0" w:uiPriority="1" w:unhideWhenUsed="0" w:qFormat="1"/>
-    <w:lsdException w:name="Light Shading" w:semiHidden="0" w:uiPriority="60" w:unhideWhenUsed="0"/>
-    <w:lsdException w:name="Light List" w:semiHidden="0" w:uiPriority="61" w:unhideWhenUsed="0"/>
-    <w:lsdException w:name="Light Grid" w:semiHidden="0" w:uiPriority="62" w:unhideWhenUsed="0"/>
-    <w:lsdException w:name="Medium Shading 1" w:semiHidden="0" w:uiPriority="63" w:unhideWhenUsed="0"/>
-    <w:lsdException w:name="Medium Shading 2" w:semiHidden="0" w:uiPriority="64" w:unhideWhenUsed="0"/>
-    <w:lsdException w:name="Medium List 1" w:semiHidden="0" w:uiPriority="65" w:unhideWhenUsed="0"/>
-    <w:lsdException w:name="Medium List 2" w:semiHidden="0" w:uiPriority="66" w:unhideWhenUsed="0"/>
-    <w:lsdException w:name="Medium Grid 1" w:semiHidden="0" w:uiPriority="67" w:unhideWhenUsed="0"/>
-    <w:lsdException w:name="Medium Grid 2" w:semiHidden="0" w:uiPriority="68" w:unhideWhenUsed="0"/>
-    <w:lsdException w:name="Medium Grid 3" w:semiHidden="0" w:uiPriority="69" w:unhideWhenUsed="0"/>
-    <w:lsdException w:name="Dark List" w:semiHidden="0" w:uiPriority="70" w:unhideWhenUsed="0"/>
-    <w:lsdException w:name="Colorful Shading" w:semiHidden="0" w:uiPriority="71" w:unhideWhenUsed="0"/>
-    <w:lsdException w:name="Colorful List" w:semiHidden="0" w:uiPriority="72" w:unhideWhenUsed="0"/>
-    <w:lsdException w:name="Colorful Grid" w:semiHidden="0" w:uiPriority="73" w:unhideWhenUsed="0"/>
-    <w:lsdException w:name="Light Shading Accent 1" w:semiHidden="0" w:uiPriority="60" w:unhideWhenUsed="0"/>
-    <w:lsdException w:name="Light List Accent 1" w:semiHidden="0" w:uiPriority="61" w:unhideWhenUsed="0"/>
-    <w:lsdException w:name="Light Grid Accent 1" w:semiHidden="0" w:uiPriority="62" w:unhideWhenUsed="0"/>
-    <w:lsdException w:name="Medium Shading 1 Accent 1" w:semiHidden="0" w:uiPriority="63" w:unhideWhenUsed="0"/>
-    <w:lsdException w:name="Medium Shading 2 Accent 1" w:semiHidden="0" w:uiPriority="64" w:unhideWhenUsed="0"/>
-    <w:lsdException w:name="Medium List 1 Accent 1" w:semiHidden="0" w:uiPriority="65" w:unhideWhenUsed="0"/>
-    <w:lsdException w:name="Revision" w:unhideWhenUsed="0"/>
-    <w:lsdException w:name="List Paragraph" w:semiHidden="0" w:uiPriority="34" w:unhideWhenUsed="0" w:qFormat="1"/>
-    <w:lsdException w:name="Quote" w:semiHidden="0" w:uiPriority="29" w:unhideWhenUsed="0" w:qFormat="1"/>
-    <w:lsdException w:name="Intense Quote" w:semiHidden="0" w:uiPriority="30" w:unhideWhenUsed="0" w:qFormat="1"/>
-    <w:lsdException w:name="Medium List 2 Accent 1" w:semiHidden="0" w:uiPriority="66" w:unhideWhenUsed="0"/>
-    <w:lsdException w:name="Medium Grid 1 Accent 1" w:semiHidden="0" w:uiPriority="67" w:unhideWhenUsed="0"/>
-    <w:lsdException w:name="Medium Grid 2 Accent 1" w:semiHidden="0" w:uiPriority="68" w:unhideWhenUsed="0"/>
-    <w:lsdException w:name="Medium Grid 3 Accent 1" w:semiHidden="0" w:uiPriority="69" w:unhideWhenUsed="0"/>
-    <w:lsdException w:name="Dark List Accent 1" w:semiHidden="0" w:uiPriority="70" w:unhideWhenUsed="0"/>
-    <w:lsdException w:name="Colorful Shading Accent 1" w:semiHidden="0" w:uiPriority="71" w:unhideWhenUsed="0"/>
-    <w:lsdException w:name="Colorful List Accent 1" w:semiHidden="0" w:uiPriority="72" w:unhideWhenUsed="0"/>
-    <w:lsdException w:name="Colorful Grid Accent 1" w:semiHidden="0" w:uiPriority="73" w:unhideWhenUsed="0"/>
-    <w:lsdException w:name="Light Shading Accent 2" w:semiHidden="0" w:uiPriority="60" w:unhideWhenUsed="0"/>
-    <w:lsdException w:name="Light List Accent 2" w:semiHidden="0" w:uiPriority="61" w:unhideWhenUsed="0"/>
-    <w:lsdException w:name="Light Grid Accent 2" w:semiHidden="0" w:uiPriority="62" w:unhideWhenUsed="0"/>
-    <w:lsdException w:name="Medium Shading 1 Accent 2" w:semiHidden="0" w:uiPriority="63" w:unhideWhenUsed="0"/>
-    <w:lsdException w:name="Medium Shading 2 Accent 2" w:semiHidden="0" w:uiPriority="64" w:unhideWhenUsed="0"/>
-    <w:lsdException w:name="Medium List 1 Accent 2" w:semiHidden="0" w:uiPriority="65" w:unhideWhenUsed="0"/>
-    <w:lsdException w:name="Medium List 2 Accent 2" w:semiHidden="0" w:uiPriority="66" w:unhideWhenUsed="0"/>
-    <w:lsdException w:name="Medium Grid 1 Accent 2" w:semiHidden="0" w:uiPriority="67" w:unhideWhenUsed="0"/>
-    <w:lsdException w:name="Medium Grid 2 Accent 2" w:semiHidden="0" w:uiPriority="68" w:unhideWhenUsed="0"/>
-    <w:lsdException w:name="Medium Grid 3 Accent 2" w:semiHidden="0" w:uiPriority="69" w:unhideWhenUsed="0"/>
-    <w:lsdException w:name="Dark List Accent 2" w:semiHidden="0" w:uiPriority="70" w:unhideWhenUsed="0"/>
-    <w:lsdException w:name="Colorful Shading Accent 2" w:semiHidden="0" w:uiPriority="71" w:unhideWhenUsed="0"/>
-    <w:lsdException w:name="Colorful List Accent 2" w:semiHidden="0" w:uiPriority="72" w:unhideWhenUsed="0"/>
-    <w:lsdException w:name="Colorful Grid Accent 2" w:semiHidden="0" w:uiPriority="73" w:unhideWhenUsed="0"/>
-    <w:lsdException w:name="Light Shading Accent 3" w:semiHidden="0" w:uiPriority="60" w:unhideWhenUsed="0"/>
-    <w:lsdException w:name="Light List Accent 3" w:semiHidden="0" w:uiPriority="61" w:unhideWhenUsed="0"/>
-    <w:lsdException w:name="Light Grid Accent 3" w:semiHidden="0" w:uiPriority="62" w:unhideWhenUsed="0"/>
-    <w:lsdException w:name="Medium Shading 1 Accent 3" w:semiHidden="0" w:uiPriority="63" w:unhideWhenUsed="0"/>
-    <w:lsdException w:name="Medium Shading 2 Accent 3" w:semiHidden="0" w:uiPriority="64" w:unhideWhenUsed="0"/>
-    <w:lsdException w:name="Medium List 1 Accent 3" w:semiHidden="0" w:uiPriority="65" w:unhideWhenUsed="0"/>
-    <w:lsdException w:name="Medium List 2 Accent 3" w:semiHidden="0" w:uiPriority="66" w:unhideWhenUsed="0"/>
-    <w:lsdException w:name="Medium Grid 1 Accent 3" w:semiHidden="0" w:uiPriority="67" w:unhideWhenUsed="0"/>
-    <w:lsdException w:name="Medium Grid 2 Accent 3" w:semiHidden="0" w:uiPriority="68" w:unhideWhenUsed="0"/>
-    <w:lsdException w:name="Medium Grid 3 Accent 3" w:semiHidden="0" w:uiPriority="69" w:unhideWhenUsed="0"/>
-    <w:lsdException w:name="Dark List Accent 3" w:semiHidden="0" w:uiPriority="70" w:unhideWhenUsed="0"/>
-    <w:lsdException w:name="Colorful Shading Accent 3" w:semiHidden="0" w:uiPriority="71" w:unhideWhenUsed="0"/>
-    <w:lsdException w:name="Colorful List Accent 3" w:semiHidden="0" w:uiPriority="72" w:unhideWhenUsed="0"/>
-    <w:lsdException w:name="Colorful Grid Accent 3" w:semiHidden="0" w:uiPriority="73" w:unhideWhenUsed="0"/>
-    <w:lsdException w:name="Light Shading Accent 4" w:semiHidden="0" w:uiPriority="60" w:unhideWhenUsed="0"/>
-    <w:lsdException w:name="Light List Accent 4" w:semiHidden="0" w:uiPriority="61" w:unhideWhenUsed="0"/>
-    <w:lsdException w:name="Light Grid Accent 4" w:semiHidden="0" w:uiPriority="62" w:unhideWhenUsed="0"/>
-    <w:lsdException w:name="Medium Shading 1 Accent 4" w:semiHidden="0" w:uiPriority="63" w:unhideWhenUsed="0"/>
-    <w:lsdException w:name="Medium Shading 2 Accent 4" w:semiHidden="0" w:uiPriority="64" w:unhideWhenUsed="0"/>
-    <w:lsdException w:name="Medium List 1 Accent 4" w:semiHidden="0" w:uiPriority="65" w:unhideWhenUsed="0"/>
-    <w:lsdException w:name="Medium List 2 Accent 4" w:semiHidden="0" w:uiPriority="66" w:unhideWhenUsed="0"/>
-    <w:lsdException w:name="Medium Grid 1 Accent 4" w:semiHidden="0" w:uiPriority="67" w:unhideWhenUsed="0"/>
-    <w:lsdException w:name="Medium Grid 2 Accent 4" w:semiHidden="0" w:uiPriority="68" w:unhideWhenUsed="0"/>
-    <w:lsdException w:name="Medium Grid 3 Accent 4" w:semiHidden="0" w:uiPriority="69" w:unhideWhenUsed="0"/>
-    <w:lsdException w:name="Dark List Accent 4" w:semiHidden="0" w:uiPriority="70" w:unhideWhenUsed="0"/>
-    <w:lsdException w:name="Colorful Shading Accent 4" w:semiHidden="0" w:uiPriority="71" w:unhideWhenUsed="0"/>
-    <w:lsdException w:name="Colorful List Accent 4" w:semiHidden="0" w:uiPriority="72" w:unhideWhenUsed="0"/>
-    <w:lsdException w:name="Colorful Grid Accent 4" w:semiHidden="0" w:uiPriority="73" w:unhideWhenUsed="0"/>
-    <w:lsdException w:name="Light Shading Accent 5" w:semiHidden="0" w:uiPriority="60" w:unhideWhenUsed="0"/>
-    <w:lsdException w:name="Light List Accent 5" w:semiHidden="0" w:uiPriority="61" w:unhideWhenUsed="0"/>
-    <w:lsdException w:name="Light Grid Accent 5" w:semiHidden="0" w:uiPriority="62" w:unhideWhenUsed="0"/>
-    <w:lsdException w:name="Medium Shading 1 Accent 5" w:semiHidden="0" w:uiPriority="63" w:unhideWhenUsed="0"/>
-    <w:lsdException w:name="Medium Shading 2 Accent 5" w:semiHidden="0" w:uiPriority="64" w:unhideWhenUsed="0"/>
-    <w:lsdException w:name="Medium List 1 Accent 5" w:semiHidden="0" w:uiPriority="65" w:unhideWhenUsed="0"/>
-    <w:lsdException w:name="Medium List 2 Accent 5" w:semiHidden="0" w:uiPriority="66" w:unhideWhenUsed="0"/>
-    <w:lsdException w:name="Medium Grid 1 Accent 5" w:semiHidden="0" w:uiPriority="67" w:unhideWhenUsed="0"/>
-    <w:lsdException w:name="Medium Grid 2 Accent 5" w:semiHidden="0" w:uiPriority="68" w:unhideWhenUsed="0"/>
-    <w:lsdException w:name="Medium Grid 3 Accent 5" w:semiHidden="0" w:uiPriority="69" w:unhideWhenUsed="0"/>
-    <w:lsdException w:name="Dark List Accent 5" w:semiHidden="0" w:uiPriority="70" w:unhideWhenUsed="0"/>
-    <w:lsdException w:name="Colorful Shading Accent 5" w:semiHidden="0" w:uiPriority="71" w:unhideWhenUsed="0"/>
-    <w:lsdException w:name="Colorful List Accent 5" w:semiHidden="0" w:uiPriority="72" w:unhideWhenUsed="0"/>
-    <w:lsdException w:name="Colorful Grid Accent 5" w:semiHidden="0" w:uiPriority="73" w:unhideWhenUsed="0"/>
-    <w:lsdException w:name="Light Shading Accent 6" w:semiHidden="0" w:uiPriority="60" w:unhideWhenUsed="0"/>
-    <w:lsdException w:name="Light List Accent 6" w:semiHidden="0" w:uiPriority="61" w:unhideWhenUsed="0"/>
-    <w:lsdException w:name="Light Grid Accent 6" w:semiHidden="0" w:uiPriority="62" w:unhideWhenUsed="0"/>
-    <w:lsdException w:name="Medium Shading 1 Accent 6" w:semiHidden="0" w:uiPriority="63" w:unhideWhenUsed="0"/>
-    <w:lsdException w:name="Medium Shading 2 Accent 6" w:semiHidden="0" w:uiPriority="64" w:unhideWhenUsed="0"/>
-    <w:lsdException w:name="Medium List 1 Accent 6" w:semiHidden="0" w:uiPriority="65" w:unhideWhenUsed="0"/>
-    <w:lsdException w:name="Medium List 2 Accent 6" w:semiHidden="0" w:uiPriority="66" w:unhideWhenUsed="0"/>
-    <w:lsdException w:name="Medium Grid 1 Accent 6" w:semiHidden="0" w:uiPriority="67" w:unhideWhenUsed="0"/>
-    <w:lsdException w:name="Medium Grid 2 Accent 6" w:semiHidden="0" w:uiPriority="68" w:unhideWhenUsed="0"/>
-    <w:lsdException w:name="Medium Grid 3 Accent 6" w:semiHidden="0" w:uiPriority="69" w:unhideWhenUsed="0"/>
-    <w:lsdException w:name="Dark List Accent 6" w:semiHidden="0" w:uiPriority="70" w:unhideWhenUsed="0"/>
-    <w:lsdException w:name="Colorful Shading Accent 6" w:semiHidden="0" w:uiPriority="71" w:unhideWhenUsed="0"/>
-    <w:lsdException w:name="Colorful List Accent 6" w:semiHidden="0" w:uiPriority="72" w:unhideWhenUsed="0"/>
-    <w:lsdException w:name="Colorful Grid Accent 6" w:semiHidden="0" w:uiPriority="73" w:unhideWhenUsed="0"/>
-    <w:lsdException w:name="Subtle Emphasis" w:semiHidden="0" w:uiPriority="19" w:unhideWhenUsed="0" w:qFormat="1"/>
-    <w:lsdException w:name="Intense Emphasis" w:semiHidden="0" w:uiPriority="21" w:unhideWhenUsed="0" w:qFormat="1"/>
-    <w:lsdException w:name="Subtle Reference" w:semiHidden="0" w:uiPriority="31" w:unhideWhenUsed="0" w:qFormat="1"/>
-    <w:lsdException w:name="Intense Reference" w:semiHidden="0" w:uiPriority="32" w:unhideWhenUsed="0" w:qFormat="1"/>
-    <w:lsdException w:name="Book Title" w:semiHidden="0" w:uiPriority="33" w:unhideWhenUsed="0" w:qFormat="1"/>
-    <w:lsdException w:name="Bibliography" w:uiPriority="37"/>
-    <w:lsdException w:name="TOC Heading" w:uiPriority="39" w:qFormat="1"/>
+  <w:latentStyles w:defLockedState="0" w:defUIPriority="99" w:defSemiHidden="0" w:defUnhideWhenUsed="0" w:defQFormat="0" w:count="371">
+    <w:lsdException w:name="Normal" w:uiPriority="0" w:qFormat="1"/>
+    <w:lsdException w:name="heading 1" w:uiPriority="9" w:qFormat="1"/>
+    <w:lsdException w:name="heading 2" w:semiHidden="1" w:uiPriority="9" w:unhideWhenUsed="1" w:qFormat="1"/>
+    <w:lsdException w:name="heading 3" w:semiHidden="1" w:uiPriority="9" w:unhideWhenUsed="1" w:qFormat="1"/>
+    <w:lsdException w:name="heading 4" w:semiHidden="1" w:uiPriority="9" w:unhideWhenUsed="1" w:qFormat="1"/>
+    <w:lsdException w:name="heading 5" w:semiHidden="1" w:uiPriority="9" w:unhideWhenUsed="1" w:qFormat="1"/>
+    <w:lsdException w:name="heading 6" w:semiHidden="1" w:uiPriority="9" w:unhideWhenUsed="1" w:qFormat="1"/>
+    <w:lsdException w:name="heading 7" w:semiHidden="1" w:uiPriority="9" w:unhideWhenUsed="1" w:qFormat="1"/>
+    <w:lsdException w:name="heading 8" w:semiHidden="1" w:uiPriority="9" w:unhideWhenUsed="1" w:qFormat="1"/>
+    <w:lsdException w:name="heading 9" w:semiHidden="1" w:uiPriority="9" w:unhideWhenUsed="1" w:qFormat="1"/>
+    <w:lsdException w:name="index 1" w:semiHidden="1" w:unhideWhenUsed="1"/>
+    <w:lsdException w:name="index 2" w:semiHidden="1" w:unhideWhenUsed="1"/>
+    <w:lsdException w:name="index 3" w:semiHidden="1" w:unhideWhenUsed="1"/>
+    <w:lsdException w:name="index 4" w:semiHidden="1" w:unhideWhenUsed="1"/>
+    <w:lsdException w:name="index 5" w:semiHidden="1" w:unhideWhenUsed="1"/>
+    <w:lsdException w:name="index 6" w:semiHidden="1" w:unhideWhenUsed="1"/>
+    <w:lsdException w:name="index 7" w:semiHidden="1" w:unhideWhenUsed="1"/>
+    <w:lsdException w:name="index 8" w:semiHidden="1" w:unhideWhenUsed="1"/>
+    <w:lsdException w:name="index 9" w:semiHidden="1" w:unhideWhenUsed="1"/>
+    <w:lsdException w:name="toc 1" w:semiHidden="1" w:uiPriority="39" w:unhideWhenUsed="1"/>
+    <w:lsdException w:name="toc 2" w:semiHidden="1" w:uiPriority="39" w:unhideWhenUsed="1"/>
+    <w:lsdException w:name="toc 3" w:semiHidden="1" w:uiPriority="39" w:unhideWhenUsed="1"/>
+    <w:lsdException w:name="toc 4" w:semiHidden="1" w:uiPriority="39" w:unhideWhenUsed="1"/>
+    <w:lsdException w:name="toc 5" w:semiHidden="1" w:uiPriority="39" w:unhideWhenUsed="1"/>
+    <w:lsdException w:name="toc 6" w:semiHidden="1" w:uiPriority="39" w:unhideWhenUsed="1"/>
+    <w:lsdException w:name="toc 7" w:semiHidden="1" w:uiPriority="39" w:unhideWhenUsed="1"/>
+    <w:lsdException w:name="toc 8" w:semiHidden="1" w:uiPriority="39" w:unhideWhenUsed="1"/>
+    <w:lsdException w:name="toc 9" w:semiHidden="1" w:uiPriority="39" w:unhideWhenUsed="1"/>
+    <w:lsdException w:name="Normal Indent" w:semiHidden="1" w:unhideWhenUsed="1"/>
+    <w:lsdException w:name="footnote text" w:semiHidden="1" w:unhideWhenUsed="1"/>
+    <w:lsdException w:name="annotation text" w:semiHidden="1" w:unhideWhenUsed="1"/>
+    <w:lsdException w:name="header" w:semiHidden="1" w:unhideWhenUsed="1"/>
+    <w:lsdException w:name="footer" w:semiHidden="1" w:unhideWhenUsed="1"/>
+    <w:lsdException w:name="index heading" w:semiHidden="1" w:unhideWhenUsed="1"/>
+    <w:lsdException w:name="caption" w:semiHidden="1" w:uiPriority="35" w:unhideWhenUsed="1" w:qFormat="1"/>
+    <w:lsdException w:name="table of figures" w:semiHidden="1" w:unhideWhenUsed="1"/>
+    <w:lsdException w:name="envelope address" w:semiHidden="1" w:unhideWhenUsed="1"/>
+    <w:lsdException w:name="envelope return" w:semiHidden="1" w:unhideWhenUsed="1"/>
+    <w:lsdException w:name="footnote reference" w:semiHidden="1" w:unhideWhenUsed="1"/>
+    <w:lsdException w:name="annotation reference" w:semiHidden="1" w:unhideWhenUsed="1"/>
+    <w:lsdException w:name="line number" w:semiHidden="1" w:unhideWhenUsed="1"/>
+    <w:lsdException w:name="page number" w:semiHidden="1" w:unhideWhenUsed="1"/>
+    <w:lsdException w:name="endnote reference" w:semiHidden="1" w:unhideWhenUsed="1"/>
+    <w:lsdException w:name="endnote text" w:semiHidden="1" w:unhideWhenUsed="1"/>
+    <w:lsdException w:name="table of authorities" w:semiHidden="1" w:unhideWhenUsed="1"/>
+    <w:lsdException w:name="macro" w:semiHidden="1" w:unhideWhenUsed="1"/>
+    <w:lsdException w:name="toa heading" w:semiHidden="1" w:unhideWhenUsed="1"/>
+    <w:lsdException w:name="List" w:semiHidden="1" w:unhideWhenUsed="1"/>
+    <w:lsdException w:name="List Bullet" w:semiHidden="1" w:unhideWhenUsed="1"/>
+    <w:lsdException w:name="List Number" w:semiHidden="1" w:unhideWhenUsed="1"/>
+    <w:lsdException w:name="List 2" w:semiHidden="1" w:unhideWhenUsed="1"/>
+    <w:lsdException w:name="List 3" w:semiHidden="1" w:unhideWhenUsed="1"/>
+    <w:lsdException w:name="List 4" w:semiHidden="1" w:unhideWhenUsed="1"/>
+    <w:lsdException w:name="List 5" w:semiHidden="1" w:unhideWhenUsed="1"/>
+    <w:lsdException w:name="List Bullet 2" w:semiHidden="1" w:unhideWhenUsed="1"/>
+    <w:lsdException w:name="List Bullet 3" w:semiHidden="1" w:unhideWhenUsed="1"/>
+    <w:lsdException w:name="List Bullet 4" w:semiHidden="1" w:unhideWhenUsed="1"/>
+    <w:lsdException w:name="List Bullet 5" w:semiHidden="1" w:unhideWhenUsed="1"/>
+    <w:lsdException w:name="List Number 2" w:semiHidden="1" w:unhideWhenUsed="1"/>
+    <w:lsdException w:name="List Number 3" w:semiHidden="1" w:unhideWhenUsed="1"/>
+    <w:lsdException w:name="List Number 4" w:semiHidden="1" w:unhideWhenUsed="1"/>
+    <w:lsdException w:name="List Number 5" w:semiHidden="1" w:unhideWhenUsed="1"/>
+    <w:lsdException w:name="Title" w:uiPriority="10" w:qFormat="1"/>
+    <w:lsdException w:name="Closing" w:semiHidden="1" w:unhideWhenUsed="1"/>
+    <w:lsdException w:name="Signature" w:semiHidden="1" w:unhideWhenUsed="1"/>
+    <w:lsdException w:name="Default Paragraph Font" w:semiHidden="1" w:uiPriority="1" w:unhideWhenUsed="1"/>
+    <w:lsdException w:name="Body Text" w:semiHidden="1" w:unhideWhenUsed="1"/>
+    <w:lsdException w:name="Body Text Indent" w:semiHidden="1" w:unhideWhenUsed="1"/>
+    <w:lsdException w:name="List Continue" w:semiHidden="1" w:unhideWhenUsed="1"/>
+    <w:lsdException w:name="List Continue 2" w:semiHidden="1" w:unhideWhenUsed="1"/>
+    <w:lsdException w:name="List Continue 3" w:semiHidden="1" w:unhideWhenUsed="1"/>
+    <w:lsdException w:name="List Continue 4" w:semiHidden="1" w:unhideWhenUsed="1"/>
+    <w:lsdException w:name="List Continue 5" w:semiHidden="1" w:unhideWhenUsed="1"/>
+    <w:lsdException w:name="Message Header" w:semiHidden="1" w:unhideWhenUsed="1"/>
+    <w:lsdException w:name="Subtitle" w:uiPriority="11" w:qFormat="1"/>
+    <w:lsdException w:name="Salutation" w:semiHidden="1" w:unhideWhenUsed="1"/>
+    <w:lsdException w:name="Date" w:semiHidden="1" w:unhideWhenUsed="1"/>
+    <w:lsdException w:name="Body Text First Indent" w:semiHidden="1" w:unhideWhenUsed="1"/>
+    <w:lsdException w:name="Body Text First Indent 2" w:semiHidden="1" w:unhideWhenUsed="1"/>
+    <w:lsdException w:name="Note Heading" w:semiHidden="1" w:unhideWhenUsed="1"/>
+    <w:lsdException w:name="Body Text 2" w:semiHidden="1" w:unhideWhenUsed="1"/>
+    <w:lsdException w:name="Body Text 3" w:semiHidden="1" w:unhideWhenUsed="1"/>
+    <w:lsdException w:name="Body Text Indent 2" w:semiHidden="1" w:unhideWhenUsed="1"/>
+    <w:lsdException w:name="Body Text Indent 3" w:semiHidden="1" w:unhideWhenUsed="1"/>
+    <w:lsdException w:name="Block Text" w:semiHidden="1" w:unhideWhenUsed="1"/>
+    <w:lsdException w:name="Hyperlink" w:semiHidden="1" w:unhideWhenUsed="1"/>
+    <w:lsdException w:name="FollowedHyperlink" w:semiHidden="1" w:unhideWhenUsed="1"/>
+    <w:lsdException w:name="Strong" w:uiPriority="22" w:qFormat="1"/>
+    <w:lsdException w:name="Emphasis" w:uiPriority="20" w:qFormat="1"/>
+    <w:lsdException w:name="Document Map" w:semiHidden="1" w:unhideWhenUsed="1"/>
+    <w:lsdException w:name="Plain Text" w:semiHidden="1" w:unhideWhenUsed="1"/>
+    <w:lsdException w:name="E-mail Signature" w:semiHidden="1" w:unhideWhenUsed="1"/>
+    <w:lsdException w:name="HTML Top of Form" w:semiHidden="1" w:unhideWhenUsed="1"/>
+    <w:lsdException w:name="HTML Bottom of Form" w:semiHidden="1" w:unhideWhenUsed="1"/>
+    <w:lsdException w:name="Normal (Web)" w:semiHidden="1" w:unhideWhenUsed="1"/>
+    <w:lsdException w:name="HTML Acronym" w:semiHidden="1" w:unhideWhenUsed="1"/>
+    <w:lsdException w:name="HTML Address" w:semiHidden="1" w:unhideWhenUsed="1"/>
+    <w:lsdException w:name="HTML Cite" w:semiHidden="1" w:unhideWhenUsed="1"/>
+    <w:lsdException w:name="HTML Code" w:semiHidden="1" w:unhideWhenUsed="1"/>
+    <w:lsdException w:name="HTML Definition" w:semiHidden="1" w:unhideWhenUsed="1"/>
+    <w:lsdException w:name="HTML Keyboard" w:semiHidden="1" w:unhideWhenUsed="1"/>
+    <w:lsdException w:name="HTML Preformatted" w:semiHidden="1" w:unhideWhenUsed="1"/>
+    <w:lsdException w:name="HTML Sample" w:semiHidden="1" w:unhideWhenUsed="1"/>
+    <w:lsdException w:name="HTML Typewriter" w:semiHidden="1" w:unhideWhenUsed="1"/>
+    <w:lsdException w:name="HTML Variable" w:semiHidden="1" w:unhideWhenUsed="1"/>
+    <w:lsdException w:name="Normal Table" w:semiHidden="1" w:unhideWhenUsed="1"/>
+    <w:lsdException w:name="annotation subject" w:semiHidden="1" w:unhideWhenUsed="1"/>
+    <w:lsdException w:name="No List" w:semiHidden="1" w:unhideWhenUsed="1"/>
+    <w:lsdException w:name="Outline List 1" w:semiHidden="1" w:unhideWhenUsed="1"/>
+    <w:lsdException w:name="Outline List 2" w:semiHidden="1" w:unhideWhenUsed="1"/>
+    <w:lsdException w:name="Outline List 3" w:semiHidden="1" w:unhideWhenUsed="1"/>
+    <w:lsdException w:name="Table Simple 1" w:semiHidden="1" w:unhideWhenUsed="1"/>
+    <w:lsdException w:name="Table Simple 2" w:semiHidden="1" w:unhideWhenUsed="1"/>
+    <w:lsdException w:name="Table Simple 3" w:semiHidden="1" w:unhideWhenUsed="1"/>
+    <w:lsdException w:name="Table Classic 1" w:semiHidden="1" w:unhideWhenUsed="1"/>
+    <w:lsdException w:name="Table Classic 2" w:semiHidden="1" w:unhideWhenUsed="1"/>
+    <w:lsdException w:name="Table Classic 3" w:semiHidden="1" w:unhideWhenUsed="1"/>
+    <w:lsdException w:name="Table Classic 4" w:semiHidden="1" w:unhideWhenUsed="1"/>
+    <w:lsdException w:name="Table Colorful 1" w:semiHidden="1" w:unhideWhenUsed="1"/>
+    <w:lsdException w:name="Table Colorful 2" w:semiHidden="1" w:unhideWhenUsed="1"/>
+    <w:lsdException w:name="Table Colorful 3" w:semiHidden="1" w:unhideWhenUsed="1"/>
+    <w:lsdException w:name="Table Columns 1" w:semiHidden="1" w:unhideWhenUsed="1"/>
+    <w:lsdException w:name="Table Columns 2" w:semiHidden="1" w:unhideWhenUsed="1"/>
+    <w:lsdException w:name="Table Columns 3" w:semiHidden="1" w:unhideWhenUsed="1"/>
+    <w:lsdException w:name="Table Columns 4" w:semiHidden="1" w:unhideWhenUsed="1"/>
+    <w:lsdException w:name="Table Columns 5" w:semiHidden="1" w:unhideWhenUsed="1"/>
+    <w:lsdException w:name="Table Grid 1" w:semiHidden="1" w:unhideWhenUsed="1"/>
+    <w:lsdException w:name="Table Grid 2" w:semiHidden="1" w:unhideWhenUsed="1"/>
+    <w:lsdException w:name="Table Grid 3" w:semiHidden="1" w:unhideWhenUsed="1"/>
+    <w:lsdException w:name="Table Grid 4" w:semiHidden="1" w:unhideWhenUsed="1"/>
+    <w:lsdException w:name="Table Grid 5" w:semiHidden="1" w:unhideWhenUsed="1"/>
+    <w:lsdException w:name="Table Grid 6" w:semiHidden="1" w:unhideWhenUsed="1"/>
+    <w:lsdException w:name="Table Grid 7" w:semiHidden="1" w:unhideWhenUsed="1"/>
+    <w:lsdException w:name="Table Grid 8" w:semiHidden="1" w:unhideWhenUsed="1"/>
+    <w:lsdException w:name="Table List 1" w:semiHidden="1" w:unhideWhenUsed="1"/>
+    <w:lsdException w:name="Table List 2" w:semiHidden="1" w:unhideWhenUsed="1"/>
+    <w:lsdException w:name="Table List 3" w:semiHidden="1" w:unhideWhenUsed="1"/>
+    <w:lsdException w:name="Table List 4" w:semiHidden="1" w:unhideWhenUsed="1"/>
+    <w:lsdException w:name="Table List 5" w:semiHidden="1" w:unhideWhenUsed="1"/>
+    <w:lsdException w:name="Table List 6" w:semiHidden="1" w:unhideWhenUsed="1"/>
+    <w:lsdException w:name="Table List 7" w:semiHidden="1" w:unhideWhenUsed="1"/>
+    <w:lsdException w:name="Table List 8" w:semiHidden="1" w:unhideWhenUsed="1"/>
+    <w:lsdException w:name="Table 3D effects 1" w:semiHidden="1" w:unhideWhenUsed="1"/>
+    <w:lsdException w:name="Table 3D effects 2" w:semiHidden="1" w:unhideWhenUsed="1"/>
+    <w:lsdException w:name="Table 3D effects 3" w:semiHidden="1" w:unhideWhenUsed="1"/>
+    <w:lsdException w:name="Table Contemporary" w:semiHidden="1" w:unhideWhenUsed="1"/>
+    <w:lsdException w:name="Table Elegant" w:semiHidden="1" w:unhideWhenUsed="1"/>
+    <w:lsdException w:name="Table Professional" w:semiHidden="1" w:unhideWhenUsed="1"/>
+    <w:lsdException w:name="Table Subtle 1" w:semiHidden="1" w:unhideWhenUsed="1"/>
+    <w:lsdException w:name="Table Subtle 2" w:semiHidden="1" w:unhideWhenUsed="1"/>
+    <w:lsdException w:name="Table Web 1" w:semiHidden="1" w:unhideWhenUsed="1"/>
+    <w:lsdException w:name="Table Web 2" w:semiHidden="1" w:unhideWhenUsed="1"/>
+    <w:lsdException w:name="Table Web 3" w:semiHidden="1" w:unhideWhenUsed="1"/>
+    <w:lsdException w:name="Balloon Text" w:semiHidden="1" w:unhideWhenUsed="1"/>
+    <w:lsdException w:name="Table Grid" w:uiPriority="59"/>
+    <w:lsdException w:name="Table Theme" w:semiHidden="1" w:unhideWhenUsed="1"/>
+    <w:lsdException w:name="Placeholder Text" w:semiHidden="1"/>
+    <w:lsdException w:name="No Spacing" w:uiPriority="1" w:qFormat="1"/>
+    <w:lsdException w:name="Light Shading" w:uiPriority="60"/>
+    <w:lsdException w:name="Light List" w:uiPriority="61"/>
+    <w:lsdException w:name="Light Grid" w:uiPriority="62"/>
+    <w:lsdException w:name="Medium Shading 1" w:uiPriority="63"/>
+    <w:lsdException w:name="Medium Shading 2" w:uiPriority="64"/>
+    <w:lsdException w:name="Medium List 1" w:uiPriority="65"/>
+    <w:lsdException w:name="Medium List 2" w:uiPriority="66"/>
+    <w:lsdException w:name="Medium Grid 1" w:uiPriority="67"/>
+    <w:lsdException w:name="Medium Grid 2" w:uiPriority="68"/>
+    <w:lsdException w:name="Medium Grid 3" w:uiPriority="69"/>
+    <w:lsdException w:name="Dark List" w:uiPriority="70"/>
+    <w:lsdException w:name="Colorful Shading" w:uiPriority="71"/>
+    <w:lsdException w:name="Colorful List" w:uiPriority="72"/>
+    <w:lsdException w:name="Colorful Grid" w:uiPriority="73"/>
+    <w:lsdException w:name="Light Shading Accent 1" w:uiPriority="60"/>
+    <w:lsdException w:name="Light List Accent 1" w:uiPriority="61"/>
+    <w:lsdException w:name="Light Grid Accent 1" w:uiPriority="62"/>
+    <w:lsdException w:name="Medium Shading 1 Accent 1" w:uiPriority="63"/>
+    <w:lsdException w:name="Medium Shading 2 Accent 1" w:uiPriority="64"/>
+    <w:lsdException w:name="Medium List 1 Accent 1" w:uiPriority="65"/>
+    <w:lsdException w:name="Revision" w:semiHidden="1"/>
+    <w:lsdException w:name="List Paragraph" w:uiPriority="34" w:qFormat="1"/>
+    <w:lsdException w:name="Quote" w:uiPriority="29" w:qFormat="1"/>
+    <w:lsdException w:name="Intense Quote" w:uiPriority="30" w:qFormat="1"/>
+    <w:lsdException w:name="Medium List 2 Accent 1" w:uiPriority="66"/>
+    <w:lsdException w:name="Medium Grid 1 Accent 1" w:uiPriority="67"/>
+    <w:lsdException w:name="Medium Grid 2 Accent 1" w:uiPriority="68"/>
+    <w:lsdException w:name="Medium Grid 3 Accent 1" w:uiPriority="69"/>
+    <w:lsdException w:name="Dark List Accent 1" w:uiPriority="70"/>
+    <w:lsdException w:name="Colorful Shading Accent 1" w:uiPriority="71"/>
+    <w:lsdException w:name="Colorful List Accent 1" w:uiPriority="72"/>
+    <w:lsdException w:name="Colorful Grid Accent 1" w:uiPriority="73"/>
+    <w:lsdException w:name="Light Shading Accent 2" w:uiPriority="60"/>
+    <w:lsdException w:name="Light List Accent 2" w:uiPriority="61"/>
+    <w:lsdException w:name="Light Grid Accent 2" w:uiPriority="62"/>
+    <w:lsdException w:name="Medium Shading 1 Accent 2" w:uiPriority="63"/>
+    <w:lsdException w:name="Medium Shading 2 Accent 2" w:uiPriority="64"/>
+    <w:lsdException w:name="Medium List 1 Accent 2" w:uiPriority="65"/>
+    <w:lsdException w:name="Medium List 2 Accent 2" w:uiPriority="66"/>
+    <w:lsdException w:name="Medium Grid 1 Accent 2" w:uiPriority="67"/>
+    <w:lsdException w:name="Medium Grid 2 Accent 2" w:uiPriority="68"/>
+    <w:lsdException w:name="Medium Grid 3 Accent 2" w:uiPriority="69"/>
+    <w:lsdException w:name="Dark List Accent 2" w:uiPriority="70"/>
+    <w:lsdException w:name="Colorful Shading Accent 2" w:uiPriority="71"/>
+    <w:lsdException w:name="Colorful List Accent 2" w:uiPriority="72"/>
+    <w:lsdException w:name="Colorful Grid Accent 2" w:uiPriority="73"/>
+    <w:lsdException w:name="Light Shading Accent 3" w:uiPriority="60"/>
+    <w:lsdException w:name="Light List Accent 3" w:uiPriority="61"/>
+    <w:lsdException w:name="Light Grid Accent 3" w:uiPriority="62"/>
+    <w:lsdException w:name="Medium Shading 1 Accent 3" w:uiPriority="63"/>
+    <w:lsdException w:name="Medium Shading 2 Accent 3" w:uiPriority="64"/>
+    <w:lsdException w:name="Medium List 1 Accent 3" w:uiPriority="65"/>
+    <w:lsdException w:name="Medium List 2 Accent 3" w:uiPriority="66"/>
+    <w:lsdException w:name="Medium Grid 1 Accent 3" w:uiPriority="67"/>
+    <w:lsdException w:name="Medium Grid 2 Accent 3" w:uiPriority="68"/>
+    <w:lsdException w:name="Medium Grid 3 Accent 3" w:uiPriority="69"/>
+    <w:lsdException w:name="Dark List Accent 3" w:uiPriority="70"/>
+    <w:lsdException w:name="Colorful Shading Accent 3" w:uiPriority="71"/>
+    <w:lsdException w:name="Colorful List Accent 3" w:uiPriority="72"/>
+    <w:lsdException w:name="Colorful Grid Accent 3" w:uiPriority="73"/>
+    <w:lsdException w:name="Light Shading Accent 4" w:uiPriority="60"/>
+    <w:lsdException w:name="Light List Accent 4" w:uiPriority="61"/>
+    <w:lsdException w:name="Light Grid Accent 4" w:uiPriority="62"/>
+    <w:lsdException w:name="Medium Shading 1 Accent 4" w:uiPriority="63"/>
+    <w:lsdException w:name="Medium Shading 2 Accent 4" w:uiPriority="64"/>
+    <w:lsdException w:name="Medium List 1 Accent 4" w:uiPriority="65"/>
+    <w:lsdException w:name="Medium List 2 Accent 4" w:uiPriority="66"/>
+    <w:lsdException w:name="Medium Grid 1 Accent 4" w:uiPriority="67"/>
+    <w:lsdException w:name="Medium Grid 2 Accent 4" w:uiPriority="68"/>
+    <w:lsdException w:name="Medium Grid 3 Accent 4" w:uiPriority="69"/>
+    <w:lsdException w:name="Dark List Accent 4" w:uiPriority="70"/>
+    <w:lsdException w:name="Colorful Shading Accent 4" w:uiPriority="71"/>
+    <w:lsdException w:name="Colorful List Accent 4" w:uiPriority="72"/>
+    <w:lsdException w:name="Colorful Grid Accent 4" w:uiPriority="73"/>
+    <w:lsdException w:name="Light Shading Accent 5" w:uiPriority="60"/>
+    <w:lsdException w:name="Light List Accent 5" w:uiPriority="61"/>
+    <w:lsdException w:name="Light Grid Accent 5" w:uiPriority="62"/>
+    <w:lsdException w:name="Medium Shading 1 Accent 5" w:uiPriority="63"/>
+    <w:lsdException w:name="Medium Shading 2 Accent 5" w:uiPriority="64"/>
+    <w:lsdException w:name="Medium List 1 Accent 5" w:uiPriority="65"/>
+    <w:lsdException w:name="Medium List 2 Accent 5" w:uiPriority="66"/>
+    <w:lsdException w:name="Medium Grid 1 Accent 5" w:uiPriority="67"/>
+    <w:lsdException w:name="Medium Grid 2 Accent 5" w:uiPriority="68"/>
+    <w:lsdException w:name="Medium Grid 3 Accent 5" w:uiPriority="69"/>
+    <w:lsdException w:name="Dark List Accent 5" w:uiPriority="70"/>
+    <w:lsdException w:name="Colorful Shading Accent 5" w:uiPriority="71"/>
+    <w:lsdException w:name="Colorful List Accent 5" w:uiPriority="72"/>
+    <w:lsdException w:name="Colorful Grid Accent 5" w:uiPriority="73"/>
+    <w:lsdException w:name="Light Shading Accent 6" w:uiPriority="60"/>
+    <w:lsdException w:name="Light List Accent 6" w:uiPriority="61"/>
+    <w:lsdException w:name="Light Grid Accent 6" w:uiPriority="62"/>
+    <w:lsdException w:name="Medium Shading 1 Accent 6" w:uiPriority="63"/>
+    <w:lsdException w:name="Medium Shading 2 Accent 6" w:uiPriority="64"/>
+    <w:lsdException w:name="Medium List 1 Accent 6" w:uiPriority="65"/>
+    <w:lsdException w:name="Medium List 2 Accent 6" w:uiPriority="66"/>
+    <w:lsdException w:name="Medium Grid 1 Accent 6" w:uiPriority="67"/>
+    <w:lsdException w:name="Medium Grid 2 Accent 6" w:uiPriority="68"/>
+    <w:lsdException w:name="Medium Grid 3 Accent 6" w:uiPriority="69"/>
+    <w:lsdException w:name="Dark List Accent 6" w:uiPriority="70"/>
+    <w:lsdException w:name="Colorful Shading Accent 6" w:uiPriority="71"/>
+    <w:lsdException w:name="Colorful List Accent 6" w:uiPriority="72"/>
+    <w:lsdException w:name="Colorful Grid Accent 6" w:uiPriority="73"/>
+    <w:lsdException w:name="Subtle Emphasis" w:uiPriority="19" w:qFormat="1"/>
+    <w:lsdException w:name="Intense Emphasis" w:uiPriority="21" w:qFormat="1"/>
+    <w:lsdException w:name="Subtle Reference" w:uiPriority="31" w:qFormat="1"/>
+    <w:lsdException w:name="Intense Reference" w:uiPriority="32" w:qFormat="1"/>
+    <w:lsdException w:name="Book Title" w:uiPriority="33" w:qFormat="1"/>
+    <w:lsdException w:name="Bibliography" w:semiHidden="1" w:uiPriority="37" w:unhideWhenUsed="1"/>
+    <w:lsdException w:name="TOC Heading" w:semiHidden="1" w:uiPriority="39" w:unhideWhenUsed="1" w:qFormat="1"/>
+    <w:lsdException w:name="Plain Table 1" w:uiPriority="41"/>
+    <w:lsdException w:name="Plain Table 2" w:uiPriority="42"/>
+    <w:lsdException w:name="Plain Table 3" w:uiPriority="43"/>
+    <w:lsdException w:name="Plain Table 4" w:uiPriority="44"/>
+    <w:lsdException w:name="Plain Table 5" w:uiPriority="45"/>
+    <w:lsdException w:name="Grid Table Light" w:uiPriority="40"/>
+    <w:lsdException w:name="Grid Table 1 Light" w:uiPriority="46"/>
+    <w:lsdException w:name="Grid Table 2" w:uiPriority="47"/>
+    <w:lsdException w:name="Grid Table 3" w:uiPriority="48"/>
+    <w:lsdException w:name="Grid Table 4" w:uiPriority="49"/>
+    <w:lsdException w:name="Grid Table 5 Dark" w:uiPriority="50"/>
+    <w:lsdException w:name="Grid Table 6 Colorful" w:uiPriority="51"/>
+    <w:lsdException w:name="Grid Table 7 Colorful" w:uiPriority="52"/>
+    <w:lsdException w:name="Grid Table 1 Light Accent 1" w:uiPriority="46"/>
+    <w:lsdException w:name="Grid Table 2 Accent 1" w:uiPriority="47"/>
+    <w:lsdException w:name="Grid Table 3 Accent 1" w:uiPriority="48"/>
+    <w:lsdException w:name="Grid Table 4 Accent 1" w:uiPriority="49"/>
+    <w:lsdException w:name="Grid Table 5 Dark Accent 1" w:uiPriority="50"/>
+    <w:lsdException w:name="Grid Table 6 Colorful Accent 1" w:uiPriority="51"/>
+    <w:lsdException w:name="Grid Table 7 Colorful Accent 1" w:uiPriority="52"/>
+    <w:lsdException w:name="Grid Table 1 Light Accent 2" w:uiPriority="46"/>
+    <w:lsdException w:name="Grid Table 2 Accent 2" w:uiPriority="47"/>
+    <w:lsdException w:name="Grid Table 3 Accent 2" w:uiPriority="48"/>
+    <w:lsdException w:name="Grid Table 4 Accent 2" w:uiPriority="49"/>
+    <w:lsdException w:name="Grid Table 5 Dark Accent 2" w:uiPriority="50"/>
+    <w:lsdException w:name="Grid Table 6 Colorful Accent 2" w:uiPriority="51"/>
+    <w:lsdException w:name="Grid Table 7 Colorful Accent 2" w:uiPriority="52"/>
+    <w:lsdException w:name="Grid Table 1 Light Accent 3" w:uiPriority="46"/>
+    <w:lsdException w:name="Grid Table 2 Accent 3" w:uiPriority="47"/>
+    <w:lsdException w:name="Grid Table 3 Accent 3" w:uiPriority="48"/>
+    <w:lsdException w:name="Grid Table 4 Accent 3" w:uiPriority="49"/>
+    <w:lsdException w:name="Grid Table 5 Dark Accent 3" w:uiPriority="50"/>
+    <w:lsdException w:name="Grid Table 6 Colorful Accent 3" w:uiPriority="51"/>
+    <w:lsdException w:name="Grid Table 7 Colorful Accent 3" w:uiPriority="52"/>
+    <w:lsdException w:name="Grid Table 1 Light Accent 4" w:uiPriority="46"/>
+    <w:lsdException w:name="Grid Table 2 Accent 4" w:uiPriority="47"/>
+    <w:lsdException w:name="Grid Table 3 Accent 4" w:uiPriority="48"/>
+    <w:lsdException w:name="Grid Table 4 Accent 4" w:uiPriority="49"/>
+    <w:lsdException w:name="Grid Table 5 Dark Accent 4" w:uiPriority="50"/>
+    <w:lsdException w:name="Grid Table 6 Colorful Accent 4" w:uiPriority="51"/>
+    <w:lsdException w:name="Grid Table 7 Colorful Accent 4" w:uiPriority="52"/>
+    <w:lsdException w:name="Grid Table 1 Light Accent 5" w:uiPriority="46"/>
+    <w:lsdException w:name="Grid Table 2 Accent 5" w:uiPriority="47"/>
+    <w:lsdException w:name="Grid Table 3 Accent 5" w:uiPriority="48"/>
+    <w:lsdException w:name="Grid Table 4 Accent 5" w:uiPriority="49"/>
+    <w:lsdException w:name="Grid Table 5 Dark Accent 5" w:uiPriority="50"/>
+    <w:lsdException w:name="Grid Table 6 Colorful Accent 5" w:uiPriority="51"/>
+    <w:lsdException w:name="Grid Table 7 Colorful Accent 5" w:uiPriority="52"/>
+    <w:lsdException w:name="Grid Table 1 Light Accent 6" w:uiPriority="46"/>
+    <w:lsdException w:name="Grid Table 2 Accent 6" w:uiPriority="47"/>
+    <w:lsdException w:name="Grid Table 3 Accent 6" w:uiPriority="48"/>
+    <w:lsdException w:name="Grid Table 4 Accent 6" w:uiPriority="49"/>
+    <w:lsdException w:name="Grid Table 5 Dark Accent 6" w:uiPriority="50"/>
+    <w:lsdException w:name="Grid Table 6 Colorful Accent 6" w:uiPriority="51"/>
+    <w:lsdException w:name="Grid Table 7 Colorful Accent 6" w:uiPriority="52"/>
+    <w:lsdException w:name="List Table 1 Light" w:uiPriority="46"/>
+    <w:lsdException w:name="List Table 2" w:uiPriority="47"/>
+    <w:lsdException w:name="List Table 3" w:uiPriority="48"/>
+    <w:lsdException w:name="List Table 4" w:uiPriority="49"/>
+    <w:lsdException w:name="List Table 5 Dark" w:uiPriority="50"/>
+    <w:lsdException w:name="List Table 6 Colorful" w:uiPriority="51"/>
+    <w:lsdException w:name="List Table 7 Colorful" w:uiPriority="52"/>
+    <w:lsdException w:name="List Table 1 Light Accent 1" w:uiPriority="46"/>
+    <w:lsdException w:name="List Table 2 Accent 1" w:uiPriority="47"/>
+    <w:lsdException w:name="List Table 3 Accent 1" w:uiPriority="48"/>
+    <w:lsdException w:name="List Table 4 Accent 1" w:uiPriority="49"/>
+    <w:lsdException w:name="List Table 5 Dark Accent 1" w:uiPriority="50"/>
+    <w:lsdException w:name="List Table 6 Colorful Accent 1" w:uiPriority="51"/>
+    <w:lsdException w:name="List Table 7 Colorful Accent 1" w:uiPriority="52"/>
+    <w:lsdException w:name="List Table 1 Light Accent 2" w:uiPriority="46"/>
+    <w:lsdException w:name="List Table 2 Accent 2" w:uiPriority="47"/>
+    <w:lsdException w:name="List Table 3 Accent 2" w:uiPriority="48"/>
+    <w:lsdException w:name="List Table 4 Accent 2" w:uiPriority="49"/>
+    <w:lsdException w:name="List Table 5 Dark Accent 2" w:uiPriority="50"/>
+    <w:lsdException w:name="List Table 6 Colorful Accent 2" w:uiPriority="51"/>
+    <w:lsdException w:name="List Table 7 Colorful Accent 2" w:uiPriority="52"/>
+    <w:lsdException w:name="List Table 1 Light Accent 3" w:uiPriority="46"/>
+    <w:lsdException w:name="List Table 2 Accent 3" w:uiPriority="47"/>
+    <w:lsdException w:name="List Table 3 Accent 3" w:uiPriority="48"/>
+    <w:lsdException w:name="List Table 4 Accent 3" w:uiPriority="49"/>
+    <w:lsdException w:name="List Table 5 Dark Accent 3" w:uiPriority="50"/>
+    <w:lsdException w:name="List Table 6 Colorful Accent 3" w:uiPriority="51"/>
+    <w:lsdException w:name="List Table 7 Colorful Accent 3" w:uiPriority="52"/>
+    <w:lsdException w:name="List Table 1 Light Accent 4" w:uiPriority="46"/>
+    <w:lsdException w:name="List Table 2 Accent 4" w:uiPriority="47"/>
+    <w:lsdException w:name="List Table 3 Accent 4" w:uiPriority="48"/>
+    <w:lsdException w:name="List Table 4 Accent 4" w:uiPriority="49"/>
+    <w:lsdException w:name="List Table 5 Dark Accent 4" w:uiPriority="50"/>
+    <w:lsdException w:name="List Table 6 Colorful Accent 4" w:uiPriority="51"/>
+    <w:lsdException w:name="List Table 7 Colorful Accent 4" w:uiPriority="52"/>
+    <w:lsdException w:name="List Table 1 Light Accent 5" w:uiPriority="46"/>
+    <w:lsdException w:name="List Table 2 Accent 5" w:uiPriority="47"/>
+    <w:lsdException w:name="List Table 3 Accent 5" w:uiPriority="48"/>
+    <w:lsdException w:name="List Table 4 Accent 5" w:uiPriority="49"/>
+    <w:lsdException w:name="List Table 5 Dark Accent 5" w:uiPriority="50"/>
+    <w:lsdException w:name="List Table 6 Colorful Accent 5" w:uiPriority="51"/>
+    <w:lsdException w:name="List Table 7 Colorful Accent 5" w:uiPriority="52"/>
+    <w:lsdException w:name="List Table 1 Light Accent 6" w:uiPriority="46"/>
+    <w:lsdException w:name="List Table 2 Accent 6" w:uiPriority="47"/>
+    <w:lsdException w:name="List Table 3 Accent 6" w:uiPriority="48"/>
+    <w:lsdException w:name="List Table 4 Accent 6" w:uiPriority="49"/>
+    <w:lsdException w:name="List Table 5 Dark Accent 6" w:uiPriority="50"/>
+    <w:lsdException w:name="List Table 6 Colorful Accent 6" w:uiPriority="51"/>
+    <w:lsdException w:name="List Table 7 Colorful Accent 6" w:uiPriority="52"/>
   </w:latentStyles>
   <w:style w:type="paragraph" w:default="1" w:styleId="a">
     <w:name w:val="Normal"/>
@@ -6322,7 +6855,6 @@
     <w:uiPriority w:val="99"/>
     <w:semiHidden/>
     <w:unhideWhenUsed/>
-    <w:qFormat/>
     <w:tblPr>
       <w:tblInd w:w="0" w:type="dxa"/>
       <w:tblCellMar>
@@ -6342,7 +6874,7 @@
   <w:style w:type="paragraph" w:styleId="a3">
     <w:name w:val="header"/>
     <w:basedOn w:val="a"/>
-    <w:link w:val="Char"/>
+    <w:link w:val="a4"/>
     <w:uiPriority w:val="99"/>
     <w:unhideWhenUsed/>
     <w:rsid w:val="007A2134"/>
@@ -6362,8 +6894,8 @@
       <w:szCs w:val="18"/>
     </w:rPr>
   </w:style>
-  <w:style w:type="character" w:customStyle="1" w:styleId="Char">
-    <w:name w:val="页眉 Char"/>
+  <w:style w:type="character" w:customStyle="1" w:styleId="a4">
+    <w:name w:val="页眉 字符"/>
     <w:basedOn w:val="a0"/>
     <w:link w:val="a3"/>
     <w:uiPriority w:val="99"/>
@@ -6373,10 +6905,10 @@
       <w:szCs w:val="18"/>
     </w:rPr>
   </w:style>
-  <w:style w:type="paragraph" w:styleId="a4">
+  <w:style w:type="paragraph" w:styleId="a5">
     <w:name w:val="footer"/>
     <w:basedOn w:val="a"/>
-    <w:link w:val="Char0"/>
+    <w:link w:val="a6"/>
     <w:uiPriority w:val="99"/>
     <w:unhideWhenUsed/>
     <w:rsid w:val="007A2134"/>
@@ -6393,10 +6925,10 @@
       <w:szCs w:val="18"/>
     </w:rPr>
   </w:style>
-  <w:style w:type="character" w:customStyle="1" w:styleId="Char0">
-    <w:name w:val="页脚 Char"/>
+  <w:style w:type="character" w:customStyle="1" w:styleId="a6">
+    <w:name w:val="页脚 字符"/>
     <w:basedOn w:val="a0"/>
-    <w:link w:val="a4"/>
+    <w:link w:val="a5"/>
     <w:uiPriority w:val="99"/>
     <w:rsid w:val="007A2134"/>
     <w:rPr>

</xml_diff>